<commit_message>
Added Admin Interface requirements
</commit_message>
<xml_diff>
--- a/docs/Team3_SRS.docx
+++ b/docs/Team3_SRS.docx
@@ -1,6 +1,6 @@
 
 <file path=word/document.xml><?xml version="1.0" encoding="utf-8"?>
-<w:document xmlns:ve="http://schemas.openxmlformats.org/markup-compatibility/2006" xmlns:o="urn:schemas-microsoft-com:office:office" xmlns:r="http://schemas.openxmlformats.org/officeDocument/2006/relationships" xmlns:m="http://schemas.openxmlformats.org/officeDocument/2006/math" xmlns:v="urn:schemas-microsoft-com:vml" xmlns:wp="http://schemas.openxmlformats.org/drawingml/2006/wordprocessingDrawing" xmlns:w10="urn:schemas-microsoft-com:office:word" xmlns:w="http://schemas.openxmlformats.org/wordprocessingml/2006/main" xmlns:wne="http://schemas.microsoft.com/office/word/2006/wordml">
+<w:document xmlns:wpc="http://schemas.microsoft.com/office/word/2010/wordprocessingCanvas" xmlns:mc="http://schemas.openxmlformats.org/markup-compatibility/2006" xmlns:o="urn:schemas-microsoft-com:office:office" xmlns:r="http://schemas.openxmlformats.org/officeDocument/2006/relationships" xmlns:m="http://schemas.openxmlformats.org/officeDocument/2006/math" xmlns:v="urn:schemas-microsoft-com:vml" xmlns:wp14="http://schemas.microsoft.com/office/word/2010/wordprocessingDrawing" xmlns:wp="http://schemas.openxmlformats.org/drawingml/2006/wordprocessingDrawing" xmlns:w10="urn:schemas-microsoft-com:office:word" xmlns:w="http://schemas.openxmlformats.org/wordprocessingml/2006/main" xmlns:w14="http://schemas.microsoft.com/office/word/2010/wordml" xmlns:wpg="http://schemas.microsoft.com/office/word/2010/wordprocessingGroup" xmlns:wpi="http://schemas.microsoft.com/office/word/2010/wordprocessingInk" xmlns:wne="http://schemas.microsoft.com/office/word/2006/wordml" xmlns:wps="http://schemas.microsoft.com/office/word/2010/wordprocessingShape" mc:Ignorable="w14 wp14">
   <w:body>
     <w:p>
       <w:pPr>
@@ -10,8 +10,6 @@
           <w:szCs w:val="22"/>
         </w:rPr>
       </w:pPr>
-      <w:bookmarkStart w:id="0" w:name="_GoBack"/>
-      <w:bookmarkEnd w:id="0"/>
       <w:r>
         <w:rPr>
           <w:rFonts w:cs="Times New Roman"/>
@@ -625,15 +623,39 @@
           <w:sz w:val="22"/>
           <w:szCs w:val="22"/>
         </w:rPr>
-        <w:t xml:space="preserve">four </w:t>
-      </w:r>
-      <w:r>
-        <w:rPr>
-          <w:rFonts w:cs="Times New Roman"/>
-          <w:sz w:val="22"/>
-          <w:szCs w:val="22"/>
-        </w:rPr>
-        <w:t xml:space="preserve">segments of focus. The </w:t>
+        <w:t>five</w:t>
+      </w:r>
+      <w:r>
+        <w:rPr>
+          <w:rFonts w:cs="Times New Roman"/>
+          <w:sz w:val="22"/>
+          <w:szCs w:val="22"/>
+        </w:rPr>
+        <w:t xml:space="preserve"> </w:t>
+      </w:r>
+      <w:r>
+        <w:rPr>
+          <w:rFonts w:cs="Times New Roman"/>
+          <w:sz w:val="22"/>
+          <w:szCs w:val="22"/>
+        </w:rPr>
+        <w:t>segments of focus</w:t>
+      </w:r>
+      <w:r>
+        <w:rPr>
+          <w:rFonts w:cs="Times New Roman"/>
+          <w:sz w:val="22"/>
+          <w:szCs w:val="22"/>
+        </w:rPr>
+        <w:t>: the administrator interface, t</w:t>
+      </w:r>
+      <w:r>
+        <w:rPr>
+          <w:rFonts w:cs="Times New Roman"/>
+          <w:sz w:val="22"/>
+          <w:szCs w:val="22"/>
+        </w:rPr>
+        <w:t xml:space="preserve">he </w:t>
       </w:r>
       <w:r>
         <w:rPr>
@@ -670,7 +692,32 @@
     </w:p>
     <w:p>
       <w:pPr>
-        <w:pStyle w:val="BodyText"/>
+        <w:rPr>
+          <w:rFonts w:cs="Times New Roman"/>
+          <w:sz w:val="22"/>
+          <w:szCs w:val="22"/>
+        </w:rPr>
+      </w:pPr>
+    </w:p>
+    <w:p>
+      <w:pPr>
+        <w:rPr>
+          <w:rFonts w:cs="Times New Roman"/>
+          <w:sz w:val="22"/>
+          <w:szCs w:val="22"/>
+        </w:rPr>
+      </w:pPr>
+      <w:r>
+        <w:rPr>
+          <w:rFonts w:cs="Times New Roman"/>
+          <w:sz w:val="22"/>
+          <w:szCs w:val="22"/>
+        </w:rPr>
+        <w:t xml:space="preserve">The administrator interface will allow the administrator to create a new course, edit or delete existing courses, and change the status of existing courses, i.e. Archive (past), Current (present), or Under Development (future). When new courses are created, the administrator will specify the Course Number, Course Name, Prerequisites, Completion Requirements, and Assigned Instructor. By default all newly created courses are Under Development in order for the assigned instructor to add content. </w:t>
+      </w:r>
+    </w:p>
+    <w:p>
+      <w:pPr>
         <w:rPr>
           <w:rFonts w:cs="Times New Roman"/>
           <w:sz w:val="22"/>
@@ -701,7 +748,47 @@
           <w:kern w:val="2"/>
           <w:lang w:eastAsia="zh-CN" w:bidi="hi-IN"/>
         </w:rPr>
-        <w:t>nterface will allow the instructor or other authorized users, such as a super-user (i.e. system administrator), to create, edit, delete, or archive courses for the e-learning system. When a new course is created only the instructor who created the course or the super-user (who has access to all content in all courses) can edit, delete, or archive that particular course.  When creating a new course, the instructor can specify the course number and name, the prerequisites for the course, the completion requirements, and the lesson outline. A variety of content file formats will be supported for upload.</w:t>
+        <w:t xml:space="preserve">nterface will allow the </w:t>
+      </w:r>
+      <w:r>
+        <w:rPr>
+          <w:rFonts w:ascii="Times New Roman" w:eastAsia="SimSun" w:hAnsi="Times New Roman" w:cs="Times New Roman"/>
+          <w:kern w:val="2"/>
+          <w:lang w:eastAsia="zh-CN" w:bidi="hi-IN"/>
+        </w:rPr>
+        <w:t xml:space="preserve">instructor </w:t>
+      </w:r>
+      <w:r>
+        <w:rPr>
+          <w:rFonts w:ascii="Times New Roman" w:eastAsia="SimSun" w:hAnsi="Times New Roman" w:cs="Times New Roman"/>
+          <w:kern w:val="2"/>
+          <w:lang w:eastAsia="zh-CN" w:bidi="hi-IN"/>
+        </w:rPr>
+        <w:t>to edit</w:t>
+      </w:r>
+      <w:r>
+        <w:rPr>
+          <w:rFonts w:ascii="Times New Roman" w:eastAsia="SimSun" w:hAnsi="Times New Roman" w:cs="Times New Roman"/>
+          <w:kern w:val="2"/>
+          <w:lang w:eastAsia="zh-CN" w:bidi="hi-IN"/>
+        </w:rPr>
+        <w:t xml:space="preserve"> and create content for assigned courses </w:t>
+      </w:r>
+      <w:r>
+        <w:rPr>
+          <w:rFonts w:ascii="Times New Roman" w:eastAsia="SimSun" w:hAnsi="Times New Roman" w:cs="Times New Roman"/>
+          <w:kern w:val="2"/>
+          <w:lang w:eastAsia="zh-CN" w:bidi="hi-IN"/>
+        </w:rPr>
+        <w:t>for the e-learning system</w:t>
+      </w:r>
+      <w:r>
+        <w:rPr>
+          <w:rFonts w:ascii="Times New Roman" w:eastAsia="SimSun" w:hAnsi="Times New Roman" w:cs="Times New Roman"/>
+          <w:kern w:val="2"/>
+          <w:lang w:eastAsia="zh-CN" w:bidi="hi-IN"/>
+        </w:rPr>
+        <w:t xml:space="preserve">. </w:t>
       </w:r>
     </w:p>
     <w:p>
@@ -1012,6 +1099,211 @@
           <w:sz w:val="22"/>
           <w:szCs w:val="22"/>
         </w:rPr>
+        <w:t>Administrator Interface</w:t>
+      </w:r>
+    </w:p>
+    <w:p>
+      <w:pPr>
+        <w:rPr>
+          <w:rFonts w:cs="Times New Roman"/>
+          <w:b/>
+          <w:sz w:val="22"/>
+          <w:szCs w:val="22"/>
+        </w:rPr>
+      </w:pPr>
+    </w:p>
+    <w:p>
+      <w:pPr>
+        <w:rPr>
+          <w:rFonts w:cs="Times New Roman"/>
+          <w:sz w:val="22"/>
+          <w:szCs w:val="22"/>
+        </w:rPr>
+      </w:pPr>
+      <w:r>
+        <w:rPr>
+          <w:rFonts w:cs="Times New Roman"/>
+          <w:sz w:val="22"/>
+          <w:szCs w:val="22"/>
+        </w:rPr>
+        <w:t>The system will provide login and authentication for each user.</w:t>
+      </w:r>
+    </w:p>
+    <w:p>
+      <w:pPr>
+        <w:rPr>
+          <w:rFonts w:cs="Times New Roman"/>
+          <w:sz w:val="22"/>
+          <w:szCs w:val="22"/>
+        </w:rPr>
+      </w:pPr>
+      <w:r>
+        <w:rPr>
+          <w:rFonts w:cs="Times New Roman"/>
+          <w:sz w:val="22"/>
+          <w:szCs w:val="22"/>
+        </w:rPr>
+        <w:t>The system will ensure that only authorized users have access to the</w:t>
+      </w:r>
+      <w:r>
+        <w:rPr>
+          <w:rFonts w:cs="Times New Roman"/>
+          <w:sz w:val="22"/>
+          <w:szCs w:val="22"/>
+        </w:rPr>
+        <w:t xml:space="preserve"> Administrator</w:t>
+      </w:r>
+      <w:r>
+        <w:rPr>
+          <w:rFonts w:cs="Times New Roman"/>
+          <w:sz w:val="22"/>
+          <w:szCs w:val="22"/>
+        </w:rPr>
+        <w:t xml:space="preserve"> Interface.</w:t>
+      </w:r>
+    </w:p>
+    <w:p>
+      <w:pPr>
+        <w:rPr>
+          <w:rFonts w:cs="Times New Roman"/>
+          <w:sz w:val="22"/>
+          <w:szCs w:val="22"/>
+        </w:rPr>
+      </w:pPr>
+      <w:r>
+        <w:rPr>
+          <w:rFonts w:cs="Times New Roman"/>
+          <w:sz w:val="22"/>
+          <w:szCs w:val="22"/>
+        </w:rPr>
+        <w:t xml:space="preserve">The </w:t>
+      </w:r>
+      <w:r>
+        <w:rPr>
+          <w:rFonts w:cs="Times New Roman"/>
+          <w:sz w:val="22"/>
+          <w:szCs w:val="22"/>
+        </w:rPr>
+        <w:t>Administrator</w:t>
+      </w:r>
+      <w:r>
+        <w:rPr>
+          <w:rFonts w:cs="Times New Roman"/>
+          <w:sz w:val="22"/>
+          <w:szCs w:val="22"/>
+        </w:rPr>
+        <w:t xml:space="preserve"> Interface will provide an option for creating a new course.</w:t>
+      </w:r>
+    </w:p>
+    <w:p>
+      <w:pPr>
+        <w:rPr>
+          <w:rFonts w:cs="Times New Roman"/>
+          <w:sz w:val="22"/>
+          <w:szCs w:val="22"/>
+        </w:rPr>
+      </w:pPr>
+      <w:r>
+        <w:rPr>
+          <w:rFonts w:cs="Times New Roman"/>
+          <w:sz w:val="22"/>
+          <w:szCs w:val="22"/>
+        </w:rPr>
+        <w:t>The Administrator interface will provide an option for changing the status of the course.</w:t>
+      </w:r>
+    </w:p>
+    <w:p>
+      <w:pPr>
+        <w:rPr>
+          <w:rFonts w:cs="Times New Roman"/>
+          <w:sz w:val="22"/>
+          <w:szCs w:val="22"/>
+        </w:rPr>
+      </w:pPr>
+      <w:r>
+        <w:rPr>
+          <w:rFonts w:cs="Times New Roman"/>
+          <w:sz w:val="22"/>
+          <w:szCs w:val="22"/>
+        </w:rPr>
+        <w:t xml:space="preserve">The </w:t>
+      </w:r>
+      <w:r>
+        <w:rPr>
+          <w:rFonts w:cs="Times New Roman"/>
+          <w:sz w:val="22"/>
+          <w:szCs w:val="22"/>
+        </w:rPr>
+        <w:t>Administrator</w:t>
+      </w:r>
+      <w:r>
+        <w:rPr>
+          <w:rFonts w:cs="Times New Roman"/>
+          <w:sz w:val="22"/>
+          <w:szCs w:val="22"/>
+        </w:rPr>
+        <w:t xml:space="preserve"> Interface will provide an option for editing an existing course.</w:t>
+      </w:r>
+    </w:p>
+    <w:p>
+      <w:pPr>
+        <w:rPr>
+          <w:rFonts w:cs="Times New Roman"/>
+          <w:sz w:val="22"/>
+          <w:szCs w:val="22"/>
+        </w:rPr>
+      </w:pPr>
+      <w:r>
+        <w:rPr>
+          <w:rFonts w:cs="Times New Roman"/>
+          <w:sz w:val="22"/>
+          <w:szCs w:val="22"/>
+        </w:rPr>
+        <w:t xml:space="preserve">The </w:t>
+      </w:r>
+      <w:r>
+        <w:rPr>
+          <w:rFonts w:cs="Times New Roman"/>
+          <w:sz w:val="22"/>
+          <w:szCs w:val="22"/>
+        </w:rPr>
+        <w:t>Administrator</w:t>
+      </w:r>
+      <w:r>
+        <w:rPr>
+          <w:rFonts w:cs="Times New Roman"/>
+          <w:sz w:val="22"/>
+          <w:szCs w:val="22"/>
+        </w:rPr>
+        <w:t xml:space="preserve"> Interface will provide an option for deleting an existing course.</w:t>
+      </w:r>
+    </w:p>
+    <w:p>
+      <w:pPr>
+        <w:rPr>
+          <w:rFonts w:cs="Times New Roman"/>
+          <w:b/>
+          <w:sz w:val="22"/>
+          <w:szCs w:val="22"/>
+        </w:rPr>
+      </w:pPr>
+    </w:p>
+    <w:p>
+      <w:pPr>
+        <w:rPr>
+          <w:rFonts w:cs="Times New Roman"/>
+          <w:b/>
+          <w:sz w:val="22"/>
+          <w:szCs w:val="22"/>
+        </w:rPr>
+      </w:pPr>
+      <w:r>
+        <w:rPr>
+          <w:rFonts w:cs="Times New Roman"/>
+          <w:b/>
+          <w:sz w:val="22"/>
+          <w:szCs w:val="22"/>
+        </w:rPr>
         <w:t>Instructor</w:t>
       </w:r>
       <w:r>
@@ -1081,24 +1373,55 @@
           <w:sz w:val="22"/>
           <w:szCs w:val="22"/>
         </w:rPr>
-        <w:t>The system will ensure that only a specific course creator or super-user can edit, delete, or archive, the specific course.</w:t>
-      </w:r>
-    </w:p>
-    <w:p>
-      <w:pPr>
-        <w:rPr>
-          <w:rFonts w:cs="Times New Roman"/>
-          <w:sz w:val="22"/>
-          <w:szCs w:val="22"/>
-        </w:rPr>
-      </w:pPr>
-      <w:r>
-        <w:rPr>
-          <w:rFonts w:cs="Times New Roman"/>
-          <w:sz w:val="22"/>
-          <w:szCs w:val="22"/>
-        </w:rPr>
-        <w:t>The Instructor Interface will provide an option for creating a new course.</w:t>
+        <w:t>The system will ensure that only a</w:t>
+      </w:r>
+      <w:r>
+        <w:rPr>
+          <w:rFonts w:cs="Times New Roman"/>
+          <w:sz w:val="22"/>
+          <w:szCs w:val="22"/>
+        </w:rPr>
+        <w:t>n</w:t>
+      </w:r>
+      <w:r>
+        <w:rPr>
+          <w:rFonts w:cs="Times New Roman"/>
+          <w:sz w:val="22"/>
+          <w:szCs w:val="22"/>
+        </w:rPr>
+        <w:t xml:space="preserve"> </w:t>
+      </w:r>
+      <w:r>
+        <w:rPr>
+          <w:rFonts w:cs="Times New Roman"/>
+          <w:sz w:val="22"/>
+          <w:szCs w:val="22"/>
+        </w:rPr>
+        <w:t>assigned instructor can</w:t>
+      </w:r>
+      <w:r>
+        <w:rPr>
+          <w:rFonts w:cs="Times New Roman"/>
+          <w:sz w:val="22"/>
+          <w:szCs w:val="22"/>
+        </w:rPr>
+        <w:t xml:space="preserve"> edit</w:t>
+      </w:r>
+      <w:r>
+        <w:rPr>
+          <w:rFonts w:cs="Times New Roman"/>
+          <w:sz w:val="22"/>
+          <w:szCs w:val="22"/>
+        </w:rPr>
+        <w:t xml:space="preserve"> </w:t>
+      </w:r>
+      <w:r>
+        <w:rPr>
+          <w:rFonts w:cs="Times New Roman"/>
+          <w:sz w:val="22"/>
+          <w:szCs w:val="22"/>
+        </w:rPr>
+        <w:t>the specific course.</w:t>
       </w:r>
     </w:p>
     <w:p>
@@ -1132,40 +1455,6 @@
           <w:sz w:val="22"/>
           <w:szCs w:val="22"/>
         </w:rPr>
-        <w:t>The Instructor Interface will provide an option for deleting an existing course.</w:t>
-      </w:r>
-    </w:p>
-    <w:p>
-      <w:pPr>
-        <w:rPr>
-          <w:rFonts w:cs="Times New Roman"/>
-          <w:sz w:val="22"/>
-          <w:szCs w:val="22"/>
-        </w:rPr>
-      </w:pPr>
-      <w:r>
-        <w:rPr>
-          <w:rFonts w:cs="Times New Roman"/>
-          <w:sz w:val="22"/>
-          <w:szCs w:val="22"/>
-        </w:rPr>
-        <w:t>The Instructor Interface will provide an option for archiving an existing course.</w:t>
-      </w:r>
-    </w:p>
-    <w:p>
-      <w:pPr>
-        <w:rPr>
-          <w:rFonts w:cs="Times New Roman"/>
-          <w:sz w:val="22"/>
-          <w:szCs w:val="22"/>
-        </w:rPr>
-      </w:pPr>
-      <w:r>
-        <w:rPr>
-          <w:rFonts w:cs="Times New Roman"/>
-          <w:sz w:val="22"/>
-          <w:szCs w:val="22"/>
-        </w:rPr>
         <w:t>The Instructor Interface will allow content files of various formats to be uploaded to new or existing courses.</w:t>
       </w:r>
     </w:p>
@@ -1183,6 +1472,33 @@
           <w:sz w:val="22"/>
           <w:szCs w:val="22"/>
         </w:rPr>
+        <w:t>The Instructor Interface will allow content to be created in a</w:t>
+      </w:r>
+      <w:bookmarkStart w:id="0" w:name="_GoBack"/>
+      <w:bookmarkEnd w:id="0"/>
+      <w:r>
+        <w:rPr>
+          <w:rFonts w:cs="Times New Roman"/>
+          <w:sz w:val="22"/>
+          <w:szCs w:val="22"/>
+        </w:rPr>
+        <w:t xml:space="preserve"> text editor.</w:t>
+      </w:r>
+    </w:p>
+    <w:p>
+      <w:pPr>
+        <w:rPr>
+          <w:rFonts w:cs="Times New Roman"/>
+          <w:sz w:val="22"/>
+          <w:szCs w:val="22"/>
+        </w:rPr>
+      </w:pPr>
+      <w:r>
+        <w:rPr>
+          <w:rFonts w:cs="Times New Roman"/>
+          <w:sz w:val="22"/>
+          <w:szCs w:val="22"/>
+        </w:rPr>
         <w:t>The Instructor Interface will allow content files to be deleted from an existing course.</w:t>
       </w:r>
     </w:p>
@@ -1256,6 +1572,7 @@
           <w:sz w:val="22"/>
           <w:szCs w:val="22"/>
         </w:rPr>
+        <w:lastRenderedPageBreak/>
         <w:t>General:</w:t>
       </w:r>
     </w:p>
@@ -1422,8 +1739,1040 @@
           <w:sz w:val="22"/>
           <w:szCs w:val="22"/>
         </w:rPr>
+        <w:t>System shall bookmark a student’s last completed module upon exiting course</w:t>
+      </w:r>
+      <w:r>
+        <w:rPr>
+          <w:rFonts w:cs="Times New Roman"/>
+          <w:sz w:val="22"/>
+          <w:szCs w:val="22"/>
+        </w:rPr>
+        <w:t>.</w:t>
+      </w:r>
+      <w:r>
+        <w:rPr>
+          <w:rFonts w:cs="Times New Roman"/>
+          <w:sz w:val="22"/>
+          <w:szCs w:val="22"/>
+        </w:rPr>
+        <w:t xml:space="preserve"> </w:t>
+      </w:r>
+    </w:p>
+    <w:p>
+      <w:pPr>
+        <w:rPr>
+          <w:rFonts w:cs="Times New Roman"/>
+          <w:sz w:val="22"/>
+          <w:szCs w:val="22"/>
+        </w:rPr>
+      </w:pPr>
+      <w:r>
+        <w:rPr>
+          <w:rFonts w:cs="Times New Roman"/>
+          <w:sz w:val="22"/>
+          <w:szCs w:val="22"/>
+        </w:rPr>
+        <w:t>System shall be able to check that course prerequisites have been met before allowing course launch</w:t>
+      </w:r>
+      <w:r>
+        <w:rPr>
+          <w:rFonts w:cs="Times New Roman"/>
+          <w:sz w:val="22"/>
+          <w:szCs w:val="22"/>
+        </w:rPr>
+        <w:t>.</w:t>
+      </w:r>
+    </w:p>
+    <w:p>
+      <w:pPr>
+        <w:rPr>
+          <w:rFonts w:cs="Times New Roman"/>
+          <w:sz w:val="22"/>
+          <w:szCs w:val="22"/>
+        </w:rPr>
+      </w:pPr>
+      <w:r>
+        <w:rPr>
+          <w:rFonts w:cs="Times New Roman"/>
+          <w:sz w:val="22"/>
+          <w:szCs w:val="22"/>
+        </w:rPr>
+        <w:t>System shall provide course home/summary page that contains lesson progress information, lesson module name/title, and course completion percentage</w:t>
+      </w:r>
+      <w:r>
+        <w:rPr>
+          <w:rFonts w:cs="Times New Roman"/>
+          <w:sz w:val="22"/>
+          <w:szCs w:val="22"/>
+        </w:rPr>
+        <w:t>.</w:t>
+      </w:r>
+    </w:p>
+    <w:p>
+      <w:pPr>
+        <w:rPr>
+          <w:rFonts w:cs="Times New Roman"/>
+          <w:sz w:val="22"/>
+          <w:szCs w:val="22"/>
+        </w:rPr>
+      </w:pPr>
+    </w:p>
+    <w:p>
+      <w:pPr>
+        <w:rPr>
+          <w:rFonts w:cs="Times New Roman"/>
+          <w:sz w:val="22"/>
+          <w:szCs w:val="22"/>
+        </w:rPr>
+      </w:pPr>
+      <w:r>
+        <w:rPr>
+          <w:rFonts w:cs="Times New Roman"/>
+          <w:sz w:val="22"/>
+          <w:szCs w:val="22"/>
+        </w:rPr>
+        <w:t>User Functions:</w:t>
+      </w:r>
+    </w:p>
+    <w:p>
+      <w:pPr>
+        <w:rPr>
+          <w:rFonts w:cs="Times New Roman"/>
+          <w:sz w:val="22"/>
+          <w:szCs w:val="22"/>
+        </w:rPr>
+      </w:pPr>
+      <w:r>
+        <w:rPr>
+          <w:rFonts w:cs="Times New Roman"/>
+          <w:sz w:val="22"/>
+          <w:szCs w:val="22"/>
+        </w:rPr>
+        <w:t>System shall provide ability for user to add a self-paced course to a learning plan</w:t>
+      </w:r>
+      <w:r>
+        <w:rPr>
+          <w:rFonts w:cs="Times New Roman"/>
+          <w:sz w:val="22"/>
+          <w:szCs w:val="22"/>
+        </w:rPr>
+        <w:t>.</w:t>
+      </w:r>
+    </w:p>
+    <w:p>
+      <w:pPr>
+        <w:rPr>
+          <w:rFonts w:cs="Times New Roman"/>
+          <w:sz w:val="22"/>
+          <w:szCs w:val="22"/>
+        </w:rPr>
+      </w:pPr>
+      <w:r>
+        <w:rPr>
+          <w:rFonts w:cs="Times New Roman"/>
+          <w:sz w:val="22"/>
+          <w:szCs w:val="22"/>
+        </w:rPr>
+        <w:t>System shall allow user to delete courses that were self-registered by the user</w:t>
+      </w:r>
+      <w:r>
+        <w:rPr>
+          <w:rFonts w:cs="Times New Roman"/>
+          <w:sz w:val="22"/>
+          <w:szCs w:val="22"/>
+        </w:rPr>
+        <w:t>.</w:t>
+      </w:r>
+    </w:p>
+    <w:p>
+      <w:pPr>
+        <w:rPr>
+          <w:rFonts w:cs="Times New Roman"/>
+          <w:sz w:val="22"/>
+          <w:szCs w:val="22"/>
+        </w:rPr>
+      </w:pPr>
+      <w:r>
+        <w:rPr>
+          <w:rFonts w:cs="Times New Roman"/>
+          <w:sz w:val="22"/>
+          <w:szCs w:val="22"/>
+        </w:rPr>
+        <w:t>System shall provide ability to view course history</w:t>
+      </w:r>
+      <w:r>
+        <w:rPr>
+          <w:rFonts w:cs="Times New Roman"/>
+          <w:sz w:val="22"/>
+          <w:szCs w:val="22"/>
+        </w:rPr>
+        <w:t>.</w:t>
+      </w:r>
+      <w:r>
+        <w:rPr>
+          <w:rFonts w:cs="Times New Roman"/>
+          <w:sz w:val="22"/>
+          <w:szCs w:val="22"/>
+        </w:rPr>
+        <w:t xml:space="preserve"> </w:t>
+      </w:r>
+    </w:p>
+    <w:p>
+      <w:pPr>
+        <w:rPr>
+          <w:rFonts w:cs="Times New Roman"/>
+          <w:sz w:val="22"/>
+          <w:szCs w:val="22"/>
+        </w:rPr>
+      </w:pPr>
+      <w:r>
+        <w:rPr>
+          <w:rFonts w:cs="Times New Roman"/>
+          <w:sz w:val="22"/>
+          <w:szCs w:val="22"/>
+        </w:rPr>
+        <w:t>System shall allow user to take/launch a course</w:t>
+      </w:r>
+      <w:r>
+        <w:rPr>
+          <w:rFonts w:cs="Times New Roman"/>
+          <w:sz w:val="22"/>
+          <w:szCs w:val="22"/>
+        </w:rPr>
+        <w:t>.</w:t>
+      </w:r>
+    </w:p>
+    <w:p>
+      <w:pPr>
+        <w:rPr>
+          <w:rFonts w:cs="Times New Roman"/>
+          <w:sz w:val="22"/>
+          <w:szCs w:val="22"/>
+        </w:rPr>
+      </w:pPr>
+      <w:r>
+        <w:rPr>
+          <w:rFonts w:cs="Times New Roman"/>
+          <w:sz w:val="22"/>
+          <w:szCs w:val="22"/>
+        </w:rPr>
+        <w:t>System shall allow user to exit a course</w:t>
+      </w:r>
+      <w:r>
+        <w:rPr>
+          <w:rFonts w:cs="Times New Roman"/>
+          <w:sz w:val="22"/>
+          <w:szCs w:val="22"/>
+        </w:rPr>
+        <w:t>.</w:t>
+      </w:r>
+      <w:r>
+        <w:rPr>
+          <w:rFonts w:cs="Times New Roman"/>
+          <w:sz w:val="22"/>
+          <w:szCs w:val="22"/>
+        </w:rPr>
+        <w:t xml:space="preserve"> </w:t>
+      </w:r>
+    </w:p>
+    <w:p>
+      <w:pPr>
+        <w:rPr>
+          <w:rFonts w:cs="Times New Roman"/>
+          <w:sz w:val="22"/>
+          <w:szCs w:val="22"/>
+        </w:rPr>
+      </w:pPr>
+      <w:r>
+        <w:rPr>
+          <w:rFonts w:cs="Times New Roman"/>
+          <w:sz w:val="22"/>
+          <w:szCs w:val="22"/>
+        </w:rPr>
+        <w:t>System shall allow user to print a completion certificate</w:t>
+      </w:r>
+      <w:r>
+        <w:rPr>
+          <w:rFonts w:cs="Times New Roman"/>
+          <w:sz w:val="22"/>
+          <w:szCs w:val="22"/>
+        </w:rPr>
+        <w:t>.</w:t>
+      </w:r>
+      <w:r>
+        <w:rPr>
+          <w:rFonts w:cs="Times New Roman"/>
+          <w:sz w:val="22"/>
+          <w:szCs w:val="22"/>
+        </w:rPr>
+        <w:tab/>
+      </w:r>
+    </w:p>
+    <w:p>
+      <w:pPr>
+        <w:rPr>
+          <w:rFonts w:cs="Times New Roman"/>
+          <w:sz w:val="22"/>
+          <w:szCs w:val="22"/>
+        </w:rPr>
+      </w:pPr>
+      <w:r>
+        <w:rPr>
+          <w:rFonts w:cs="Times New Roman"/>
+          <w:sz w:val="22"/>
+          <w:szCs w:val="22"/>
+        </w:rPr>
+        <w:t xml:space="preserve">System shall allow user to view course details (course length, objectives, </w:t>
+      </w:r>
+      <w:proofErr w:type="gramStart"/>
+      <w:r>
+        <w:rPr>
+          <w:rFonts w:cs="Times New Roman"/>
+          <w:sz w:val="22"/>
+          <w:szCs w:val="22"/>
+        </w:rPr>
+        <w:t>prerequisites</w:t>
+      </w:r>
+      <w:proofErr w:type="gramEnd"/>
+      <w:r>
+        <w:rPr>
+          <w:rFonts w:cs="Times New Roman"/>
+          <w:sz w:val="22"/>
+          <w:szCs w:val="22"/>
+        </w:rPr>
+        <w:t>)</w:t>
+      </w:r>
+      <w:r>
+        <w:rPr>
+          <w:rFonts w:cs="Times New Roman"/>
+          <w:sz w:val="22"/>
+          <w:szCs w:val="22"/>
+        </w:rPr>
+        <w:t>.</w:t>
+      </w:r>
+    </w:p>
+    <w:p>
+      <w:pPr>
+        <w:rPr>
+          <w:rFonts w:cs="Times New Roman"/>
+          <w:sz w:val="22"/>
+          <w:szCs w:val="22"/>
+        </w:rPr>
+      </w:pPr>
+      <w:r>
+        <w:rPr>
+          <w:rFonts w:cs="Times New Roman"/>
+          <w:sz w:val="22"/>
+          <w:szCs w:val="22"/>
+        </w:rPr>
+        <w:t>System shall allow user to search for a course from the course catalog</w:t>
+      </w:r>
+      <w:r>
+        <w:rPr>
+          <w:rFonts w:cs="Times New Roman"/>
+          <w:sz w:val="22"/>
+          <w:szCs w:val="22"/>
+        </w:rPr>
+        <w:t>.</w:t>
+      </w:r>
+    </w:p>
+    <w:p>
+      <w:pPr>
+        <w:rPr>
+          <w:rFonts w:cs="Times New Roman"/>
+          <w:sz w:val="22"/>
+          <w:szCs w:val="22"/>
+        </w:rPr>
+      </w:pPr>
+      <w:r>
+        <w:rPr>
+          <w:rFonts w:cs="Times New Roman"/>
+          <w:sz w:val="22"/>
+          <w:szCs w:val="22"/>
+        </w:rPr>
+        <w:t xml:space="preserve">System shall allow for user to jump to different lessons in a course at </w:t>
+      </w:r>
+      <w:r>
+        <w:rPr>
+          <w:rFonts w:cs="Times New Roman"/>
+          <w:sz w:val="22"/>
+          <w:szCs w:val="22"/>
+        </w:rPr>
+        <w:t>any time from the navigation links on course home</w:t>
+      </w:r>
+      <w:r>
+        <w:rPr>
+          <w:rFonts w:cs="Times New Roman"/>
+          <w:sz w:val="22"/>
+          <w:szCs w:val="22"/>
+        </w:rPr>
+        <w:t>.</w:t>
+      </w:r>
+    </w:p>
+    <w:p>
+      <w:pPr>
+        <w:rPr>
+          <w:rFonts w:cs="Times New Roman"/>
+          <w:sz w:val="22"/>
+          <w:szCs w:val="22"/>
+        </w:rPr>
+      </w:pPr>
+    </w:p>
+    <w:p>
+      <w:pPr>
+        <w:rPr>
+          <w:rFonts w:cs="Times New Roman"/>
+          <w:sz w:val="22"/>
+          <w:szCs w:val="22"/>
+        </w:rPr>
+      </w:pPr>
+      <w:r>
+        <w:rPr>
+          <w:rFonts w:cs="Times New Roman"/>
+          <w:sz w:val="22"/>
+          <w:szCs w:val="22"/>
+        </w:rPr>
+        <w:t>Security:</w:t>
+      </w:r>
+    </w:p>
+    <w:p>
+      <w:pPr>
+        <w:rPr>
+          <w:rFonts w:cs="Times New Roman"/>
+          <w:sz w:val="22"/>
+          <w:szCs w:val="22"/>
+        </w:rPr>
+      </w:pPr>
+      <w:r>
+        <w:rPr>
+          <w:rFonts w:cs="Times New Roman"/>
+          <w:sz w:val="22"/>
+          <w:szCs w:val="22"/>
+        </w:rPr>
+        <w:t>System will authenticate users before allowing access to system</w:t>
+      </w:r>
+      <w:r>
+        <w:rPr>
+          <w:rFonts w:cs="Times New Roman"/>
+          <w:sz w:val="22"/>
+          <w:szCs w:val="22"/>
+        </w:rPr>
+        <w:t>.</w:t>
+      </w:r>
+    </w:p>
+    <w:p>
+      <w:pPr>
+        <w:rPr>
+          <w:rFonts w:cs="Times New Roman"/>
+          <w:sz w:val="22"/>
+          <w:szCs w:val="22"/>
+        </w:rPr>
+      </w:pPr>
+      <w:r>
+        <w:rPr>
+          <w:rFonts w:cs="Times New Roman"/>
+          <w:sz w:val="22"/>
+          <w:szCs w:val="22"/>
+        </w:rPr>
+        <w:t>System will provide a Forgot Password link to aid users who have forgotten their password</w:t>
+      </w:r>
+      <w:r>
+        <w:rPr>
+          <w:rFonts w:cs="Times New Roman"/>
+          <w:sz w:val="22"/>
+          <w:szCs w:val="22"/>
+        </w:rPr>
+        <w:t>.</w:t>
+      </w:r>
+    </w:p>
+    <w:p>
+      <w:pPr>
+        <w:rPr>
+          <w:rFonts w:cs="Times New Roman"/>
+          <w:sz w:val="22"/>
+          <w:szCs w:val="22"/>
+        </w:rPr>
+      </w:pPr>
+      <w:r>
+        <w:rPr>
+          <w:rFonts w:cs="Times New Roman"/>
+          <w:sz w:val="22"/>
+          <w:szCs w:val="22"/>
+        </w:rPr>
+        <w:t>System should lock account after 3 failed login attempts</w:t>
+      </w:r>
+      <w:r>
+        <w:rPr>
+          <w:rFonts w:cs="Times New Roman"/>
+          <w:sz w:val="22"/>
+          <w:szCs w:val="22"/>
+        </w:rPr>
+        <w:t>.</w:t>
+      </w:r>
+    </w:p>
+    <w:p>
+      <w:pPr>
+        <w:rPr>
+          <w:rFonts w:cs="Times New Roman"/>
+          <w:sz w:val="22"/>
+          <w:szCs w:val="22"/>
+        </w:rPr>
+      </w:pPr>
+    </w:p>
+    <w:p>
+      <w:pPr>
+        <w:rPr>
+          <w:rFonts w:cs="Times New Roman"/>
+          <w:sz w:val="22"/>
+          <w:szCs w:val="22"/>
+        </w:rPr>
+      </w:pPr>
+      <w:r>
+        <w:rPr>
+          <w:rFonts w:cs="Times New Roman"/>
+          <w:sz w:val="22"/>
+          <w:szCs w:val="22"/>
+        </w:rPr>
+        <w:t>Course Player:</w:t>
+      </w:r>
+    </w:p>
+    <w:p>
+      <w:pPr>
+        <w:rPr>
+          <w:rFonts w:cs="Times New Roman"/>
+          <w:sz w:val="22"/>
+          <w:szCs w:val="22"/>
+        </w:rPr>
+      </w:pPr>
+      <w:r>
+        <w:rPr>
+          <w:rFonts w:cs="Times New Roman"/>
+          <w:sz w:val="22"/>
+          <w:szCs w:val="22"/>
+        </w:rPr>
+        <w:t>System shall allow for use of audio and closed captioning</w:t>
+      </w:r>
+      <w:r>
+        <w:rPr>
+          <w:rFonts w:cs="Times New Roman"/>
+          <w:sz w:val="22"/>
+          <w:szCs w:val="22"/>
+        </w:rPr>
+        <w:t>.</w:t>
+      </w:r>
+    </w:p>
+    <w:p>
+      <w:pPr>
+        <w:rPr>
+          <w:rFonts w:cs="Times New Roman"/>
+          <w:sz w:val="22"/>
+          <w:szCs w:val="22"/>
+        </w:rPr>
+      </w:pPr>
+      <w:r>
+        <w:rPr>
+          <w:rFonts w:cs="Times New Roman"/>
+          <w:sz w:val="22"/>
+          <w:szCs w:val="22"/>
+        </w:rPr>
+        <w:t>System shall provide navigation buttons (</w:t>
+      </w:r>
+      <w:proofErr w:type="spellStart"/>
+      <w:r>
+        <w:rPr>
+          <w:rFonts w:cs="Times New Roman"/>
+          <w:sz w:val="22"/>
+          <w:szCs w:val="22"/>
+        </w:rPr>
+        <w:t>prev</w:t>
+      </w:r>
+      <w:proofErr w:type="spellEnd"/>
+      <w:r>
+        <w:rPr>
+          <w:rFonts w:cs="Times New Roman"/>
+          <w:sz w:val="22"/>
+          <w:szCs w:val="22"/>
+        </w:rPr>
+        <w:t>, next) to advance screens</w:t>
+      </w:r>
+      <w:r>
+        <w:rPr>
+          <w:rFonts w:cs="Times New Roman"/>
+          <w:sz w:val="22"/>
+          <w:szCs w:val="22"/>
+        </w:rPr>
+        <w:t>.</w:t>
+      </w:r>
+    </w:p>
+    <w:p>
+      <w:pPr>
+        <w:rPr>
+          <w:rFonts w:cs="Times New Roman"/>
+          <w:sz w:val="22"/>
+          <w:szCs w:val="22"/>
+        </w:rPr>
+      </w:pPr>
+      <w:r>
+        <w:rPr>
+          <w:rFonts w:cs="Times New Roman"/>
+          <w:sz w:val="22"/>
+          <w:szCs w:val="22"/>
+        </w:rPr>
+        <w:t>System shall allow user to pause course</w:t>
+      </w:r>
+      <w:r>
+        <w:rPr>
+          <w:rFonts w:cs="Times New Roman"/>
+          <w:sz w:val="22"/>
+          <w:szCs w:val="22"/>
+        </w:rPr>
+        <w:t>.</w:t>
+      </w:r>
+    </w:p>
+    <w:p>
+      <w:pPr>
+        <w:rPr>
+          <w:rFonts w:cs="Times New Roman"/>
+          <w:sz w:val="22"/>
+          <w:szCs w:val="22"/>
+        </w:rPr>
+      </w:pPr>
+      <w:r>
+        <w:rPr>
+          <w:rFonts w:cs="Times New Roman"/>
+          <w:sz w:val="22"/>
+          <w:szCs w:val="22"/>
+        </w:rPr>
+        <w:t>System shall provide capability to view course player in full screen</w:t>
+      </w:r>
+      <w:r>
+        <w:rPr>
+          <w:rFonts w:cs="Times New Roman"/>
+          <w:sz w:val="22"/>
+          <w:szCs w:val="22"/>
+        </w:rPr>
+        <w:t>.</w:t>
+      </w:r>
+    </w:p>
+    <w:p>
+      <w:pPr>
+        <w:rPr>
+          <w:rFonts w:cs="Times New Roman"/>
+          <w:sz w:val="22"/>
+          <w:szCs w:val="22"/>
+        </w:rPr>
+      </w:pPr>
+      <w:r>
+        <w:rPr>
+          <w:rFonts w:cs="Times New Roman"/>
+          <w:sz w:val="22"/>
+          <w:szCs w:val="22"/>
+        </w:rPr>
+        <w:t>System shall allow user to replay lesson for the current screen</w:t>
+      </w:r>
+      <w:r>
+        <w:rPr>
+          <w:rFonts w:cs="Times New Roman"/>
+          <w:sz w:val="22"/>
+          <w:szCs w:val="22"/>
+        </w:rPr>
+        <w:t>.</w:t>
+      </w:r>
+      <w:r>
+        <w:rPr>
+          <w:rFonts w:cs="Times New Roman"/>
+          <w:sz w:val="22"/>
+          <w:szCs w:val="22"/>
+        </w:rPr>
+        <w:t xml:space="preserve"> </w:t>
+      </w:r>
+    </w:p>
+    <w:p>
+      <w:pPr>
+        <w:rPr>
+          <w:rFonts w:cs="Times New Roman"/>
+          <w:sz w:val="22"/>
+          <w:szCs w:val="22"/>
+        </w:rPr>
+      </w:pPr>
+    </w:p>
+    <w:p>
+      <w:pPr>
+        <w:rPr>
+          <w:rFonts w:cs="Times New Roman"/>
+          <w:sz w:val="22"/>
+          <w:szCs w:val="22"/>
+        </w:rPr>
+      </w:pPr>
+      <w:r>
+        <w:rPr>
+          <w:rFonts w:cs="Times New Roman"/>
+          <w:sz w:val="22"/>
+          <w:szCs w:val="22"/>
+        </w:rPr>
+        <w:t>Testing:</w:t>
+      </w:r>
+    </w:p>
+    <w:p>
+      <w:pPr>
+        <w:rPr>
+          <w:rFonts w:cs="Times New Roman"/>
+          <w:sz w:val="22"/>
+          <w:szCs w:val="22"/>
+        </w:rPr>
+      </w:pPr>
+      <w:r>
+        <w:rPr>
+          <w:rFonts w:cs="Times New Roman"/>
+          <w:sz w:val="22"/>
+          <w:szCs w:val="22"/>
+        </w:rPr>
+        <w:t>System shall allow for pre-assessments to test out of course</w:t>
+      </w:r>
+      <w:r>
+        <w:rPr>
+          <w:rFonts w:cs="Times New Roman"/>
+          <w:sz w:val="22"/>
+          <w:szCs w:val="22"/>
+        </w:rPr>
+        <w:t>.</w:t>
+      </w:r>
+    </w:p>
+    <w:p>
+      <w:pPr>
+        <w:rPr>
+          <w:rFonts w:cs="Times New Roman"/>
+          <w:sz w:val="22"/>
+          <w:szCs w:val="22"/>
+        </w:rPr>
+      </w:pPr>
+      <w:r>
+        <w:rPr>
+          <w:rFonts w:cs="Times New Roman"/>
+          <w:sz w:val="22"/>
+          <w:szCs w:val="22"/>
+        </w:rPr>
+        <w:t>System shall provide capability for mid-course quizzes and test exercises</w:t>
+      </w:r>
+      <w:r>
+        <w:rPr>
+          <w:rFonts w:cs="Times New Roman"/>
+          <w:sz w:val="22"/>
+          <w:szCs w:val="22"/>
+        </w:rPr>
+        <w:t>.</w:t>
+      </w:r>
+      <w:r>
+        <w:rPr>
+          <w:rFonts w:cs="Times New Roman"/>
+          <w:sz w:val="22"/>
+          <w:szCs w:val="22"/>
+        </w:rPr>
+        <w:t xml:space="preserve"> </w:t>
+      </w:r>
+    </w:p>
+    <w:p>
+      <w:pPr>
+        <w:rPr>
+          <w:rFonts w:cs="Times New Roman"/>
+          <w:sz w:val="22"/>
+          <w:szCs w:val="22"/>
+        </w:rPr>
+      </w:pPr>
+      <w:r>
+        <w:rPr>
+          <w:rFonts w:cs="Times New Roman"/>
+          <w:sz w:val="22"/>
+          <w:szCs w:val="22"/>
+        </w:rPr>
+        <w:t>System shall allow for end-of-course quizzes and tests</w:t>
+      </w:r>
+      <w:r>
+        <w:rPr>
+          <w:rFonts w:cs="Times New Roman"/>
+          <w:sz w:val="22"/>
+          <w:szCs w:val="22"/>
+        </w:rPr>
+        <w:t>.</w:t>
+      </w:r>
+      <w:r>
+        <w:rPr>
+          <w:rFonts w:cs="Times New Roman"/>
+          <w:sz w:val="22"/>
+          <w:szCs w:val="22"/>
+        </w:rPr>
+        <w:t xml:space="preserve"> </w:t>
+      </w:r>
+    </w:p>
+    <w:p>
+      <w:pPr>
+        <w:rPr>
+          <w:rFonts w:cs="Times New Roman"/>
+          <w:sz w:val="22"/>
+          <w:szCs w:val="22"/>
+        </w:rPr>
+      </w:pPr>
+      <w:r>
+        <w:rPr>
+          <w:rFonts w:cs="Times New Roman"/>
+          <w:sz w:val="22"/>
+          <w:szCs w:val="22"/>
+        </w:rPr>
+        <w:t xml:space="preserve">System shall allow for end-of-course </w:t>
+      </w:r>
+      <w:r>
+        <w:rPr>
+          <w:rFonts w:cs="Times New Roman"/>
+          <w:sz w:val="22"/>
+          <w:szCs w:val="22"/>
+        </w:rPr>
+        <w:t>tests with multiple choice and open-ended questions.</w:t>
+      </w:r>
+    </w:p>
+    <w:p>
+      <w:pPr>
+        <w:rPr>
+          <w:rFonts w:cs="Times New Roman"/>
+          <w:sz w:val="22"/>
+          <w:szCs w:val="22"/>
+        </w:rPr>
+      </w:pPr>
+      <w:r>
+        <w:rPr>
+          <w:rFonts w:cs="Times New Roman"/>
+          <w:sz w:val="22"/>
+          <w:szCs w:val="22"/>
+        </w:rPr>
+        <w:t xml:space="preserve">System shall allow for </w:t>
+      </w:r>
+      <w:r>
+        <w:rPr>
+          <w:rFonts w:cs="Times New Roman"/>
+          <w:sz w:val="22"/>
+          <w:szCs w:val="22"/>
+        </w:rPr>
+        <w:t xml:space="preserve">unlimited and </w:t>
+      </w:r>
+      <w:r>
+        <w:rPr>
+          <w:rFonts w:cs="Times New Roman"/>
+          <w:sz w:val="22"/>
+          <w:szCs w:val="22"/>
+        </w:rPr>
+        <w:t>immediate test retakes after imperfect score</w:t>
+      </w:r>
+      <w:r>
+        <w:rPr>
+          <w:rFonts w:cs="Times New Roman"/>
+          <w:sz w:val="22"/>
+          <w:szCs w:val="22"/>
+        </w:rPr>
+        <w:t>.</w:t>
+      </w:r>
+    </w:p>
+    <w:p>
+      <w:pPr>
+        <w:rPr>
+          <w:rFonts w:cs="Times New Roman"/>
+          <w:sz w:val="22"/>
+          <w:szCs w:val="22"/>
+        </w:rPr>
+      </w:pPr>
+      <w:r>
+        <w:rPr>
+          <w:rFonts w:cs="Times New Roman"/>
+          <w:sz w:val="22"/>
+          <w:szCs w:val="22"/>
+        </w:rPr>
+        <w:t>System shall provide feedback after test completion that includes questions answered incorrectly and individual section/module scores</w:t>
+      </w:r>
+      <w:r>
+        <w:rPr>
+          <w:rFonts w:cs="Times New Roman"/>
+          <w:sz w:val="22"/>
+          <w:szCs w:val="22"/>
+        </w:rPr>
+        <w:t>.</w:t>
+      </w:r>
+    </w:p>
+    <w:p>
+      <w:pPr>
+        <w:rPr>
+          <w:rFonts w:cs="Times New Roman"/>
+          <w:sz w:val="22"/>
+          <w:szCs w:val="22"/>
+        </w:rPr>
+      </w:pPr>
+      <w:r>
+        <w:rPr>
+          <w:rFonts w:cs="Times New Roman"/>
+          <w:sz w:val="22"/>
+          <w:szCs w:val="22"/>
+        </w:rPr>
+        <w:t>System shall provide capability for timed testing</w:t>
+      </w:r>
+      <w:r>
+        <w:rPr>
+          <w:rFonts w:cs="Times New Roman"/>
+          <w:sz w:val="22"/>
+          <w:szCs w:val="22"/>
+        </w:rPr>
+        <w:t>.</w:t>
+      </w:r>
+    </w:p>
+    <w:p>
+      <w:pPr>
+        <w:rPr>
+          <w:rFonts w:cs="Times New Roman"/>
+          <w:sz w:val="22"/>
+          <w:szCs w:val="22"/>
+        </w:rPr>
+      </w:pPr>
+    </w:p>
+    <w:p>
+      <w:pPr>
+        <w:rPr>
+          <w:rFonts w:cs="Times New Roman"/>
+          <w:b/>
+          <w:sz w:val="22"/>
+          <w:szCs w:val="22"/>
+        </w:rPr>
+      </w:pPr>
+      <w:r>
+        <w:rPr>
+          <w:rFonts w:cs="Times New Roman"/>
+          <w:b/>
+          <w:sz w:val="22"/>
+          <w:szCs w:val="22"/>
+        </w:rPr>
+        <w:t>Database</w:t>
+      </w:r>
+    </w:p>
+    <w:p>
+      <w:pPr>
+        <w:rPr>
+          <w:rFonts w:cs="Times New Roman"/>
+          <w:sz w:val="22"/>
+          <w:szCs w:val="22"/>
+        </w:rPr>
+      </w:pPr>
+    </w:p>
+    <w:p>
+      <w:pPr>
+        <w:rPr>
+          <w:rFonts w:cs="Times New Roman"/>
+          <w:sz w:val="22"/>
+          <w:szCs w:val="22"/>
+        </w:rPr>
+      </w:pPr>
+      <w:r>
+        <w:rPr>
+          <w:rFonts w:cs="Times New Roman"/>
+          <w:sz w:val="22"/>
+          <w:szCs w:val="22"/>
+        </w:rPr>
+        <w:t>The system database shall provide the ability to store student demographics information</w:t>
+      </w:r>
+      <w:r>
+        <w:rPr>
+          <w:rFonts w:cs="Times New Roman"/>
+          <w:sz w:val="22"/>
+          <w:szCs w:val="22"/>
+        </w:rPr>
+        <w:t>.</w:t>
+      </w:r>
+    </w:p>
+    <w:p>
+      <w:pPr>
+        <w:rPr>
+          <w:rFonts w:cs="Times New Roman"/>
+          <w:sz w:val="22"/>
+          <w:szCs w:val="22"/>
+        </w:rPr>
+      </w:pPr>
+      <w:r>
+        <w:rPr>
+          <w:rFonts w:cs="Times New Roman"/>
+          <w:sz w:val="22"/>
+          <w:szCs w:val="22"/>
+        </w:rPr>
+        <w:t>The system database shall provide the ability to store secured user access credentials</w:t>
+      </w:r>
+      <w:r>
+        <w:rPr>
+          <w:rFonts w:cs="Times New Roman"/>
+          <w:sz w:val="22"/>
+          <w:szCs w:val="22"/>
+        </w:rPr>
+        <w:t>.</w:t>
+      </w:r>
+    </w:p>
+    <w:p>
+      <w:pPr>
+        <w:rPr>
+          <w:rFonts w:cs="Times New Roman"/>
+          <w:sz w:val="22"/>
+          <w:szCs w:val="22"/>
+        </w:rPr>
+      </w:pPr>
+      <w:r>
+        <w:rPr>
+          <w:rFonts w:cs="Times New Roman"/>
+          <w:sz w:val="22"/>
+          <w:szCs w:val="22"/>
+        </w:rPr>
+        <w:t>The system database shall provide the ability to store course-related information</w:t>
+      </w:r>
+      <w:r>
+        <w:rPr>
+          <w:rFonts w:cs="Times New Roman"/>
+          <w:sz w:val="22"/>
+          <w:szCs w:val="22"/>
+        </w:rPr>
+        <w:t>.</w:t>
+      </w:r>
+    </w:p>
+    <w:p>
+      <w:pPr>
+        <w:rPr>
+          <w:rFonts w:cs="Times New Roman"/>
+          <w:sz w:val="22"/>
+          <w:szCs w:val="22"/>
+        </w:rPr>
+      </w:pPr>
+      <w:r>
+        <w:rPr>
+          <w:rFonts w:cs="Times New Roman"/>
+          <w:sz w:val="22"/>
+          <w:szCs w:val="22"/>
+        </w:rPr>
+        <w:t>The system database shall provide the ability to store lesson-related information</w:t>
+      </w:r>
+      <w:r>
+        <w:rPr>
+          <w:rFonts w:cs="Times New Roman"/>
+          <w:sz w:val="22"/>
+          <w:szCs w:val="22"/>
+        </w:rPr>
+        <w:t>.</w:t>
+      </w:r>
+    </w:p>
+    <w:p>
+      <w:pPr>
+        <w:rPr>
+          <w:rFonts w:cs="Times New Roman"/>
+          <w:sz w:val="22"/>
+          <w:szCs w:val="22"/>
+        </w:rPr>
+      </w:pPr>
+      <w:r>
+        <w:rPr>
+          <w:rFonts w:cs="Times New Roman"/>
+          <w:sz w:val="22"/>
+          <w:szCs w:val="22"/>
+        </w:rPr>
         <w:lastRenderedPageBreak/>
-        <w:t>System shall bookmark a student’s last completed module upon exiting course</w:t>
+        <w:t>The system database shall provide the ability to store private messaging data</w:t>
       </w:r>
       <w:r>
         <w:rPr>
@@ -1433,30 +2782,39 @@
         </w:rPr>
         <w:t>.</w:t>
       </w:r>
-      <w:r>
-        <w:rPr>
-          <w:rFonts w:cs="Times New Roman"/>
-          <w:sz w:val="22"/>
-          <w:szCs w:val="22"/>
-        </w:rPr>
-        <w:t xml:space="preserve"> </w:t>
-      </w:r>
-    </w:p>
-    <w:p>
-      <w:pPr>
-        <w:rPr>
-          <w:rFonts w:cs="Times New Roman"/>
-          <w:sz w:val="22"/>
-          <w:szCs w:val="22"/>
-        </w:rPr>
-      </w:pPr>
-      <w:r>
-        <w:rPr>
-          <w:rFonts w:cs="Times New Roman"/>
-          <w:sz w:val="22"/>
-          <w:szCs w:val="22"/>
-        </w:rPr>
-        <w:t>System shall be able to check that course prerequisites have been met before allowing course launch</w:t>
+    </w:p>
+    <w:p>
+      <w:pPr>
+        <w:rPr>
+          <w:rFonts w:cs="Times New Roman"/>
+          <w:sz w:val="22"/>
+          <w:szCs w:val="22"/>
+        </w:rPr>
+      </w:pPr>
+      <w:r>
+        <w:rPr>
+          <w:rFonts w:cs="Times New Roman"/>
+          <w:sz w:val="22"/>
+          <w:szCs w:val="22"/>
+        </w:rPr>
+        <w:t>The system database shall provide the ability to store file and file location information for files stored on the application server.</w:t>
+      </w:r>
+    </w:p>
+    <w:p>
+      <w:pPr>
+        <w:rPr>
+          <w:rFonts w:cs="Times New Roman"/>
+          <w:sz w:val="22"/>
+          <w:szCs w:val="22"/>
+        </w:rPr>
+      </w:pPr>
+      <w:r>
+        <w:rPr>
+          <w:rFonts w:cs="Times New Roman"/>
+          <w:sz w:val="22"/>
+          <w:szCs w:val="22"/>
+        </w:rPr>
+        <w:t>The system database shall provide the ability to store student grades</w:t>
       </w:r>
       <w:r>
         <w:rPr>
@@ -1475,825 +2833,6 @@
           <w:szCs w:val="22"/>
         </w:rPr>
       </w:pPr>
-      <w:r>
-        <w:rPr>
-          <w:rFonts w:cs="Times New Roman"/>
-          <w:sz w:val="22"/>
-          <w:szCs w:val="22"/>
-        </w:rPr>
-        <w:t>System shall provide course home/summary page that contains lesson progress information, lesson module name/title, and course completion percentage</w:t>
-      </w:r>
-      <w:r>
-        <w:rPr>
-          <w:rFonts w:cs="Times New Roman"/>
-          <w:sz w:val="22"/>
-          <w:szCs w:val="22"/>
-        </w:rPr>
-        <w:t>.</w:t>
-      </w:r>
-    </w:p>
-    <w:p>
-      <w:pPr>
-        <w:rPr>
-          <w:rFonts w:cs="Times New Roman"/>
-          <w:sz w:val="22"/>
-          <w:szCs w:val="22"/>
-        </w:rPr>
-      </w:pPr>
-    </w:p>
-    <w:p>
-      <w:pPr>
-        <w:rPr>
-          <w:rFonts w:cs="Times New Roman"/>
-          <w:sz w:val="22"/>
-          <w:szCs w:val="22"/>
-        </w:rPr>
-      </w:pPr>
-      <w:r>
-        <w:rPr>
-          <w:rFonts w:cs="Times New Roman"/>
-          <w:sz w:val="22"/>
-          <w:szCs w:val="22"/>
-        </w:rPr>
-        <w:t>User Functions:</w:t>
-      </w:r>
-    </w:p>
-    <w:p>
-      <w:pPr>
-        <w:rPr>
-          <w:rFonts w:cs="Times New Roman"/>
-          <w:sz w:val="22"/>
-          <w:szCs w:val="22"/>
-        </w:rPr>
-      </w:pPr>
-      <w:r>
-        <w:rPr>
-          <w:rFonts w:cs="Times New Roman"/>
-          <w:sz w:val="22"/>
-          <w:szCs w:val="22"/>
-        </w:rPr>
-        <w:t>System shall provide ability for user to add a self-paced course to a learning plan</w:t>
-      </w:r>
-      <w:r>
-        <w:rPr>
-          <w:rFonts w:cs="Times New Roman"/>
-          <w:sz w:val="22"/>
-          <w:szCs w:val="22"/>
-        </w:rPr>
-        <w:t>.</w:t>
-      </w:r>
-    </w:p>
-    <w:p>
-      <w:pPr>
-        <w:rPr>
-          <w:rFonts w:cs="Times New Roman"/>
-          <w:sz w:val="22"/>
-          <w:szCs w:val="22"/>
-        </w:rPr>
-      </w:pPr>
-      <w:r>
-        <w:rPr>
-          <w:rFonts w:cs="Times New Roman"/>
-          <w:sz w:val="22"/>
-          <w:szCs w:val="22"/>
-        </w:rPr>
-        <w:t>System shall allow user to delete courses that were self-registered by the user</w:t>
-      </w:r>
-      <w:r>
-        <w:rPr>
-          <w:rFonts w:cs="Times New Roman"/>
-          <w:sz w:val="22"/>
-          <w:szCs w:val="22"/>
-        </w:rPr>
-        <w:t>.</w:t>
-      </w:r>
-    </w:p>
-    <w:p>
-      <w:pPr>
-        <w:rPr>
-          <w:rFonts w:cs="Times New Roman"/>
-          <w:sz w:val="22"/>
-          <w:szCs w:val="22"/>
-        </w:rPr>
-      </w:pPr>
-      <w:r>
-        <w:rPr>
-          <w:rFonts w:cs="Times New Roman"/>
-          <w:sz w:val="22"/>
-          <w:szCs w:val="22"/>
-        </w:rPr>
-        <w:t>System shall provide ability to view course history</w:t>
-      </w:r>
-      <w:r>
-        <w:rPr>
-          <w:rFonts w:cs="Times New Roman"/>
-          <w:sz w:val="22"/>
-          <w:szCs w:val="22"/>
-        </w:rPr>
-        <w:t>.</w:t>
-      </w:r>
-      <w:r>
-        <w:rPr>
-          <w:rFonts w:cs="Times New Roman"/>
-          <w:sz w:val="22"/>
-          <w:szCs w:val="22"/>
-        </w:rPr>
-        <w:t xml:space="preserve"> </w:t>
-      </w:r>
-    </w:p>
-    <w:p>
-      <w:pPr>
-        <w:rPr>
-          <w:rFonts w:cs="Times New Roman"/>
-          <w:sz w:val="22"/>
-          <w:szCs w:val="22"/>
-        </w:rPr>
-      </w:pPr>
-      <w:r>
-        <w:rPr>
-          <w:rFonts w:cs="Times New Roman"/>
-          <w:sz w:val="22"/>
-          <w:szCs w:val="22"/>
-        </w:rPr>
-        <w:t>System shall allow user to take/launch a course</w:t>
-      </w:r>
-      <w:r>
-        <w:rPr>
-          <w:rFonts w:cs="Times New Roman"/>
-          <w:sz w:val="22"/>
-          <w:szCs w:val="22"/>
-        </w:rPr>
-        <w:t>.</w:t>
-      </w:r>
-    </w:p>
-    <w:p>
-      <w:pPr>
-        <w:rPr>
-          <w:rFonts w:cs="Times New Roman"/>
-          <w:sz w:val="22"/>
-          <w:szCs w:val="22"/>
-        </w:rPr>
-      </w:pPr>
-      <w:r>
-        <w:rPr>
-          <w:rFonts w:cs="Times New Roman"/>
-          <w:sz w:val="22"/>
-          <w:szCs w:val="22"/>
-        </w:rPr>
-        <w:t>System shall allow user to exit a course</w:t>
-      </w:r>
-      <w:r>
-        <w:rPr>
-          <w:rFonts w:cs="Times New Roman"/>
-          <w:sz w:val="22"/>
-          <w:szCs w:val="22"/>
-        </w:rPr>
-        <w:t>.</w:t>
-      </w:r>
-      <w:r>
-        <w:rPr>
-          <w:rFonts w:cs="Times New Roman"/>
-          <w:sz w:val="22"/>
-          <w:szCs w:val="22"/>
-        </w:rPr>
-        <w:t xml:space="preserve"> </w:t>
-      </w:r>
-    </w:p>
-    <w:p>
-      <w:pPr>
-        <w:rPr>
-          <w:rFonts w:cs="Times New Roman"/>
-          <w:sz w:val="22"/>
-          <w:szCs w:val="22"/>
-        </w:rPr>
-      </w:pPr>
-      <w:r>
-        <w:rPr>
-          <w:rFonts w:cs="Times New Roman"/>
-          <w:sz w:val="22"/>
-          <w:szCs w:val="22"/>
-        </w:rPr>
-        <w:t>System shall allow user to print a completion certificate</w:t>
-      </w:r>
-      <w:r>
-        <w:rPr>
-          <w:rFonts w:cs="Times New Roman"/>
-          <w:sz w:val="22"/>
-          <w:szCs w:val="22"/>
-        </w:rPr>
-        <w:t>.</w:t>
-      </w:r>
-      <w:r>
-        <w:rPr>
-          <w:rFonts w:cs="Times New Roman"/>
-          <w:sz w:val="22"/>
-          <w:szCs w:val="22"/>
-        </w:rPr>
-        <w:tab/>
-      </w:r>
-    </w:p>
-    <w:p>
-      <w:pPr>
-        <w:rPr>
-          <w:rFonts w:cs="Times New Roman"/>
-          <w:sz w:val="22"/>
-          <w:szCs w:val="22"/>
-        </w:rPr>
-      </w:pPr>
-      <w:r>
-        <w:rPr>
-          <w:rFonts w:cs="Times New Roman"/>
-          <w:sz w:val="22"/>
-          <w:szCs w:val="22"/>
-        </w:rPr>
-        <w:t>System shall allow user to view course details (course length, objectives, prerequisites)</w:t>
-      </w:r>
-      <w:r>
-        <w:rPr>
-          <w:rFonts w:cs="Times New Roman"/>
-          <w:sz w:val="22"/>
-          <w:szCs w:val="22"/>
-        </w:rPr>
-        <w:t>.</w:t>
-      </w:r>
-    </w:p>
-    <w:p>
-      <w:pPr>
-        <w:rPr>
-          <w:rFonts w:cs="Times New Roman"/>
-          <w:sz w:val="22"/>
-          <w:szCs w:val="22"/>
-        </w:rPr>
-      </w:pPr>
-      <w:r>
-        <w:rPr>
-          <w:rFonts w:cs="Times New Roman"/>
-          <w:sz w:val="22"/>
-          <w:szCs w:val="22"/>
-        </w:rPr>
-        <w:t>System shall allow user to search for a course from the course catalog</w:t>
-      </w:r>
-      <w:r>
-        <w:rPr>
-          <w:rFonts w:cs="Times New Roman"/>
-          <w:sz w:val="22"/>
-          <w:szCs w:val="22"/>
-        </w:rPr>
-        <w:t>.</w:t>
-      </w:r>
-    </w:p>
-    <w:p>
-      <w:pPr>
-        <w:rPr>
-          <w:rFonts w:cs="Times New Roman"/>
-          <w:sz w:val="22"/>
-          <w:szCs w:val="22"/>
-        </w:rPr>
-      </w:pPr>
-      <w:r>
-        <w:rPr>
-          <w:rFonts w:cs="Times New Roman"/>
-          <w:sz w:val="22"/>
-          <w:szCs w:val="22"/>
-        </w:rPr>
-        <w:t xml:space="preserve">System shall allow for user to jump to different lessons in a course at </w:t>
-      </w:r>
-      <w:r>
-        <w:rPr>
-          <w:rFonts w:cs="Times New Roman"/>
-          <w:sz w:val="22"/>
-          <w:szCs w:val="22"/>
-        </w:rPr>
-        <w:t>any time from the navigation links on course home</w:t>
-      </w:r>
-      <w:r>
-        <w:rPr>
-          <w:rFonts w:cs="Times New Roman"/>
-          <w:sz w:val="22"/>
-          <w:szCs w:val="22"/>
-        </w:rPr>
-        <w:t>.</w:t>
-      </w:r>
-    </w:p>
-    <w:p>
-      <w:pPr>
-        <w:rPr>
-          <w:rFonts w:cs="Times New Roman"/>
-          <w:sz w:val="22"/>
-          <w:szCs w:val="22"/>
-        </w:rPr>
-      </w:pPr>
-    </w:p>
-    <w:p>
-      <w:pPr>
-        <w:rPr>
-          <w:rFonts w:cs="Times New Roman"/>
-          <w:sz w:val="22"/>
-          <w:szCs w:val="22"/>
-        </w:rPr>
-      </w:pPr>
-      <w:r>
-        <w:rPr>
-          <w:rFonts w:cs="Times New Roman"/>
-          <w:sz w:val="22"/>
-          <w:szCs w:val="22"/>
-        </w:rPr>
-        <w:t>Security:</w:t>
-      </w:r>
-    </w:p>
-    <w:p>
-      <w:pPr>
-        <w:rPr>
-          <w:rFonts w:cs="Times New Roman"/>
-          <w:sz w:val="22"/>
-          <w:szCs w:val="22"/>
-        </w:rPr>
-      </w:pPr>
-      <w:r>
-        <w:rPr>
-          <w:rFonts w:cs="Times New Roman"/>
-          <w:sz w:val="22"/>
-          <w:szCs w:val="22"/>
-        </w:rPr>
-        <w:t>System will authenticate users before allowing access to system</w:t>
-      </w:r>
-      <w:r>
-        <w:rPr>
-          <w:rFonts w:cs="Times New Roman"/>
-          <w:sz w:val="22"/>
-          <w:szCs w:val="22"/>
-        </w:rPr>
-        <w:t>.</w:t>
-      </w:r>
-    </w:p>
-    <w:p>
-      <w:pPr>
-        <w:rPr>
-          <w:rFonts w:cs="Times New Roman"/>
-          <w:sz w:val="22"/>
-          <w:szCs w:val="22"/>
-        </w:rPr>
-      </w:pPr>
-      <w:r>
-        <w:rPr>
-          <w:rFonts w:cs="Times New Roman"/>
-          <w:sz w:val="22"/>
-          <w:szCs w:val="22"/>
-        </w:rPr>
-        <w:t>System will provide a Forgot Password link to aid users who have forgotten their password</w:t>
-      </w:r>
-      <w:r>
-        <w:rPr>
-          <w:rFonts w:cs="Times New Roman"/>
-          <w:sz w:val="22"/>
-          <w:szCs w:val="22"/>
-        </w:rPr>
-        <w:t>.</w:t>
-      </w:r>
-    </w:p>
-    <w:p>
-      <w:pPr>
-        <w:rPr>
-          <w:rFonts w:cs="Times New Roman"/>
-          <w:sz w:val="22"/>
-          <w:szCs w:val="22"/>
-        </w:rPr>
-      </w:pPr>
-      <w:r>
-        <w:rPr>
-          <w:rFonts w:cs="Times New Roman"/>
-          <w:sz w:val="22"/>
-          <w:szCs w:val="22"/>
-        </w:rPr>
-        <w:t>System should lock account after 3 failed login attempts</w:t>
-      </w:r>
-      <w:r>
-        <w:rPr>
-          <w:rFonts w:cs="Times New Roman"/>
-          <w:sz w:val="22"/>
-          <w:szCs w:val="22"/>
-        </w:rPr>
-        <w:t>.</w:t>
-      </w:r>
-    </w:p>
-    <w:p>
-      <w:pPr>
-        <w:rPr>
-          <w:rFonts w:cs="Times New Roman"/>
-          <w:sz w:val="22"/>
-          <w:szCs w:val="22"/>
-        </w:rPr>
-      </w:pPr>
-    </w:p>
-    <w:p>
-      <w:pPr>
-        <w:rPr>
-          <w:rFonts w:cs="Times New Roman"/>
-          <w:sz w:val="22"/>
-          <w:szCs w:val="22"/>
-        </w:rPr>
-      </w:pPr>
-      <w:r>
-        <w:rPr>
-          <w:rFonts w:cs="Times New Roman"/>
-          <w:sz w:val="22"/>
-          <w:szCs w:val="22"/>
-        </w:rPr>
-        <w:t>Course Player:</w:t>
-      </w:r>
-    </w:p>
-    <w:p>
-      <w:pPr>
-        <w:rPr>
-          <w:rFonts w:cs="Times New Roman"/>
-          <w:sz w:val="22"/>
-          <w:szCs w:val="22"/>
-        </w:rPr>
-      </w:pPr>
-      <w:r>
-        <w:rPr>
-          <w:rFonts w:cs="Times New Roman"/>
-          <w:sz w:val="22"/>
-          <w:szCs w:val="22"/>
-        </w:rPr>
-        <w:t>System shall allow for use of audio and closed captioning</w:t>
-      </w:r>
-      <w:r>
-        <w:rPr>
-          <w:rFonts w:cs="Times New Roman"/>
-          <w:sz w:val="22"/>
-          <w:szCs w:val="22"/>
-        </w:rPr>
-        <w:t>.</w:t>
-      </w:r>
-    </w:p>
-    <w:p>
-      <w:pPr>
-        <w:rPr>
-          <w:rFonts w:cs="Times New Roman"/>
-          <w:sz w:val="22"/>
-          <w:szCs w:val="22"/>
-        </w:rPr>
-      </w:pPr>
-      <w:r>
-        <w:rPr>
-          <w:rFonts w:cs="Times New Roman"/>
-          <w:sz w:val="22"/>
-          <w:szCs w:val="22"/>
-        </w:rPr>
-        <w:t>System shall provide navigation buttons (</w:t>
-      </w:r>
-      <w:proofErr w:type="spellStart"/>
-      <w:r>
-        <w:rPr>
-          <w:rFonts w:cs="Times New Roman"/>
-          <w:sz w:val="22"/>
-          <w:szCs w:val="22"/>
-        </w:rPr>
-        <w:t>prev</w:t>
-      </w:r>
-      <w:proofErr w:type="spellEnd"/>
-      <w:r>
-        <w:rPr>
-          <w:rFonts w:cs="Times New Roman"/>
-          <w:sz w:val="22"/>
-          <w:szCs w:val="22"/>
-        </w:rPr>
-        <w:t>, next) to advance screens</w:t>
-      </w:r>
-      <w:r>
-        <w:rPr>
-          <w:rFonts w:cs="Times New Roman"/>
-          <w:sz w:val="22"/>
-          <w:szCs w:val="22"/>
-        </w:rPr>
-        <w:t>.</w:t>
-      </w:r>
-    </w:p>
-    <w:p>
-      <w:pPr>
-        <w:rPr>
-          <w:rFonts w:cs="Times New Roman"/>
-          <w:sz w:val="22"/>
-          <w:szCs w:val="22"/>
-        </w:rPr>
-      </w:pPr>
-      <w:r>
-        <w:rPr>
-          <w:rFonts w:cs="Times New Roman"/>
-          <w:sz w:val="22"/>
-          <w:szCs w:val="22"/>
-        </w:rPr>
-        <w:t>System shall allow user to pause course</w:t>
-      </w:r>
-      <w:r>
-        <w:rPr>
-          <w:rFonts w:cs="Times New Roman"/>
-          <w:sz w:val="22"/>
-          <w:szCs w:val="22"/>
-        </w:rPr>
-        <w:t>.</w:t>
-      </w:r>
-    </w:p>
-    <w:p>
-      <w:pPr>
-        <w:rPr>
-          <w:rFonts w:cs="Times New Roman"/>
-          <w:sz w:val="22"/>
-          <w:szCs w:val="22"/>
-        </w:rPr>
-      </w:pPr>
-      <w:r>
-        <w:rPr>
-          <w:rFonts w:cs="Times New Roman"/>
-          <w:sz w:val="22"/>
-          <w:szCs w:val="22"/>
-        </w:rPr>
-        <w:t>System shall provide capability to view course player in full screen</w:t>
-      </w:r>
-      <w:r>
-        <w:rPr>
-          <w:rFonts w:cs="Times New Roman"/>
-          <w:sz w:val="22"/>
-          <w:szCs w:val="22"/>
-        </w:rPr>
-        <w:t>.</w:t>
-      </w:r>
-    </w:p>
-    <w:p>
-      <w:pPr>
-        <w:rPr>
-          <w:rFonts w:cs="Times New Roman"/>
-          <w:sz w:val="22"/>
-          <w:szCs w:val="22"/>
-        </w:rPr>
-      </w:pPr>
-      <w:r>
-        <w:rPr>
-          <w:rFonts w:cs="Times New Roman"/>
-          <w:sz w:val="22"/>
-          <w:szCs w:val="22"/>
-        </w:rPr>
-        <w:t>System shall allow user to replay lesson for the current screen</w:t>
-      </w:r>
-      <w:r>
-        <w:rPr>
-          <w:rFonts w:cs="Times New Roman"/>
-          <w:sz w:val="22"/>
-          <w:szCs w:val="22"/>
-        </w:rPr>
-        <w:t>.</w:t>
-      </w:r>
-      <w:r>
-        <w:rPr>
-          <w:rFonts w:cs="Times New Roman"/>
-          <w:sz w:val="22"/>
-          <w:szCs w:val="22"/>
-        </w:rPr>
-        <w:t xml:space="preserve"> </w:t>
-      </w:r>
-    </w:p>
-    <w:p>
-      <w:pPr>
-        <w:rPr>
-          <w:rFonts w:cs="Times New Roman"/>
-          <w:sz w:val="22"/>
-          <w:szCs w:val="22"/>
-        </w:rPr>
-      </w:pPr>
-    </w:p>
-    <w:p>
-      <w:pPr>
-        <w:rPr>
-          <w:rFonts w:cs="Times New Roman"/>
-          <w:sz w:val="22"/>
-          <w:szCs w:val="22"/>
-        </w:rPr>
-      </w:pPr>
-      <w:r>
-        <w:rPr>
-          <w:rFonts w:cs="Times New Roman"/>
-          <w:sz w:val="22"/>
-          <w:szCs w:val="22"/>
-        </w:rPr>
-        <w:t>Testing:</w:t>
-      </w:r>
-    </w:p>
-    <w:p>
-      <w:pPr>
-        <w:rPr>
-          <w:rFonts w:cs="Times New Roman"/>
-          <w:sz w:val="22"/>
-          <w:szCs w:val="22"/>
-        </w:rPr>
-      </w:pPr>
-      <w:r>
-        <w:rPr>
-          <w:rFonts w:cs="Times New Roman"/>
-          <w:sz w:val="22"/>
-          <w:szCs w:val="22"/>
-        </w:rPr>
-        <w:t>System shall allow for pre-assessments to test out of course</w:t>
-      </w:r>
-      <w:r>
-        <w:rPr>
-          <w:rFonts w:cs="Times New Roman"/>
-          <w:sz w:val="22"/>
-          <w:szCs w:val="22"/>
-        </w:rPr>
-        <w:t>.</w:t>
-      </w:r>
-    </w:p>
-    <w:p>
-      <w:pPr>
-        <w:rPr>
-          <w:rFonts w:cs="Times New Roman"/>
-          <w:sz w:val="22"/>
-          <w:szCs w:val="22"/>
-        </w:rPr>
-      </w:pPr>
-      <w:r>
-        <w:rPr>
-          <w:rFonts w:cs="Times New Roman"/>
-          <w:sz w:val="22"/>
-          <w:szCs w:val="22"/>
-        </w:rPr>
-        <w:t>System shall provide capability for mid-course quizzes and test exercises</w:t>
-      </w:r>
-      <w:r>
-        <w:rPr>
-          <w:rFonts w:cs="Times New Roman"/>
-          <w:sz w:val="22"/>
-          <w:szCs w:val="22"/>
-        </w:rPr>
-        <w:t>.</w:t>
-      </w:r>
-      <w:r>
-        <w:rPr>
-          <w:rFonts w:cs="Times New Roman"/>
-          <w:sz w:val="22"/>
-          <w:szCs w:val="22"/>
-        </w:rPr>
-        <w:t xml:space="preserve"> </w:t>
-      </w:r>
-    </w:p>
-    <w:p>
-      <w:pPr>
-        <w:rPr>
-          <w:rFonts w:cs="Times New Roman"/>
-          <w:sz w:val="22"/>
-          <w:szCs w:val="22"/>
-        </w:rPr>
-      </w:pPr>
-      <w:r>
-        <w:rPr>
-          <w:rFonts w:cs="Times New Roman"/>
-          <w:sz w:val="22"/>
-          <w:szCs w:val="22"/>
-        </w:rPr>
-        <w:t>System shall allow for end-of-course quizzes and tests</w:t>
-      </w:r>
-      <w:r>
-        <w:rPr>
-          <w:rFonts w:cs="Times New Roman"/>
-          <w:sz w:val="22"/>
-          <w:szCs w:val="22"/>
-        </w:rPr>
-        <w:t>.</w:t>
-      </w:r>
-      <w:r>
-        <w:rPr>
-          <w:rFonts w:cs="Times New Roman"/>
-          <w:sz w:val="22"/>
-          <w:szCs w:val="22"/>
-        </w:rPr>
-        <w:t xml:space="preserve"> </w:t>
-      </w:r>
-    </w:p>
-    <w:p>
-      <w:pPr>
-        <w:rPr>
-          <w:rFonts w:cs="Times New Roman"/>
-          <w:sz w:val="22"/>
-          <w:szCs w:val="22"/>
-        </w:rPr>
-      </w:pPr>
-      <w:r>
-        <w:rPr>
-          <w:rFonts w:cs="Times New Roman"/>
-          <w:sz w:val="22"/>
-          <w:szCs w:val="22"/>
-        </w:rPr>
-        <w:t xml:space="preserve">System shall allow for end-of-course </w:t>
-      </w:r>
-      <w:r>
-        <w:rPr>
-          <w:rFonts w:cs="Times New Roman"/>
-          <w:sz w:val="22"/>
-          <w:szCs w:val="22"/>
-        </w:rPr>
-        <w:t>tests with multiple choice and open-ended questions.</w:t>
-      </w:r>
-    </w:p>
-    <w:p>
-      <w:pPr>
-        <w:rPr>
-          <w:rFonts w:cs="Times New Roman"/>
-          <w:sz w:val="22"/>
-          <w:szCs w:val="22"/>
-        </w:rPr>
-      </w:pPr>
-      <w:r>
-        <w:rPr>
-          <w:rFonts w:cs="Times New Roman"/>
-          <w:sz w:val="22"/>
-          <w:szCs w:val="22"/>
-        </w:rPr>
-        <w:t xml:space="preserve">System shall allow for </w:t>
-      </w:r>
-      <w:r>
-        <w:rPr>
-          <w:rFonts w:cs="Times New Roman"/>
-          <w:sz w:val="22"/>
-          <w:szCs w:val="22"/>
-        </w:rPr>
-        <w:t xml:space="preserve">unlimited and </w:t>
-      </w:r>
-      <w:r>
-        <w:rPr>
-          <w:rFonts w:cs="Times New Roman"/>
-          <w:sz w:val="22"/>
-          <w:szCs w:val="22"/>
-        </w:rPr>
-        <w:t>immediate test retakes after imperfect score</w:t>
-      </w:r>
-      <w:r>
-        <w:rPr>
-          <w:rFonts w:cs="Times New Roman"/>
-          <w:sz w:val="22"/>
-          <w:szCs w:val="22"/>
-        </w:rPr>
-        <w:t>.</w:t>
-      </w:r>
-    </w:p>
-    <w:p>
-      <w:pPr>
-        <w:rPr>
-          <w:rFonts w:cs="Times New Roman"/>
-          <w:sz w:val="22"/>
-          <w:szCs w:val="22"/>
-        </w:rPr>
-      </w:pPr>
-      <w:r>
-        <w:rPr>
-          <w:rFonts w:cs="Times New Roman"/>
-          <w:sz w:val="22"/>
-          <w:szCs w:val="22"/>
-        </w:rPr>
-        <w:t>System shall provide feedback after test completion that includes questions answered incorrectly and individual section/module scores</w:t>
-      </w:r>
-      <w:r>
-        <w:rPr>
-          <w:rFonts w:cs="Times New Roman"/>
-          <w:sz w:val="22"/>
-          <w:szCs w:val="22"/>
-        </w:rPr>
-        <w:t>.</w:t>
-      </w:r>
-    </w:p>
-    <w:p>
-      <w:pPr>
-        <w:rPr>
-          <w:rFonts w:cs="Times New Roman"/>
-          <w:sz w:val="22"/>
-          <w:szCs w:val="22"/>
-        </w:rPr>
-      </w:pPr>
-      <w:r>
-        <w:rPr>
-          <w:rFonts w:cs="Times New Roman"/>
-          <w:sz w:val="22"/>
-          <w:szCs w:val="22"/>
-        </w:rPr>
-        <w:t>System shall provide capability for timed testing</w:t>
-      </w:r>
-      <w:r>
-        <w:rPr>
-          <w:rFonts w:cs="Times New Roman"/>
-          <w:sz w:val="22"/>
-          <w:szCs w:val="22"/>
-        </w:rPr>
-        <w:t>.</w:t>
-      </w:r>
-    </w:p>
-    <w:p>
-      <w:pPr>
-        <w:rPr>
-          <w:rFonts w:cs="Times New Roman"/>
-          <w:sz w:val="22"/>
-          <w:szCs w:val="22"/>
-        </w:rPr>
-      </w:pPr>
     </w:p>
     <w:p>
       <w:pPr>
@@ -2304,228 +2843,23 @@
           <w:szCs w:val="22"/>
         </w:rPr>
       </w:pPr>
-      <w:r>
+    </w:p>
+    <w:p>
+      <w:pPr>
         <w:rPr>
           <w:rFonts w:cs="Times New Roman"/>
           <w:b/>
           <w:sz w:val="22"/>
           <w:szCs w:val="22"/>
         </w:rPr>
-        <w:t>Database</w:t>
-      </w:r>
-    </w:p>
-    <w:p>
-      <w:pPr>
-        <w:rPr>
-          <w:rFonts w:cs="Times New Roman"/>
-          <w:sz w:val="22"/>
-          <w:szCs w:val="22"/>
-        </w:rPr>
-      </w:pPr>
-    </w:p>
-    <w:p>
-      <w:pPr>
-        <w:rPr>
-          <w:rFonts w:cs="Times New Roman"/>
-          <w:sz w:val="22"/>
-          <w:szCs w:val="22"/>
-        </w:rPr>
-      </w:pPr>
-      <w:r>
-        <w:rPr>
-          <w:rFonts w:cs="Times New Roman"/>
-          <w:sz w:val="22"/>
-          <w:szCs w:val="22"/>
-        </w:rPr>
-        <w:t>The system database shall provide the ability to store student demographics information</w:t>
-      </w:r>
-      <w:r>
-        <w:rPr>
-          <w:rFonts w:cs="Times New Roman"/>
-          <w:sz w:val="22"/>
-          <w:szCs w:val="22"/>
-        </w:rPr>
-        <w:t>.</w:t>
-      </w:r>
-    </w:p>
-    <w:p>
-      <w:pPr>
-        <w:rPr>
-          <w:rFonts w:cs="Times New Roman"/>
-          <w:sz w:val="22"/>
-          <w:szCs w:val="22"/>
-        </w:rPr>
-      </w:pPr>
-      <w:r>
-        <w:rPr>
-          <w:rFonts w:cs="Times New Roman"/>
-          <w:sz w:val="22"/>
-          <w:szCs w:val="22"/>
-        </w:rPr>
-        <w:t>The system database shall provide the ability to store secured user access credentials</w:t>
-      </w:r>
-      <w:r>
-        <w:rPr>
-          <w:rFonts w:cs="Times New Roman"/>
-          <w:sz w:val="22"/>
-          <w:szCs w:val="22"/>
-        </w:rPr>
-        <w:t>.</w:t>
-      </w:r>
-    </w:p>
-    <w:p>
-      <w:pPr>
-        <w:rPr>
-          <w:rFonts w:cs="Times New Roman"/>
-          <w:sz w:val="22"/>
-          <w:szCs w:val="22"/>
-        </w:rPr>
-      </w:pPr>
-      <w:r>
-        <w:rPr>
-          <w:rFonts w:cs="Times New Roman"/>
-          <w:sz w:val="22"/>
-          <w:szCs w:val="22"/>
-        </w:rPr>
-        <w:t>The system database shall provide the ability to store course-related information</w:t>
-      </w:r>
-      <w:r>
-        <w:rPr>
-          <w:rFonts w:cs="Times New Roman"/>
-          <w:sz w:val="22"/>
-          <w:szCs w:val="22"/>
-        </w:rPr>
-        <w:t>.</w:t>
-      </w:r>
-    </w:p>
-    <w:p>
-      <w:pPr>
-        <w:rPr>
-          <w:rFonts w:cs="Times New Roman"/>
-          <w:sz w:val="22"/>
-          <w:szCs w:val="22"/>
-        </w:rPr>
-      </w:pPr>
-      <w:r>
-        <w:rPr>
-          <w:rFonts w:cs="Times New Roman"/>
-          <w:sz w:val="22"/>
-          <w:szCs w:val="22"/>
-        </w:rPr>
-        <w:t>The system database shall provide the ability to store lesson-related information</w:t>
-      </w:r>
-      <w:r>
-        <w:rPr>
-          <w:rFonts w:cs="Times New Roman"/>
-          <w:sz w:val="22"/>
-          <w:szCs w:val="22"/>
-        </w:rPr>
-        <w:t>.</w:t>
-      </w:r>
-    </w:p>
-    <w:p>
-      <w:pPr>
-        <w:rPr>
-          <w:rFonts w:cs="Times New Roman"/>
-          <w:sz w:val="22"/>
-          <w:szCs w:val="22"/>
-        </w:rPr>
-      </w:pPr>
-      <w:r>
-        <w:rPr>
-          <w:rFonts w:cs="Times New Roman"/>
-          <w:sz w:val="22"/>
-          <w:szCs w:val="22"/>
-        </w:rPr>
-        <w:t>The system database shall provide the ability to store private messaging data</w:t>
-      </w:r>
-      <w:r>
-        <w:rPr>
-          <w:rFonts w:cs="Times New Roman"/>
-          <w:sz w:val="22"/>
-          <w:szCs w:val="22"/>
-        </w:rPr>
-        <w:t>.</w:t>
-      </w:r>
-    </w:p>
-    <w:p>
-      <w:pPr>
-        <w:rPr>
-          <w:rFonts w:cs="Times New Roman"/>
-          <w:sz w:val="22"/>
-          <w:szCs w:val="22"/>
-        </w:rPr>
-      </w:pPr>
-      <w:r>
-        <w:rPr>
-          <w:rFonts w:cs="Times New Roman"/>
-          <w:sz w:val="22"/>
-          <w:szCs w:val="22"/>
-        </w:rPr>
-        <w:t>The system database shall provide the ability to store file and file location information for files stored on the application server.</w:t>
-      </w:r>
-    </w:p>
-    <w:p>
-      <w:pPr>
-        <w:rPr>
-          <w:rFonts w:cs="Times New Roman"/>
-          <w:sz w:val="22"/>
-          <w:szCs w:val="22"/>
-        </w:rPr>
-      </w:pPr>
-      <w:r>
-        <w:rPr>
-          <w:rFonts w:cs="Times New Roman"/>
-          <w:sz w:val="22"/>
-          <w:szCs w:val="22"/>
-        </w:rPr>
-        <w:t>The system database shall provide the ability to store student grades</w:t>
-      </w:r>
-      <w:r>
-        <w:rPr>
-          <w:rFonts w:cs="Times New Roman"/>
-          <w:sz w:val="22"/>
-          <w:szCs w:val="22"/>
-        </w:rPr>
-        <w:t>.</w:t>
-      </w:r>
-    </w:p>
-    <w:p>
-      <w:pPr>
-        <w:rPr>
-          <w:rFonts w:cs="Times New Roman"/>
-          <w:sz w:val="22"/>
-          <w:szCs w:val="22"/>
-        </w:rPr>
-      </w:pPr>
-    </w:p>
-    <w:p>
-      <w:pPr>
+      </w:pPr>
+      <w:r>
         <w:rPr>
           <w:rFonts w:cs="Times New Roman"/>
           <w:b/>
           <w:sz w:val="22"/>
           <w:szCs w:val="22"/>
         </w:rPr>
-      </w:pPr>
-    </w:p>
-    <w:p>
-      <w:pPr>
-        <w:rPr>
-          <w:rFonts w:cs="Times New Roman"/>
-          <w:b/>
-          <w:sz w:val="22"/>
-          <w:szCs w:val="22"/>
-        </w:rPr>
-      </w:pPr>
-      <w:r>
-        <w:rPr>
-          <w:rFonts w:cs="Times New Roman"/>
-          <w:b/>
-          <w:sz w:val="22"/>
-          <w:szCs w:val="22"/>
-        </w:rPr>
-        <w:lastRenderedPageBreak/>
         <w:t xml:space="preserve">Backend </w:t>
       </w:r>
     </w:p>
@@ -3263,7 +3597,16 @@
           <w:sz w:val="22"/>
           <w:szCs w:val="22"/>
         </w:rPr>
-        <w:t>The database must not be accessible to the outside network, and only accessible to the internal web application. In addition, all sensitive data must be encrypted before being stored (e.g. passwords, student demographics, etc.).</w:t>
+        <w:t xml:space="preserve">The database must not be accessible to the outside network, and only accessible to the internal web </w:t>
+      </w:r>
+      <w:r>
+        <w:rPr>
+          <w:rFonts w:cs="Times New Roman"/>
+          <w:sz w:val="22"/>
+          <w:szCs w:val="22"/>
+        </w:rPr>
+        <w:lastRenderedPageBreak/>
+        <w:t>application. In addition, all sensitive data must be encrypted before being stored (e.g. passwords, student demographics, etc.).</w:t>
       </w:r>
     </w:p>
     <w:p>
@@ -3324,7 +3667,6 @@
           <w:sz w:val="22"/>
           <w:szCs w:val="22"/>
         </w:rPr>
-        <w:lastRenderedPageBreak/>
         <w:t>Use Cases</w:t>
       </w:r>
     </w:p>
@@ -3397,7 +3739,7 @@
       <w:tblPr>
         <w:tblStyle w:val="TableGrid"/>
         <w:tblW w:w="0" w:type="auto"/>
-        <w:tblLook w:val="04A0"/>
+        <w:tblLook w:val="04A0" w:firstRow="1" w:lastRow="0" w:firstColumn="1" w:lastColumn="0" w:noHBand="0" w:noVBand="1"/>
       </w:tblPr>
       <w:tblGrid>
         <w:gridCol w:w="1998"/>
@@ -3710,7 +4052,7 @@
       <w:tblPr>
         <w:tblStyle w:val="TableGrid"/>
         <w:tblW w:w="0" w:type="auto"/>
-        <w:tblLook w:val="04A0"/>
+        <w:tblLook w:val="04A0" w:firstRow="1" w:lastRow="0" w:firstColumn="1" w:lastColumn="0" w:noHBand="0" w:noVBand="1"/>
       </w:tblPr>
       <w:tblGrid>
         <w:gridCol w:w="1998"/>
@@ -4023,7 +4365,7 @@
       <w:tblPr>
         <w:tblStyle w:val="TableGrid"/>
         <w:tblW w:w="0" w:type="auto"/>
-        <w:tblLook w:val="04A0"/>
+        <w:tblLook w:val="04A0" w:firstRow="1" w:lastRow="0" w:firstColumn="1" w:lastColumn="0" w:noHBand="0" w:noVBand="1"/>
       </w:tblPr>
       <w:tblGrid>
         <w:gridCol w:w="1998"/>
@@ -4220,6 +4562,7 @@
               </w:numPr>
             </w:pPr>
             <w:r>
+              <w:lastRenderedPageBreak/>
               <w:t>The system removes entry from course catalog.</w:t>
             </w:r>
           </w:p>
@@ -4248,6 +4591,7 @@
               <w:rPr>
                 <w:b/>
               </w:rPr>
+              <w:lastRenderedPageBreak/>
               <w:t>Assumptions</w:t>
             </w:r>
           </w:p>
@@ -4283,7 +4627,7 @@
       <w:tblPr>
         <w:tblStyle w:val="TableGrid"/>
         <w:tblW w:w="0" w:type="auto"/>
-        <w:tblLook w:val="04A0"/>
+        <w:tblLook w:val="04A0" w:firstRow="1" w:lastRow="0" w:firstColumn="1" w:lastColumn="0" w:noHBand="0" w:noVBand="1"/>
       </w:tblPr>
       <w:tblGrid>
         <w:gridCol w:w="1998"/>
@@ -4408,7 +4752,6 @@
               <w:rPr>
                 <w:b/>
               </w:rPr>
-              <w:lastRenderedPageBreak/>
               <w:t>Steps</w:t>
             </w:r>
           </w:p>
@@ -4561,7 +4904,7 @@
       <w:tblPr>
         <w:tblStyle w:val="TableGrid"/>
         <w:tblW w:w="0" w:type="auto"/>
-        <w:tblLook w:val="04A0"/>
+        <w:tblLook w:val="04A0" w:firstRow="1" w:lastRow="0" w:firstColumn="1" w:lastColumn="0" w:noHBand="0" w:noVBand="1"/>
       </w:tblPr>
       <w:tblGrid>
         <w:gridCol w:w="1998"/>
@@ -4790,7 +5133,7 @@
       <w:tblPr>
         <w:tblStyle w:val="TableGrid"/>
         <w:tblW w:w="0" w:type="auto"/>
-        <w:tblLook w:val="04A0"/>
+        <w:tblLook w:val="04A0" w:firstRow="1" w:lastRow="0" w:firstColumn="1" w:lastColumn="0" w:noHBand="0" w:noVBand="1"/>
       </w:tblPr>
       <w:tblGrid>
         <w:gridCol w:w="1998"/>
@@ -5090,7 +5433,7 @@
       <w:tblPr>
         <w:tblStyle w:val="TableGrid"/>
         <w:tblW w:w="0" w:type="auto"/>
-        <w:tblLook w:val="04A0"/>
+        <w:tblLook w:val="04A0" w:firstRow="1" w:lastRow="0" w:firstColumn="1" w:lastColumn="0" w:noHBand="0" w:noVBand="1"/>
       </w:tblPr>
       <w:tblGrid>
         <w:gridCol w:w="1998"/>
@@ -5323,11 +5666,16 @@
             <w:pPr>
               <w:pStyle w:val="NoSpacing"/>
             </w:pPr>
+            <w:proofErr w:type="gramStart"/>
             <w:r>
               <w:t xml:space="preserve">4A1  </w:t>
             </w:r>
             <w:r>
-              <w:t xml:space="preserve">User enters invalid password. </w:t>
+              <w:t>User</w:t>
+            </w:r>
+            <w:proofErr w:type="gramEnd"/>
+            <w:r>
+              <w:t xml:space="preserve"> enters invalid password. </w:t>
             </w:r>
             <w:r>
               <w:t xml:space="preserve">System is unable to authenticate user </w:t>
@@ -5386,6 +5734,7 @@
               <w:pStyle w:val="NoSpacing"/>
             </w:pPr>
             <w:r>
+              <w:lastRenderedPageBreak/>
               <w:t>Exception Flow:</w:t>
             </w:r>
           </w:p>
@@ -5393,11 +5742,16 @@
             <w:pPr>
               <w:pStyle w:val="NoSpacing"/>
             </w:pPr>
+            <w:proofErr w:type="gramStart"/>
             <w:r>
               <w:t xml:space="preserve">4A2  </w:t>
             </w:r>
             <w:r>
-              <w:t xml:space="preserve">User enters invalid password. System </w:t>
+              <w:t>User</w:t>
+            </w:r>
+            <w:proofErr w:type="gramEnd"/>
+            <w:r>
+              <w:t xml:space="preserve"> enters invalid password. System </w:t>
             </w:r>
             <w:r>
               <w:t>unable to aut</w:t>
@@ -5583,7 +5937,7 @@
       <w:tblPr>
         <w:tblStyle w:val="TableGrid"/>
         <w:tblW w:w="0" w:type="auto"/>
-        <w:tblLook w:val="04A0"/>
+        <w:tblLook w:val="04A0" w:firstRow="1" w:lastRow="0" w:firstColumn="1" w:lastColumn="0" w:noHBand="0" w:noVBand="1"/>
       </w:tblPr>
       <w:tblGrid>
         <w:gridCol w:w="1998"/>
@@ -6039,7 +6393,7 @@
       <w:tblPr>
         <w:tblStyle w:val="TableGrid"/>
         <w:tblW w:w="0" w:type="auto"/>
-        <w:tblLook w:val="04A0"/>
+        <w:tblLook w:val="04A0" w:firstRow="1" w:lastRow="0" w:firstColumn="1" w:lastColumn="0" w:noHBand="0" w:noVBand="1"/>
       </w:tblPr>
       <w:tblGrid>
         <w:gridCol w:w="1998"/>
@@ -6353,7 +6707,7 @@
       <w:tblPr>
         <w:tblStyle w:val="TableGrid"/>
         <w:tblW w:w="0" w:type="auto"/>
-        <w:tblLook w:val="04A0"/>
+        <w:tblLook w:val="04A0" w:firstRow="1" w:lastRow="0" w:firstColumn="1" w:lastColumn="0" w:noHBand="0" w:noVBand="1"/>
       </w:tblPr>
       <w:tblGrid>
         <w:gridCol w:w="1998"/>
@@ -6555,6 +6909,7 @@
               <w:pStyle w:val="NoSpacing"/>
             </w:pPr>
             <w:r>
+              <w:lastRenderedPageBreak/>
               <w:t>Exception</w:t>
             </w:r>
             <w:r>
@@ -6627,6 +6982,7 @@
               <w:rPr>
                 <w:b/>
               </w:rPr>
+              <w:lastRenderedPageBreak/>
               <w:t>Assumptions</w:t>
             </w:r>
           </w:p>
@@ -6674,7 +7030,6 @@
               <w:rPr>
                 <w:b/>
               </w:rPr>
-              <w:lastRenderedPageBreak/>
               <w:t>Post Condition</w:t>
             </w:r>
           </w:p>
@@ -6722,7 +7077,7 @@
       <w:tblPr>
         <w:tblStyle w:val="TableGrid"/>
         <w:tblW w:w="0" w:type="auto"/>
-        <w:tblLook w:val="04A0"/>
+        <w:tblLook w:val="04A0" w:firstRow="1" w:lastRow="0" w:firstColumn="1" w:lastColumn="0" w:noHBand="0" w:noVBand="1"/>
       </w:tblPr>
       <w:tblGrid>
         <w:gridCol w:w="1998"/>
@@ -7029,7 +7384,7 @@
       <w:tblPr>
         <w:tblStyle w:val="TableGrid"/>
         <w:tblW w:w="0" w:type="auto"/>
-        <w:tblLook w:val="04A0"/>
+        <w:tblLook w:val="04A0" w:firstRow="1" w:lastRow="0" w:firstColumn="1" w:lastColumn="0" w:noHBand="0" w:noVBand="1"/>
       </w:tblPr>
       <w:tblGrid>
         <w:gridCol w:w="1998"/>
@@ -7403,7 +7758,7 @@
       <w:tblPr>
         <w:tblStyle w:val="TableGrid"/>
         <w:tblW w:w="0" w:type="auto"/>
-        <w:tblLook w:val="04A0"/>
+        <w:tblLook w:val="04A0" w:firstRow="1" w:lastRow="0" w:firstColumn="1" w:lastColumn="0" w:noHBand="0" w:noVBand="1"/>
       </w:tblPr>
       <w:tblGrid>
         <w:gridCol w:w="1998"/>
@@ -7750,7 +8105,7 @@
       <w:tblPr>
         <w:tblStyle w:val="TableGrid"/>
         <w:tblW w:w="0" w:type="auto"/>
-        <w:tblLook w:val="04A0"/>
+        <w:tblLook w:val="04A0" w:firstRow="1" w:lastRow="0" w:firstColumn="1" w:lastColumn="0" w:noHBand="0" w:noVBand="1"/>
       </w:tblPr>
       <w:tblGrid>
         <w:gridCol w:w="1998"/>
@@ -7875,6 +8230,7 @@
               <w:rPr>
                 <w:b/>
               </w:rPr>
+              <w:lastRenderedPageBreak/>
               <w:t>Steps</w:t>
             </w:r>
           </w:p>
@@ -7955,7 +8311,6 @@
               <w:pStyle w:val="NoSpacing"/>
             </w:pPr>
             <w:r>
-              <w:lastRenderedPageBreak/>
               <w:t>Alternate Flow:</w:t>
             </w:r>
           </w:p>
@@ -8044,7 +8399,6 @@
               <w:rPr>
                 <w:b/>
               </w:rPr>
-              <w:lastRenderedPageBreak/>
               <w:t>Assumptions</w:t>
             </w:r>
           </w:p>
@@ -8142,7 +8496,7 @@
       <w:tblPr>
         <w:tblStyle w:val="TableGrid"/>
         <w:tblW w:w="0" w:type="auto"/>
-        <w:tblLook w:val="04A0"/>
+        <w:tblLook w:val="04A0" w:firstRow="1" w:lastRow="0" w:firstColumn="1" w:lastColumn="0" w:noHBand="0" w:noVBand="1"/>
       </w:tblPr>
       <w:tblGrid>
         <w:gridCol w:w="1998"/>
@@ -8601,7 +8955,7 @@
       <w:tblPr>
         <w:tblStyle w:val="TableGrid"/>
         <w:tblW w:w="0" w:type="auto"/>
-        <w:tblLook w:val="04A0"/>
+        <w:tblLook w:val="04A0" w:firstRow="1" w:lastRow="0" w:firstColumn="1" w:lastColumn="0" w:noHBand="0" w:noVBand="1"/>
       </w:tblPr>
       <w:tblGrid>
         <w:gridCol w:w="1998"/>
@@ -8831,6 +9185,7 @@
               </w:numPr>
             </w:pPr>
             <w:r>
+              <w:lastRenderedPageBreak/>
               <w:t>System returns to step 5 and repeat until last question</w:t>
             </w:r>
           </w:p>
@@ -8891,7 +9246,6 @@
               </w:numPr>
             </w:pPr>
             <w:r>
-              <w:lastRenderedPageBreak/>
               <w:t>System displays course home page</w:t>
             </w:r>
           </w:p>
@@ -9141,7 +9495,7 @@
       <w:tblPr>
         <w:tblStyle w:val="TableGrid"/>
         <w:tblW w:w="0" w:type="auto"/>
-        <w:tblLook w:val="04A0"/>
+        <w:tblLook w:val="04A0" w:firstRow="1" w:lastRow="0" w:firstColumn="1" w:lastColumn="0" w:noHBand="0" w:noVBand="1"/>
       </w:tblPr>
       <w:tblGrid>
         <w:gridCol w:w="1998"/>
@@ -9486,7 +9840,7 @@
       <w:tblPr>
         <w:tblStyle w:val="TableGrid"/>
         <w:tblW w:w="0" w:type="auto"/>
-        <w:tblLook w:val="04A0"/>
+        <w:tblLook w:val="04A0" w:firstRow="1" w:lastRow="0" w:firstColumn="1" w:lastColumn="0" w:noHBand="0" w:noVBand="1"/>
       </w:tblPr>
       <w:tblGrid>
         <w:gridCol w:w="1998"/>
@@ -9883,7 +10237,7 @@
       <w:tblPr>
         <w:tblStyle w:val="TableGrid"/>
         <w:tblW w:w="0" w:type="auto"/>
-        <w:tblLook w:val="04A0"/>
+        <w:tblLook w:val="04A0" w:firstRow="1" w:lastRow="0" w:firstColumn="1" w:lastColumn="0" w:noHBand="0" w:noVBand="1"/>
       </w:tblPr>
       <w:tblGrid>
         <w:gridCol w:w="1998"/>
@@ -10043,7 +10397,6 @@
               </w:numPr>
             </w:pPr>
             <w:r>
-              <w:lastRenderedPageBreak/>
               <w:t>The information is pulled out of the request and validated for correctness.</w:t>
             </w:r>
           </w:p>
@@ -10101,7 +10454,6 @@
               <w:rPr>
                 <w:b/>
               </w:rPr>
-              <w:lastRenderedPageBreak/>
               <w:t>Assumptions</w:t>
             </w:r>
           </w:p>
@@ -10150,7 +10502,7 @@
       <w:tblPr>
         <w:tblStyle w:val="TableGrid"/>
         <w:tblW w:w="0" w:type="auto"/>
-        <w:tblLook w:val="04A0"/>
+        <w:tblLook w:val="04A0" w:firstRow="1" w:lastRow="0" w:firstColumn="1" w:lastColumn="0" w:noHBand="0" w:noVBand="1"/>
       </w:tblPr>
       <w:tblGrid>
         <w:gridCol w:w="1998"/>
@@ -10406,7 +10758,7 @@
       <w:tblPr>
         <w:tblStyle w:val="TableGrid"/>
         <w:tblW w:w="0" w:type="auto"/>
-        <w:tblLook w:val="04A0"/>
+        <w:tblLook w:val="04A0" w:firstRow="1" w:lastRow="0" w:firstColumn="1" w:lastColumn="0" w:noHBand="0" w:noVBand="1"/>
       </w:tblPr>
       <w:tblGrid>
         <w:gridCol w:w="1998"/>
@@ -10650,7 +11002,7 @@
       <w:tblPr>
         <w:tblStyle w:val="TableGrid"/>
         <w:tblW w:w="0" w:type="auto"/>
-        <w:tblLook w:val="04A0"/>
+        <w:tblLook w:val="04A0" w:firstRow="1" w:lastRow="0" w:firstColumn="1" w:lastColumn="0" w:noHBand="0" w:noVBand="1"/>
       </w:tblPr>
       <w:tblGrid>
         <w:gridCol w:w="1998"/>
@@ -10821,8 +11173,13 @@
                 <w:numId w:val="9"/>
               </w:numPr>
             </w:pPr>
-            <w:r>
-              <w:t>An success response is returned.</w:t>
+            <w:proofErr w:type="gramStart"/>
+            <w:r>
+              <w:t>An</w:t>
+            </w:r>
+            <w:proofErr w:type="gramEnd"/>
+            <w:r>
+              <w:t xml:space="preserve"> success response is returned.</w:t>
             </w:r>
           </w:p>
           <w:p>
@@ -10894,7 +11251,7 @@
       <w:tblPr>
         <w:tblStyle w:val="TableGrid"/>
         <w:tblW w:w="0" w:type="auto"/>
-        <w:tblLook w:val="04A0"/>
+        <w:tblLook w:val="04A0" w:firstRow="1" w:lastRow="0" w:firstColumn="1" w:lastColumn="0" w:noHBand="0" w:noVBand="1"/>
       </w:tblPr>
       <w:tblGrid>
         <w:gridCol w:w="1998"/>
@@ -11165,7 +11522,7 @@
       <w:tblPr>
         <w:tblStyle w:val="TableGrid"/>
         <w:tblW w:w="0" w:type="auto"/>
-        <w:tblLook w:val="04A0"/>
+        <w:tblLook w:val="04A0" w:firstRow="1" w:lastRow="0" w:firstColumn="1" w:lastColumn="0" w:noHBand="0" w:noVBand="1"/>
       </w:tblPr>
       <w:tblGrid>
         <w:gridCol w:w="1998"/>
@@ -11337,7 +11694,6 @@
               </w:numPr>
             </w:pPr>
             <w:r>
-              <w:lastRenderedPageBreak/>
               <w:t>The prerequisite course is added to the course that is being edited.</w:t>
             </w:r>
           </w:p>
@@ -11398,7 +11754,6 @@
               <w:rPr>
                 <w:b/>
               </w:rPr>
-              <w:lastRenderedPageBreak/>
               <w:t>Assumptions</w:t>
             </w:r>
           </w:p>
@@ -11438,7 +11793,7 @@
       <w:tblPr>
         <w:tblStyle w:val="TableGrid"/>
         <w:tblW w:w="0" w:type="auto"/>
-        <w:tblLook w:val="04A0"/>
+        <w:tblLook w:val="04A0" w:firstRow="1" w:lastRow="0" w:firstColumn="1" w:lastColumn="0" w:noHBand="0" w:noVBand="1"/>
       </w:tblPr>
       <w:tblGrid>
         <w:gridCol w:w="1998"/>
@@ -11706,7 +12061,7 @@
       <w:tblPr>
         <w:tblStyle w:val="TableGrid"/>
         <w:tblW w:w="0" w:type="auto"/>
-        <w:tblLook w:val="04A0"/>
+        <w:tblLook w:val="04A0" w:firstRow="1" w:lastRow="0" w:firstColumn="1" w:lastColumn="0" w:noHBand="0" w:noVBand="1"/>
       </w:tblPr>
       <w:tblGrid>
         <w:gridCol w:w="1998"/>
@@ -11901,8 +12256,13 @@
                 <w:numId w:val="13"/>
               </w:numPr>
             </w:pPr>
-            <w:r>
-              <w:t>An success response is returned.</w:t>
+            <w:proofErr w:type="gramStart"/>
+            <w:r>
+              <w:t>An</w:t>
+            </w:r>
+            <w:proofErr w:type="gramEnd"/>
+            <w:r>
+              <w:t xml:space="preserve"> success response is returned.</w:t>
             </w:r>
           </w:p>
           <w:p>
@@ -11974,7 +12334,7 @@
       <w:tblPr>
         <w:tblStyle w:val="TableGrid"/>
         <w:tblW w:w="0" w:type="auto"/>
-        <w:tblLook w:val="04A0"/>
+        <w:tblLook w:val="04A0" w:firstRow="1" w:lastRow="0" w:firstColumn="1" w:lastColumn="0" w:noHBand="0" w:noVBand="1"/>
       </w:tblPr>
       <w:tblGrid>
         <w:gridCol w:w="1998"/>
@@ -12295,6 +12655,7 @@
           <w:sz w:val="22"/>
           <w:szCs w:val="22"/>
         </w:rPr>
+        <w:lastRenderedPageBreak/>
         <w:t>Database Architecture</w:t>
       </w:r>
     </w:p>
@@ -12312,7 +12673,6 @@
           <w:noProof/>
           <w:lang w:eastAsia="en-US" w:bidi="ar-SA"/>
         </w:rPr>
-        <w:lastRenderedPageBreak/>
         <w:drawing>
           <wp:anchor distT="0" distB="0" distL="0" distR="0" simplePos="0" relativeHeight="251658240" behindDoc="0" locked="0" layoutInCell="1" allowOverlap="1">
             <wp:simplePos x="0" y="0"/>
@@ -12339,10 +12699,10 @@
                     </pic:cNvPicPr>
                   </pic:nvPicPr>
                   <pic:blipFill>
-                    <a:blip r:embed="rId5" cstate="print">
+                    <a:blip r:embed="rId6" cstate="print">
                       <a:extLst>
                         <a:ext uri="{28A0092B-C50C-407E-A947-70E740481C1C}">
-                          <a14:useLocalDpi xmlns:a14="http://schemas.microsoft.com/office/drawing/2010/main" xmlns:wps="http://schemas.microsoft.com/office/word/2010/wordprocessingShape" xmlns:wpi="http://schemas.microsoft.com/office/word/2010/wordprocessingInk" xmlns:wpg="http://schemas.microsoft.com/office/word/2010/wordprocessingGroup" xmlns:w14="http://schemas.microsoft.com/office/word/2010/wordml" xmlns:w="http://schemas.openxmlformats.org/wordprocessingml/2006/main" xmlns:w10="urn:schemas-microsoft-com:office:word" xmlns:wp14="http://schemas.microsoft.com/office/word/2010/wordprocessingDrawing" xmlns:v="urn:schemas-microsoft-com:vml" xmlns:o="urn:schemas-microsoft-com:office:office" xmlns:mc="http://schemas.openxmlformats.org/markup-compatibility/2006" xmlns:wpc="http://schemas.microsoft.com/office/word/2010/wordprocessingCanvas" xmlns="" val="0"/>
+                          <a14:useLocalDpi xmlns:a14="http://schemas.microsoft.com/office/drawing/2010/main" val="0"/>
                         </a:ext>
                       </a:extLst>
                     </a:blip>
@@ -12409,7 +12769,7 @@
 </file>
 
 <file path=word/numbering.xml><?xml version="1.0" encoding="utf-8"?>
-<w:numbering xmlns:ve="http://schemas.openxmlformats.org/markup-compatibility/2006" xmlns:o="urn:schemas-microsoft-com:office:office" xmlns:r="http://schemas.openxmlformats.org/officeDocument/2006/relationships" xmlns:m="http://schemas.openxmlformats.org/officeDocument/2006/math" xmlns:v="urn:schemas-microsoft-com:vml" xmlns:wp="http://schemas.openxmlformats.org/drawingml/2006/wordprocessingDrawing" xmlns:w10="urn:schemas-microsoft-com:office:word" xmlns:w="http://schemas.openxmlformats.org/wordprocessingml/2006/main" xmlns:wne="http://schemas.microsoft.com/office/word/2006/wordml">
+<w:numbering xmlns:wpc="http://schemas.microsoft.com/office/word/2010/wordprocessingCanvas" xmlns:mc="http://schemas.openxmlformats.org/markup-compatibility/2006" xmlns:o="urn:schemas-microsoft-com:office:office" xmlns:r="http://schemas.openxmlformats.org/officeDocument/2006/relationships" xmlns:m="http://schemas.openxmlformats.org/officeDocument/2006/math" xmlns:v="urn:schemas-microsoft-com:vml" xmlns:wp14="http://schemas.microsoft.com/office/word/2010/wordprocessingDrawing" xmlns:wp="http://schemas.openxmlformats.org/drawingml/2006/wordprocessingDrawing" xmlns:w10="urn:schemas-microsoft-com:office:word" xmlns:w="http://schemas.openxmlformats.org/wordprocessingml/2006/main" xmlns:w14="http://schemas.microsoft.com/office/word/2010/wordml" xmlns:wpg="http://schemas.microsoft.com/office/word/2010/wordprocessingGroup" xmlns:wpi="http://schemas.microsoft.com/office/word/2010/wordprocessingInk" xmlns:wne="http://schemas.microsoft.com/office/word/2006/wordml" xmlns:wps="http://schemas.microsoft.com/office/word/2010/wordprocessingShape" mc:Ignorable="w14 wp14">
   <w:abstractNum w:abstractNumId="0">
     <w:nsid w:val="01A11F25"/>
     <w:multiLevelType w:val="hybridMultilevel"/>
@@ -16945,7 +17305,7 @@
 </file>
 
 <file path=word/styles.xml><?xml version="1.0" encoding="utf-8"?>
-<w:styles xmlns:r="http://schemas.openxmlformats.org/officeDocument/2006/relationships" xmlns:w="http://schemas.openxmlformats.org/wordprocessingml/2006/main">
+<w:styles xmlns:mc="http://schemas.openxmlformats.org/markup-compatibility/2006" xmlns:r="http://schemas.openxmlformats.org/officeDocument/2006/relationships" xmlns:w="http://schemas.openxmlformats.org/wordprocessingml/2006/main" xmlns:w14="http://schemas.microsoft.com/office/word/2010/wordml" mc:Ignorable="w14">
   <w:docDefaults>
     <w:rPrDefault>
       <w:rPr>
@@ -17156,7 +17516,6 @@
     <w:uiPriority w:val="99"/>
     <w:semiHidden/>
     <w:unhideWhenUsed/>
-    <w:qFormat/>
     <w:tblPr>
       <w:tblInd w:w="0" w:type="dxa"/>
       <w:tblCellMar>

</xml_diff>

<commit_message>
Administrator changed to Course Administrator
All references to Administrator Interface has been changed to Course
Administrator Interface so as to distinguish from System Administrator
who should be responsible for creating users, login, authentication,
etc. for the entire system.
</commit_message>
<xml_diff>
--- a/docs/Team3_SRS.docx
+++ b/docs/Team3_SRS.docx
@@ -647,7 +647,23 @@
           <w:sz w:val="22"/>
           <w:szCs w:val="22"/>
         </w:rPr>
-        <w:t>: the administrator interface, t</w:t>
+        <w:t xml:space="preserve">: the </w:t>
+      </w:r>
+      <w:r>
+        <w:rPr>
+          <w:rFonts w:cs="Times New Roman"/>
+          <w:sz w:val="22"/>
+          <w:szCs w:val="22"/>
+        </w:rPr>
+        <w:t xml:space="preserve">course </w:t>
+      </w:r>
+      <w:r>
+        <w:rPr>
+          <w:rFonts w:cs="Times New Roman"/>
+          <w:sz w:val="22"/>
+          <w:szCs w:val="22"/>
+        </w:rPr>
+        <w:t>administrator interface, t</w:t>
       </w:r>
       <w:r>
         <w:rPr>
@@ -713,7 +729,55 @@
           <w:sz w:val="22"/>
           <w:szCs w:val="22"/>
         </w:rPr>
-        <w:t xml:space="preserve">The administrator interface will allow the administrator to create a new course, edit or delete existing courses, and change the status of existing courses, i.e. Archive (past), Current (present), or Under Development (future). When new courses are created, the administrator will specify the Course Number, Course Name, Prerequisites, Completion Requirements, and Assigned Instructor. By default all newly created courses are Under Development in order for the assigned instructor to add content. </w:t>
+        <w:t xml:space="preserve">The </w:t>
+      </w:r>
+      <w:r>
+        <w:rPr>
+          <w:rFonts w:cs="Times New Roman"/>
+          <w:sz w:val="22"/>
+          <w:szCs w:val="22"/>
+        </w:rPr>
+        <w:t xml:space="preserve">course </w:t>
+      </w:r>
+      <w:r>
+        <w:rPr>
+          <w:rFonts w:cs="Times New Roman"/>
+          <w:sz w:val="22"/>
+          <w:szCs w:val="22"/>
+        </w:rPr>
+        <w:t xml:space="preserve">administrator interface will allow the </w:t>
+      </w:r>
+      <w:r>
+        <w:rPr>
+          <w:rFonts w:cs="Times New Roman"/>
+          <w:sz w:val="22"/>
+          <w:szCs w:val="22"/>
+        </w:rPr>
+        <w:t xml:space="preserve">course </w:t>
+      </w:r>
+      <w:r>
+        <w:rPr>
+          <w:rFonts w:cs="Times New Roman"/>
+          <w:sz w:val="22"/>
+          <w:szCs w:val="22"/>
+        </w:rPr>
+        <w:t xml:space="preserve">administrator to create a new course, edit or delete existing courses, and change the status of existing courses, i.e. Archive (past), Current (present), or Under Development (future). When new courses are created, the </w:t>
+      </w:r>
+      <w:r>
+        <w:rPr>
+          <w:rFonts w:cs="Times New Roman"/>
+          <w:sz w:val="22"/>
+          <w:szCs w:val="22"/>
+        </w:rPr>
+        <w:t xml:space="preserve">course </w:t>
+      </w:r>
+      <w:r>
+        <w:rPr>
+          <w:rFonts w:cs="Times New Roman"/>
+          <w:sz w:val="22"/>
+          <w:szCs w:val="22"/>
+        </w:rPr>
+        <w:t xml:space="preserve">administrator will specify the Course Number, Course Name, Prerequisites, Completion Requirements, and Assigned Instructor. By default all newly created courses are Under Development in order for the assigned instructor to add content. </w:t>
       </w:r>
     </w:p>
     <w:p>
@@ -1099,6 +1163,15 @@
           <w:sz w:val="22"/>
           <w:szCs w:val="22"/>
         </w:rPr>
+        <w:t xml:space="preserve">Course </w:t>
+      </w:r>
+      <w:r>
+        <w:rPr>
+          <w:rFonts w:cs="Times New Roman"/>
+          <w:b/>
+          <w:sz w:val="22"/>
+          <w:szCs w:val="22"/>
+        </w:rPr>
         <w:t>Administrator Interface</w:t>
       </w:r>
     </w:p>
@@ -1151,7 +1224,23 @@
           <w:sz w:val="22"/>
           <w:szCs w:val="22"/>
         </w:rPr>
-        <w:t xml:space="preserve"> Administrator</w:t>
+        <w:t xml:space="preserve"> </w:t>
+      </w:r>
+      <w:r>
+        <w:rPr>
+          <w:rFonts w:cs="Times New Roman"/>
+          <w:sz w:val="22"/>
+          <w:szCs w:val="22"/>
+        </w:rPr>
+        <w:t xml:space="preserve">Course </w:t>
+      </w:r>
+      <w:r>
+        <w:rPr>
+          <w:rFonts w:cs="Times New Roman"/>
+          <w:sz w:val="22"/>
+          <w:szCs w:val="22"/>
+        </w:rPr>
+        <w:t>Administrator</w:t>
       </w:r>
       <w:r>
         <w:rPr>
@@ -1184,6 +1273,14 @@
           <w:sz w:val="22"/>
           <w:szCs w:val="22"/>
         </w:rPr>
+        <w:t xml:space="preserve">Course </w:t>
+      </w:r>
+      <w:r>
+        <w:rPr>
+          <w:rFonts w:cs="Times New Roman"/>
+          <w:sz w:val="22"/>
+          <w:szCs w:val="22"/>
+        </w:rPr>
         <w:t>Administrator</w:t>
       </w:r>
       <w:r>
@@ -1209,23 +1306,6 @@
           <w:sz w:val="22"/>
           <w:szCs w:val="22"/>
         </w:rPr>
-        <w:t>The Administrator interface will provide an option for changing the status of the course.</w:t>
-      </w:r>
-    </w:p>
-    <w:p>
-      <w:pPr>
-        <w:rPr>
-          <w:rFonts w:cs="Times New Roman"/>
-          <w:sz w:val="22"/>
-          <w:szCs w:val="22"/>
-        </w:rPr>
-      </w:pPr>
-      <w:r>
-        <w:rPr>
-          <w:rFonts w:cs="Times New Roman"/>
-          <w:sz w:val="22"/>
-          <w:szCs w:val="22"/>
-        </w:rPr>
         <w:t xml:space="preserve">The </w:t>
       </w:r>
       <w:r>
@@ -1234,6 +1314,47 @@
           <w:sz w:val="22"/>
           <w:szCs w:val="22"/>
         </w:rPr>
+        <w:t xml:space="preserve">Course </w:t>
+      </w:r>
+      <w:r>
+        <w:rPr>
+          <w:rFonts w:cs="Times New Roman"/>
+          <w:sz w:val="22"/>
+          <w:szCs w:val="22"/>
+        </w:rPr>
+        <w:t>Administrator interface will provide an option for changing the status of the course.</w:t>
+      </w:r>
+    </w:p>
+    <w:p>
+      <w:pPr>
+        <w:rPr>
+          <w:rFonts w:cs="Times New Roman"/>
+          <w:sz w:val="22"/>
+          <w:szCs w:val="22"/>
+        </w:rPr>
+      </w:pPr>
+      <w:r>
+        <w:rPr>
+          <w:rFonts w:cs="Times New Roman"/>
+          <w:sz w:val="22"/>
+          <w:szCs w:val="22"/>
+        </w:rPr>
+        <w:t xml:space="preserve">The </w:t>
+      </w:r>
+      <w:r>
+        <w:rPr>
+          <w:rFonts w:cs="Times New Roman"/>
+          <w:sz w:val="22"/>
+          <w:szCs w:val="22"/>
+        </w:rPr>
+        <w:t xml:space="preserve">Course </w:t>
+      </w:r>
+      <w:r>
+        <w:rPr>
+          <w:rFonts w:cs="Times New Roman"/>
+          <w:sz w:val="22"/>
+          <w:szCs w:val="22"/>
+        </w:rPr>
         <w:t>Administrator</w:t>
       </w:r>
       <w:r>
@@ -1260,6 +1381,14 @@
           <w:szCs w:val="22"/>
         </w:rPr>
         <w:t xml:space="preserve">The </w:t>
+      </w:r>
+      <w:r>
+        <w:rPr>
+          <w:rFonts w:cs="Times New Roman"/>
+          <w:sz w:val="22"/>
+          <w:szCs w:val="22"/>
+        </w:rPr>
+        <w:t xml:space="preserve">Course </w:t>
       </w:r>
       <w:r>
         <w:rPr>
@@ -3649,6 +3778,15 @@
           <w:szCs w:val="22"/>
         </w:rPr>
       </w:pPr>
+      <w:r>
+        <w:rPr>
+          <w:rFonts w:cs="Times New Roman"/>
+          <w:b/>
+          <w:sz w:val="22"/>
+          <w:szCs w:val="22"/>
+        </w:rPr>
+        <w:t xml:space="preserve">Course </w:t>
+      </w:r>
       <w:r>
         <w:rPr>
           <w:rFonts w:cs="Times New Roman"/>
@@ -3783,7 +3921,13 @@
               <w:pStyle w:val="NoSpacing"/>
             </w:pPr>
             <w:r>
-              <w:t>The Administrator Interface will provide an option for creating a new course.</w:t>
+              <w:t xml:space="preserve">The </w:t>
+            </w:r>
+            <w:r>
+              <w:t xml:space="preserve">Course </w:t>
+            </w:r>
+            <w:r>
+              <w:t>Administrator Interface will provide an option for creating a new course.</w:t>
             </w:r>
           </w:p>
         </w:tc>
@@ -4084,7 +4228,13 @@
               <w:pStyle w:val="NoSpacing"/>
             </w:pPr>
             <w:r>
-              <w:t>The Administrator Interface will provide an option for changing the status of a course.</w:t>
+              <w:t xml:space="preserve">The </w:t>
+            </w:r>
+            <w:r>
+              <w:t xml:space="preserve">Course </w:t>
+            </w:r>
+            <w:r>
+              <w:t>Administrator Interface will provide an option for changing the status of a course.</w:t>
             </w:r>
           </w:p>
         </w:tc>
@@ -4349,7 +4499,13 @@
               <w:pStyle w:val="NoSpacing"/>
             </w:pPr>
             <w:r>
-              <w:t>The Administrator Interface will provide an option for editing an existing course.</w:t>
+              <w:t xml:space="preserve">The </w:t>
+            </w:r>
+            <w:r>
+              <w:t xml:space="preserve">Course </w:t>
+            </w:r>
+            <w:r>
+              <w:t>Administrator Interface will provide an option for editing an existing course.</w:t>
             </w:r>
           </w:p>
         </w:tc>
@@ -4485,7 +4641,11 @@
               </w:numPr>
             </w:pPr>
             <w:r>
-              <w:t>The system prompts and (optional) allows content to be created in text editor.</w:t>
+              <w:t xml:space="preserve">The system prompts and (optional) allows content to be created in text </w:t>
+            </w:r>
+            <w:r>
+              <w:lastRenderedPageBreak/>
+              <w:t>editor.</w:t>
             </w:r>
           </w:p>
           <w:p>
@@ -4509,7 +4669,6 @@
               </w:numPr>
             </w:pPr>
             <w:r>
-              <w:lastRenderedPageBreak/>
               <w:t>The system saves all course data.</w:t>
             </w:r>
           </w:p>
@@ -4676,7 +4835,13 @@
               <w:pStyle w:val="NoSpacing"/>
             </w:pPr>
             <w:r>
-              <w:t>The Administrator Interface will provide an option for deleting an existing course.</w:t>
+              <w:t xml:space="preserve">The </w:t>
+            </w:r>
+            <w:r>
+              <w:t xml:space="preserve">Course </w:t>
+            </w:r>
+            <w:r>
+              <w:t>Administrator Interface will provide an option for deleting an existing course.</w:t>
             </w:r>
           </w:p>
         </w:tc>
@@ -5513,6 +5678,7 @@
                 <w:szCs w:val="22"/>
                 <w:lang w:eastAsia="en-US" w:bidi="ar-SA"/>
               </w:rPr>
+              <w:lastRenderedPageBreak/>
               <w:t>Use Case</w:t>
             </w:r>
           </w:p>
@@ -5747,7 +5913,6 @@
                 <w:szCs w:val="22"/>
                 <w:lang w:eastAsia="en-US" w:bidi="ar-SA"/>
               </w:rPr>
-              <w:lastRenderedPageBreak/>
               <w:t>User creates content within the text editor.</w:t>
             </w:r>
           </w:p>
@@ -5814,7 +5979,6 @@
                 <w:szCs w:val="22"/>
                 <w:lang w:eastAsia="en-US" w:bidi="ar-SA"/>
               </w:rPr>
-              <w:lastRenderedPageBreak/>
               <w:t>Assumptions</w:t>
             </w:r>
           </w:p>
@@ -6870,6 +7034,7 @@
               </w:numPr>
             </w:pPr>
             <w:r>
+              <w:lastRenderedPageBreak/>
               <w:t>System launches course</w:t>
             </w:r>
             <w:r>
@@ -6913,7 +7078,6 @@
               </w:numPr>
             </w:pPr>
             <w:r>
-              <w:lastRenderedPageBreak/>
               <w:t>Student clicks on Student Roster link from home page</w:t>
             </w:r>
           </w:p>
@@ -8182,7 +8346,6 @@
               <w:rPr>
                 <w:b/>
               </w:rPr>
-              <w:lastRenderedPageBreak/>
               <w:t>Description</w:t>
             </w:r>
           </w:p>
@@ -9246,6 +9409,7 @@
               <w:rPr>
                 <w:b/>
               </w:rPr>
+              <w:lastRenderedPageBreak/>
               <w:t>Use Case</w:t>
             </w:r>
           </w:p>
@@ -9384,7 +9548,6 @@
               </w:numPr>
             </w:pPr>
             <w:r>
-              <w:lastRenderedPageBreak/>
               <w:t xml:space="preserve">System launches first page of </w:t>
             </w:r>
             <w:r>
@@ -9574,7 +9737,6 @@
               <w:rPr>
                 <w:b/>
               </w:rPr>
-              <w:lastRenderedPageBreak/>
               <w:t>Assumptions</w:t>
             </w:r>
           </w:p>
@@ -10117,6 +10279,7 @@
               <w:rPr>
                 <w:b/>
               </w:rPr>
+              <w:lastRenderedPageBreak/>
               <w:t>Assumptions</w:t>
             </w:r>
           </w:p>
@@ -10245,7 +10408,6 @@
               <w:rPr>
                 <w:b/>
               </w:rPr>
-              <w:lastRenderedPageBreak/>
               <w:t>Use Case</w:t>
             </w:r>
           </w:p>
@@ -11396,6 +11558,7 @@
               </w:numPr>
             </w:pPr>
             <w:r>
+              <w:lastRenderedPageBreak/>
               <w:t>A user object is created from that information.</w:t>
             </w:r>
           </w:p>
@@ -11441,6 +11604,7 @@
               <w:rPr>
                 <w:b/>
               </w:rPr>
+              <w:lastRenderedPageBreak/>
               <w:t>Assumptions</w:t>
             </w:r>
           </w:p>
@@ -11895,11 +12059,11 @@
                 <w:numId w:val="9"/>
               </w:numPr>
             </w:pPr>
-            <w:proofErr w:type="gramStart"/>
-            <w:r>
-              <w:t>An</w:t>
-            </w:r>
-            <w:proofErr w:type="gramEnd"/>
+            <w:r>
+              <w:t>A</w:t>
+            </w:r>
+            <w:bookmarkStart w:id="0" w:name="_GoBack"/>
+            <w:bookmarkEnd w:id="0"/>
             <w:r>
               <w:t xml:space="preserve"> success response is returned.</w:t>
             </w:r>
@@ -12699,6 +12863,7 @@
               </w:numPr>
             </w:pPr>
             <w:r>
+              <w:lastRenderedPageBreak/>
               <w:t>The updated course roster is updated in the database.</w:t>
             </w:r>
           </w:p>
@@ -12744,6 +12909,7 @@
               <w:rPr>
                 <w:b/>
               </w:rPr>
+              <w:lastRenderedPageBreak/>
               <w:t>Assumptions</w:t>
             </w:r>
           </w:p>
@@ -13358,8 +13524,6 @@
           <w:szCs w:val="22"/>
         </w:rPr>
       </w:pPr>
-      <w:bookmarkStart w:id="0" w:name="_GoBack"/>
-      <w:bookmarkEnd w:id="0"/>
     </w:p>
     <w:sectPr>
       <w:pgSz w:w="12240" w:h="15840"/>

</xml_diff>

<commit_message>
D.Viscuso updates to Student Interface
</commit_message>
<xml_diff>
--- a/docs/Team3_SRS.docx
+++ b/docs/Team3_SRS.docx
@@ -1,6 +1,6 @@
 
 <file path=word/document.xml><?xml version="1.0" encoding="utf-8"?>
-<w:document xmlns:ve="http://schemas.openxmlformats.org/markup-compatibility/2006" xmlns:o="urn:schemas-microsoft-com:office:office" xmlns:r="http://schemas.openxmlformats.org/officeDocument/2006/relationships" xmlns:m="http://schemas.openxmlformats.org/officeDocument/2006/math" xmlns:v="urn:schemas-microsoft-com:vml" xmlns:wp="http://schemas.openxmlformats.org/drawingml/2006/wordprocessingDrawing" xmlns:w10="urn:schemas-microsoft-com:office:word" xmlns:w="http://schemas.openxmlformats.org/wordprocessingml/2006/main" xmlns:wne="http://schemas.microsoft.com/office/word/2006/wordml">
+<w:document xmlns:wpc="http://schemas.microsoft.com/office/word/2010/wordprocessingCanvas" xmlns:mc="http://schemas.openxmlformats.org/markup-compatibility/2006" xmlns:o="urn:schemas-microsoft-com:office:office" xmlns:r="http://schemas.openxmlformats.org/officeDocument/2006/relationships" xmlns:m="http://schemas.openxmlformats.org/officeDocument/2006/math" xmlns:v="urn:schemas-microsoft-com:vml" xmlns:wp14="http://schemas.microsoft.com/office/word/2010/wordprocessingDrawing" xmlns:wp="http://schemas.openxmlformats.org/drawingml/2006/wordprocessingDrawing" xmlns:w10="urn:schemas-microsoft-com:office:word" xmlns:w="http://schemas.openxmlformats.org/wordprocessingml/2006/main" xmlns:w14="http://schemas.microsoft.com/office/word/2010/wordml" xmlns:wpg="http://schemas.microsoft.com/office/word/2010/wordprocessingGroup" xmlns:wpi="http://schemas.microsoft.com/office/word/2010/wordprocessingInk" xmlns:wne="http://schemas.microsoft.com/office/word/2006/wordml" xmlns:wps="http://schemas.microsoft.com/office/word/2010/wordprocessingShape" mc:Ignorable="w14 wp14">
   <w:body>
     <w:p>
       <w:pPr>
@@ -10,8 +10,6 @@
           <w:szCs w:val="22"/>
         </w:rPr>
       </w:pPr>
-      <w:bookmarkStart w:id="0" w:name="_GoBack"/>
-      <w:bookmarkEnd w:id="0"/>
       <w:r>
         <w:rPr>
           <w:rFonts w:cs="Times New Roman"/>
@@ -633,7 +631,16 @@
           <w:sz w:val="22"/>
           <w:szCs w:val="22"/>
         </w:rPr>
-        <w:t xml:space="preserve">segments of focus. The </w:t>
+        <w:t xml:space="preserve">segments of focus. </w:t>
+      </w:r>
+      <w:proofErr w:type="gramStart"/>
+      <w:r>
+        <w:rPr>
+          <w:rFonts w:cs="Times New Roman"/>
+          <w:sz w:val="22"/>
+          <w:szCs w:val="22"/>
+        </w:rPr>
+        <w:t xml:space="preserve">The </w:t>
       </w:r>
       <w:r>
         <w:rPr>
@@ -665,7 +672,16 @@
           <w:sz w:val="22"/>
           <w:szCs w:val="22"/>
         </w:rPr>
-        <w:t xml:space="preserve">and the backend business logic. </w:t>
+        <w:t>and the backend business logic.</w:t>
+      </w:r>
+      <w:proofErr w:type="gramEnd"/>
+      <w:r>
+        <w:rPr>
+          <w:rFonts w:cs="Times New Roman"/>
+          <w:sz w:val="22"/>
+          <w:szCs w:val="22"/>
+        </w:rPr>
+        <w:t xml:space="preserve"> </w:t>
       </w:r>
     </w:p>
     <w:p>
@@ -1405,7 +1421,23 @@
           <w:sz w:val="22"/>
           <w:szCs w:val="22"/>
         </w:rPr>
-        <w:t xml:space="preserve"> for display in course history.</w:t>
+        <w:t xml:space="preserve"> for display in course </w:t>
+      </w:r>
+      <w:r>
+        <w:rPr>
+          <w:rFonts w:cs="Times New Roman"/>
+          <w:sz w:val="22"/>
+          <w:szCs w:val="22"/>
+        </w:rPr>
+        <w:t xml:space="preserve">roster </w:t>
+      </w:r>
+      <w:r>
+        <w:rPr>
+          <w:rFonts w:cs="Times New Roman"/>
+          <w:sz w:val="22"/>
+          <w:szCs w:val="22"/>
+        </w:rPr>
+        <w:t>history.</w:t>
       </w:r>
     </w:p>
     <w:p>
@@ -1423,7 +1455,31 @@
           <w:szCs w:val="22"/>
         </w:rPr>
         <w:lastRenderedPageBreak/>
-        <w:t>System shall bookmark a student’s last completed module upon exiting course</w:t>
+        <w:t xml:space="preserve">System shall track </w:t>
+      </w:r>
+      <w:r>
+        <w:rPr>
+          <w:rFonts w:cs="Times New Roman"/>
+          <w:sz w:val="22"/>
+          <w:szCs w:val="22"/>
+        </w:rPr>
+        <w:t xml:space="preserve">a student’s last completed </w:t>
+      </w:r>
+      <w:r>
+        <w:rPr>
+          <w:rFonts w:cs="Times New Roman"/>
+          <w:sz w:val="22"/>
+          <w:szCs w:val="22"/>
+        </w:rPr>
+        <w:t>lesson</w:t>
+      </w:r>
+      <w:r>
+        <w:rPr>
+          <w:rFonts w:cs="Times New Roman"/>
+          <w:sz w:val="22"/>
+          <w:szCs w:val="22"/>
+        </w:rPr>
+        <w:t xml:space="preserve"> upon exiting course</w:t>
       </w:r>
       <w:r>
         <w:rPr>
@@ -1706,7 +1762,25 @@
           <w:sz w:val="22"/>
           <w:szCs w:val="22"/>
         </w:rPr>
-        <w:t>System shall allow user to view course details (course length, objectives, prerequisites)</w:t>
+        <w:t xml:space="preserve">System shall allow user to view course details (course length, objectives, </w:t>
+      </w:r>
+      <w:proofErr w:type="gramStart"/>
+      <w:r>
+        <w:rPr>
+          <w:rFonts w:cs="Times New Roman"/>
+          <w:sz w:val="22"/>
+          <w:szCs w:val="22"/>
+        </w:rPr>
+        <w:t>prerequisites</w:t>
+      </w:r>
+      <w:proofErr w:type="gramEnd"/>
+      <w:r>
+        <w:rPr>
+          <w:rFonts w:cs="Times New Roman"/>
+          <w:sz w:val="22"/>
+          <w:szCs w:val="22"/>
+        </w:rPr>
+        <w:t>)</w:t>
       </w:r>
       <w:r>
         <w:rPr>
@@ -1834,13 +1908,15 @@
           <w:szCs w:val="22"/>
         </w:rPr>
       </w:pPr>
-      <w:r>
-        <w:rPr>
-          <w:rFonts w:cs="Times New Roman"/>
-          <w:sz w:val="22"/>
-          <w:szCs w:val="22"/>
-        </w:rPr>
-        <w:t>System will provide a Forgot Password link to aid users who have forgotten their password</w:t>
+      <w:bookmarkStart w:id="0" w:name="_GoBack"/>
+      <w:bookmarkEnd w:id="0"/>
+      <w:r>
+        <w:rPr>
+          <w:rFonts w:cs="Times New Roman"/>
+          <w:sz w:val="22"/>
+          <w:szCs w:val="22"/>
+        </w:rPr>
+        <w:t>System should lock account after 3 failed login attempts</w:t>
       </w:r>
       <w:r>
         <w:rPr>
@@ -1859,13 +1935,39 @@
           <w:szCs w:val="22"/>
         </w:rPr>
       </w:pPr>
-      <w:r>
-        <w:rPr>
-          <w:rFonts w:cs="Times New Roman"/>
-          <w:sz w:val="22"/>
-          <w:szCs w:val="22"/>
-        </w:rPr>
-        <w:t>System should lock account after 3 failed login attempts</w:t>
+    </w:p>
+    <w:p>
+      <w:pPr>
+        <w:rPr>
+          <w:rFonts w:cs="Times New Roman"/>
+          <w:sz w:val="22"/>
+          <w:szCs w:val="22"/>
+        </w:rPr>
+      </w:pPr>
+      <w:r>
+        <w:rPr>
+          <w:rFonts w:cs="Times New Roman"/>
+          <w:sz w:val="22"/>
+          <w:szCs w:val="22"/>
+        </w:rPr>
+        <w:t>Course Player:</w:t>
+      </w:r>
+    </w:p>
+    <w:p>
+      <w:pPr>
+        <w:rPr>
+          <w:rFonts w:cs="Times New Roman"/>
+          <w:sz w:val="22"/>
+          <w:szCs w:val="22"/>
+        </w:rPr>
+      </w:pPr>
+      <w:r>
+        <w:rPr>
+          <w:rFonts w:cs="Times New Roman"/>
+          <w:sz w:val="22"/>
+          <w:szCs w:val="22"/>
+        </w:rPr>
+        <w:t>System shall allow for use of audio and closed captioning</w:t>
       </w:r>
       <w:r>
         <w:rPr>
@@ -1884,39 +1986,39 @@
           <w:szCs w:val="22"/>
         </w:rPr>
       </w:pPr>
-    </w:p>
-    <w:p>
-      <w:pPr>
-        <w:rPr>
-          <w:rFonts w:cs="Times New Roman"/>
-          <w:sz w:val="22"/>
-          <w:szCs w:val="22"/>
-        </w:rPr>
-      </w:pPr>
-      <w:r>
-        <w:rPr>
-          <w:rFonts w:cs="Times New Roman"/>
-          <w:sz w:val="22"/>
-          <w:szCs w:val="22"/>
-        </w:rPr>
-        <w:t>Course Player:</w:t>
-      </w:r>
-    </w:p>
-    <w:p>
-      <w:pPr>
-        <w:rPr>
-          <w:rFonts w:cs="Times New Roman"/>
-          <w:sz w:val="22"/>
-          <w:szCs w:val="22"/>
-        </w:rPr>
-      </w:pPr>
-      <w:r>
-        <w:rPr>
-          <w:rFonts w:cs="Times New Roman"/>
-          <w:sz w:val="22"/>
-          <w:szCs w:val="22"/>
-        </w:rPr>
-        <w:t>System shall allow for use of audio and closed captioning</w:t>
+      <w:r>
+        <w:rPr>
+          <w:rFonts w:cs="Times New Roman"/>
+          <w:sz w:val="22"/>
+          <w:szCs w:val="22"/>
+        </w:rPr>
+        <w:t>System shall provide navigation buttons (</w:t>
+      </w:r>
+      <w:proofErr w:type="spellStart"/>
+      <w:r>
+        <w:rPr>
+          <w:rFonts w:cs="Times New Roman"/>
+          <w:sz w:val="22"/>
+          <w:szCs w:val="22"/>
+        </w:rPr>
+        <w:t>prev</w:t>
+      </w:r>
+      <w:proofErr w:type="spellEnd"/>
+      <w:r>
+        <w:rPr>
+          <w:rFonts w:cs="Times New Roman"/>
+          <w:sz w:val="22"/>
+          <w:szCs w:val="22"/>
+        </w:rPr>
+        <w:t xml:space="preserve">, next) to </w:t>
+      </w:r>
+      <w:r>
+        <w:rPr>
+          <w:rFonts w:cs="Times New Roman"/>
+          <w:sz w:val="22"/>
+          <w:szCs w:val="22"/>
+        </w:rPr>
+        <w:t>advance screens</w:t>
       </w:r>
       <w:r>
         <w:rPr>
@@ -1941,25 +2043,7 @@
           <w:sz w:val="22"/>
           <w:szCs w:val="22"/>
         </w:rPr>
-        <w:t>System shall provide navigation buttons (</w:t>
-      </w:r>
-      <w:proofErr w:type="spellStart"/>
-      <w:r>
-        <w:rPr>
-          <w:rFonts w:cs="Times New Roman"/>
-          <w:sz w:val="22"/>
-          <w:szCs w:val="22"/>
-        </w:rPr>
-        <w:t>prev</w:t>
-      </w:r>
-      <w:proofErr w:type="spellEnd"/>
-      <w:r>
-        <w:rPr>
-          <w:rFonts w:cs="Times New Roman"/>
-          <w:sz w:val="22"/>
-          <w:szCs w:val="22"/>
-        </w:rPr>
-        <w:t>, next) to advance screens</w:t>
+        <w:t>System shall allow user to pause course</w:t>
       </w:r>
       <w:r>
         <w:rPr>
@@ -1984,7 +2068,7 @@
           <w:sz w:val="22"/>
           <w:szCs w:val="22"/>
         </w:rPr>
-        <w:t>System shall allow user to pause course</w:t>
+        <w:t>System shall provide capability to view course player in full screen</w:t>
       </w:r>
       <w:r>
         <w:rPr>
@@ -2009,7 +2093,7 @@
           <w:sz w:val="22"/>
           <w:szCs w:val="22"/>
         </w:rPr>
-        <w:t>System shall provide capability to view course player in full screen</w:t>
+        <w:t>System shall allow user to replay lesson for the current screen</w:t>
       </w:r>
       <w:r>
         <w:rPr>
@@ -2019,22 +2103,56 @@
         </w:rPr>
         <w:t>.</w:t>
       </w:r>
-    </w:p>
-    <w:p>
-      <w:pPr>
-        <w:rPr>
-          <w:rFonts w:cs="Times New Roman"/>
-          <w:sz w:val="22"/>
-          <w:szCs w:val="22"/>
-        </w:rPr>
-      </w:pPr>
-      <w:r>
-        <w:rPr>
-          <w:rFonts w:cs="Times New Roman"/>
-          <w:sz w:val="22"/>
-          <w:szCs w:val="22"/>
-        </w:rPr>
-        <w:t>System shall allow user to replay lesson for the current screen</w:t>
+      <w:r>
+        <w:rPr>
+          <w:rFonts w:cs="Times New Roman"/>
+          <w:sz w:val="22"/>
+          <w:szCs w:val="22"/>
+        </w:rPr>
+        <w:t xml:space="preserve"> </w:t>
+      </w:r>
+    </w:p>
+    <w:p>
+      <w:pPr>
+        <w:rPr>
+          <w:rFonts w:cs="Times New Roman"/>
+          <w:sz w:val="22"/>
+          <w:szCs w:val="22"/>
+        </w:rPr>
+      </w:pPr>
+    </w:p>
+    <w:p>
+      <w:pPr>
+        <w:rPr>
+          <w:rFonts w:cs="Times New Roman"/>
+          <w:sz w:val="22"/>
+          <w:szCs w:val="22"/>
+        </w:rPr>
+      </w:pPr>
+      <w:r>
+        <w:rPr>
+          <w:rFonts w:cs="Times New Roman"/>
+          <w:sz w:val="22"/>
+          <w:szCs w:val="22"/>
+        </w:rPr>
+        <w:t>Testing:</w:t>
+      </w:r>
+    </w:p>
+    <w:p>
+      <w:pPr>
+        <w:rPr>
+          <w:rFonts w:cs="Times New Roman"/>
+          <w:sz w:val="22"/>
+          <w:szCs w:val="22"/>
+        </w:rPr>
+      </w:pPr>
+      <w:r>
+        <w:rPr>
+          <w:rFonts w:cs="Times New Roman"/>
+          <w:sz w:val="22"/>
+          <w:szCs w:val="22"/>
+        </w:rPr>
+        <w:t>System shall allow for pre-assessments to test out of course</w:t>
       </w:r>
       <w:r>
         <w:rPr>
@@ -2044,6 +2162,31 @@
         </w:rPr>
         <w:t>.</w:t>
       </w:r>
+    </w:p>
+    <w:p>
+      <w:pPr>
+        <w:rPr>
+          <w:rFonts w:cs="Times New Roman"/>
+          <w:sz w:val="22"/>
+          <w:szCs w:val="22"/>
+        </w:rPr>
+      </w:pPr>
+      <w:r>
+        <w:rPr>
+          <w:rFonts w:cs="Times New Roman"/>
+          <w:sz w:val="22"/>
+          <w:szCs w:val="22"/>
+        </w:rPr>
+        <w:t>System shall provide capability for mid-course quizzes and test exercises</w:t>
+      </w:r>
+      <w:r>
+        <w:rPr>
+          <w:rFonts w:cs="Times New Roman"/>
+          <w:sz w:val="22"/>
+          <w:szCs w:val="22"/>
+        </w:rPr>
+        <w:t>.</w:t>
+      </w:r>
       <w:r>
         <w:rPr>
           <w:rFonts w:cs="Times New Roman"/>
@@ -2061,39 +2204,13 @@
           <w:szCs w:val="22"/>
         </w:rPr>
       </w:pPr>
-    </w:p>
-    <w:p>
-      <w:pPr>
-        <w:rPr>
-          <w:rFonts w:cs="Times New Roman"/>
-          <w:sz w:val="22"/>
-          <w:szCs w:val="22"/>
-        </w:rPr>
-      </w:pPr>
-      <w:r>
-        <w:rPr>
-          <w:rFonts w:cs="Times New Roman"/>
-          <w:sz w:val="22"/>
-          <w:szCs w:val="22"/>
-        </w:rPr>
-        <w:t>Testing:</w:t>
-      </w:r>
-    </w:p>
-    <w:p>
-      <w:pPr>
-        <w:rPr>
-          <w:rFonts w:cs="Times New Roman"/>
-          <w:sz w:val="22"/>
-          <w:szCs w:val="22"/>
-        </w:rPr>
-      </w:pPr>
-      <w:r>
-        <w:rPr>
-          <w:rFonts w:cs="Times New Roman"/>
-          <w:sz w:val="22"/>
-          <w:szCs w:val="22"/>
-        </w:rPr>
-        <w:t>System shall allow for pre-assessments to test out of course</w:t>
+      <w:r>
+        <w:rPr>
+          <w:rFonts w:cs="Times New Roman"/>
+          <w:sz w:val="22"/>
+          <w:szCs w:val="22"/>
+        </w:rPr>
+        <w:t>System shall allow for end-of-course quizzes and tests</w:t>
       </w:r>
       <w:r>
         <w:rPr>
@@ -2103,22 +2220,71 @@
         </w:rPr>
         <w:t>.</w:t>
       </w:r>
-    </w:p>
-    <w:p>
-      <w:pPr>
-        <w:rPr>
-          <w:rFonts w:cs="Times New Roman"/>
-          <w:sz w:val="22"/>
-          <w:szCs w:val="22"/>
-        </w:rPr>
-      </w:pPr>
-      <w:r>
-        <w:rPr>
-          <w:rFonts w:cs="Times New Roman"/>
-          <w:sz w:val="22"/>
-          <w:szCs w:val="22"/>
-        </w:rPr>
-        <w:t>System shall provide capability for mid-course quizzes and test exercises</w:t>
+      <w:r>
+        <w:rPr>
+          <w:rFonts w:cs="Times New Roman"/>
+          <w:sz w:val="22"/>
+          <w:szCs w:val="22"/>
+        </w:rPr>
+        <w:t xml:space="preserve"> </w:t>
+      </w:r>
+    </w:p>
+    <w:p>
+      <w:pPr>
+        <w:rPr>
+          <w:rFonts w:cs="Times New Roman"/>
+          <w:sz w:val="22"/>
+          <w:szCs w:val="22"/>
+        </w:rPr>
+      </w:pPr>
+      <w:r>
+        <w:rPr>
+          <w:rFonts w:cs="Times New Roman"/>
+          <w:sz w:val="22"/>
+          <w:szCs w:val="22"/>
+        </w:rPr>
+        <w:t xml:space="preserve">System shall allow for end-of-course </w:t>
+      </w:r>
+      <w:r>
+        <w:rPr>
+          <w:rFonts w:cs="Times New Roman"/>
+          <w:sz w:val="22"/>
+          <w:szCs w:val="22"/>
+        </w:rPr>
+        <w:t>tests with multiple choice and open-ended questions.</w:t>
+      </w:r>
+    </w:p>
+    <w:p>
+      <w:pPr>
+        <w:rPr>
+          <w:rFonts w:cs="Times New Roman"/>
+          <w:sz w:val="22"/>
+          <w:szCs w:val="22"/>
+        </w:rPr>
+      </w:pPr>
+      <w:r>
+        <w:rPr>
+          <w:rFonts w:cs="Times New Roman"/>
+          <w:sz w:val="22"/>
+          <w:szCs w:val="22"/>
+        </w:rPr>
+        <w:t xml:space="preserve">System shall allow for </w:t>
+      </w:r>
+      <w:r>
+        <w:rPr>
+          <w:rFonts w:cs="Times New Roman"/>
+          <w:sz w:val="22"/>
+          <w:szCs w:val="22"/>
+        </w:rPr>
+        <w:t xml:space="preserve">unlimited and </w:t>
+      </w:r>
+      <w:r>
+        <w:rPr>
+          <w:rFonts w:cs="Times New Roman"/>
+          <w:sz w:val="22"/>
+          <w:szCs w:val="22"/>
+        </w:rPr>
+        <w:t>immediate test retakes after imperfect score</w:t>
       </w:r>
       <w:r>
         <w:rPr>
@@ -2128,30 +2294,22 @@
         </w:rPr>
         <w:t>.</w:t>
       </w:r>
-      <w:r>
-        <w:rPr>
-          <w:rFonts w:cs="Times New Roman"/>
-          <w:sz w:val="22"/>
-          <w:szCs w:val="22"/>
-        </w:rPr>
-        <w:t xml:space="preserve"> </w:t>
-      </w:r>
-    </w:p>
-    <w:p>
-      <w:pPr>
-        <w:rPr>
-          <w:rFonts w:cs="Times New Roman"/>
-          <w:sz w:val="22"/>
-          <w:szCs w:val="22"/>
-        </w:rPr>
-      </w:pPr>
-      <w:r>
-        <w:rPr>
-          <w:rFonts w:cs="Times New Roman"/>
-          <w:sz w:val="22"/>
-          <w:szCs w:val="22"/>
-        </w:rPr>
-        <w:t>System shall allow for end-of-course quizzes and tests</w:t>
+    </w:p>
+    <w:p>
+      <w:pPr>
+        <w:rPr>
+          <w:rFonts w:cs="Times New Roman"/>
+          <w:sz w:val="22"/>
+          <w:szCs w:val="22"/>
+        </w:rPr>
+      </w:pPr>
+      <w:r>
+        <w:rPr>
+          <w:rFonts w:cs="Times New Roman"/>
+          <w:sz w:val="22"/>
+          <w:szCs w:val="22"/>
+        </w:rPr>
+        <w:t>System shall provide feedback after test completion that includes questions answered incorrectly and individual section/module scores</w:t>
       </w:r>
       <w:r>
         <w:rPr>
@@ -2161,71 +2319,22 @@
         </w:rPr>
         <w:t>.</w:t>
       </w:r>
-      <w:r>
-        <w:rPr>
-          <w:rFonts w:cs="Times New Roman"/>
-          <w:sz w:val="22"/>
-          <w:szCs w:val="22"/>
-        </w:rPr>
-        <w:t xml:space="preserve"> </w:t>
-      </w:r>
-    </w:p>
-    <w:p>
-      <w:pPr>
-        <w:rPr>
-          <w:rFonts w:cs="Times New Roman"/>
-          <w:sz w:val="22"/>
-          <w:szCs w:val="22"/>
-        </w:rPr>
-      </w:pPr>
-      <w:r>
-        <w:rPr>
-          <w:rFonts w:cs="Times New Roman"/>
-          <w:sz w:val="22"/>
-          <w:szCs w:val="22"/>
-        </w:rPr>
-        <w:t xml:space="preserve">System shall allow for end-of-course </w:t>
-      </w:r>
-      <w:r>
-        <w:rPr>
-          <w:rFonts w:cs="Times New Roman"/>
-          <w:sz w:val="22"/>
-          <w:szCs w:val="22"/>
-        </w:rPr>
-        <w:t>tests with multiple choice and open-ended questions.</w:t>
-      </w:r>
-    </w:p>
-    <w:p>
-      <w:pPr>
-        <w:rPr>
-          <w:rFonts w:cs="Times New Roman"/>
-          <w:sz w:val="22"/>
-          <w:szCs w:val="22"/>
-        </w:rPr>
-      </w:pPr>
-      <w:r>
-        <w:rPr>
-          <w:rFonts w:cs="Times New Roman"/>
-          <w:sz w:val="22"/>
-          <w:szCs w:val="22"/>
-        </w:rPr>
-        <w:t xml:space="preserve">System shall allow for </w:t>
-      </w:r>
-      <w:r>
-        <w:rPr>
-          <w:rFonts w:cs="Times New Roman"/>
-          <w:sz w:val="22"/>
-          <w:szCs w:val="22"/>
-        </w:rPr>
-        <w:t xml:space="preserve">unlimited and </w:t>
-      </w:r>
-      <w:r>
-        <w:rPr>
-          <w:rFonts w:cs="Times New Roman"/>
-          <w:sz w:val="22"/>
-          <w:szCs w:val="22"/>
-        </w:rPr>
-        <w:t>immediate test retakes after imperfect score</w:t>
+    </w:p>
+    <w:p>
+      <w:pPr>
+        <w:rPr>
+          <w:rFonts w:cs="Times New Roman"/>
+          <w:sz w:val="22"/>
+          <w:szCs w:val="22"/>
+        </w:rPr>
+      </w:pPr>
+      <w:r>
+        <w:rPr>
+          <w:rFonts w:cs="Times New Roman"/>
+          <w:sz w:val="22"/>
+          <w:szCs w:val="22"/>
+        </w:rPr>
+        <w:t>System shall provide capability for timed testing</w:t>
       </w:r>
       <w:r>
         <w:rPr>
@@ -2244,13 +2353,50 @@
           <w:szCs w:val="22"/>
         </w:rPr>
       </w:pPr>
-      <w:r>
-        <w:rPr>
-          <w:rFonts w:cs="Times New Roman"/>
-          <w:sz w:val="22"/>
-          <w:szCs w:val="22"/>
-        </w:rPr>
-        <w:t>System shall provide feedback after test completion that includes questions answered incorrectly and individual section/module scores</w:t>
+    </w:p>
+    <w:p>
+      <w:pPr>
+        <w:rPr>
+          <w:rFonts w:cs="Times New Roman"/>
+          <w:b/>
+          <w:sz w:val="22"/>
+          <w:szCs w:val="22"/>
+        </w:rPr>
+      </w:pPr>
+      <w:r>
+        <w:rPr>
+          <w:rFonts w:cs="Times New Roman"/>
+          <w:b/>
+          <w:sz w:val="22"/>
+          <w:szCs w:val="22"/>
+        </w:rPr>
+        <w:t>Database</w:t>
+      </w:r>
+    </w:p>
+    <w:p>
+      <w:pPr>
+        <w:rPr>
+          <w:rFonts w:cs="Times New Roman"/>
+          <w:sz w:val="22"/>
+          <w:szCs w:val="22"/>
+        </w:rPr>
+      </w:pPr>
+    </w:p>
+    <w:p>
+      <w:pPr>
+        <w:rPr>
+          <w:rFonts w:cs="Times New Roman"/>
+          <w:sz w:val="22"/>
+          <w:szCs w:val="22"/>
+        </w:rPr>
+      </w:pPr>
+      <w:r>
+        <w:rPr>
+          <w:rFonts w:cs="Times New Roman"/>
+          <w:sz w:val="22"/>
+          <w:szCs w:val="22"/>
+        </w:rPr>
+        <w:t>The system database shall provide the ability to store student demographics information</w:t>
       </w:r>
       <w:r>
         <w:rPr>
@@ -2275,7 +2421,7 @@
           <w:sz w:val="22"/>
           <w:szCs w:val="22"/>
         </w:rPr>
-        <w:t>System shall provide capability for timed testing</w:t>
+        <w:t>The system database shall provide the ability to store secured user access credentials</w:t>
       </w:r>
       <w:r>
         <w:rPr>
@@ -2294,6 +2440,123 @@
           <w:szCs w:val="22"/>
         </w:rPr>
       </w:pPr>
+      <w:r>
+        <w:rPr>
+          <w:rFonts w:cs="Times New Roman"/>
+          <w:sz w:val="22"/>
+          <w:szCs w:val="22"/>
+        </w:rPr>
+        <w:t>The system database shall provide the ability to store course-related information</w:t>
+      </w:r>
+      <w:r>
+        <w:rPr>
+          <w:rFonts w:cs="Times New Roman"/>
+          <w:sz w:val="22"/>
+          <w:szCs w:val="22"/>
+        </w:rPr>
+        <w:t>.</w:t>
+      </w:r>
+    </w:p>
+    <w:p>
+      <w:pPr>
+        <w:rPr>
+          <w:rFonts w:cs="Times New Roman"/>
+          <w:sz w:val="22"/>
+          <w:szCs w:val="22"/>
+        </w:rPr>
+      </w:pPr>
+      <w:r>
+        <w:rPr>
+          <w:rFonts w:cs="Times New Roman"/>
+          <w:sz w:val="22"/>
+          <w:szCs w:val="22"/>
+        </w:rPr>
+        <w:t>The system database shall provide the ability to store lesson-related information</w:t>
+      </w:r>
+      <w:r>
+        <w:rPr>
+          <w:rFonts w:cs="Times New Roman"/>
+          <w:sz w:val="22"/>
+          <w:szCs w:val="22"/>
+        </w:rPr>
+        <w:t>.</w:t>
+      </w:r>
+    </w:p>
+    <w:p>
+      <w:pPr>
+        <w:rPr>
+          <w:rFonts w:cs="Times New Roman"/>
+          <w:sz w:val="22"/>
+          <w:szCs w:val="22"/>
+        </w:rPr>
+      </w:pPr>
+      <w:r>
+        <w:rPr>
+          <w:rFonts w:cs="Times New Roman"/>
+          <w:sz w:val="22"/>
+          <w:szCs w:val="22"/>
+        </w:rPr>
+        <w:t>The system database shall provide the ability to store private messaging data</w:t>
+      </w:r>
+      <w:r>
+        <w:rPr>
+          <w:rFonts w:cs="Times New Roman"/>
+          <w:sz w:val="22"/>
+          <w:szCs w:val="22"/>
+        </w:rPr>
+        <w:t>.</w:t>
+      </w:r>
+    </w:p>
+    <w:p>
+      <w:pPr>
+        <w:rPr>
+          <w:rFonts w:cs="Times New Roman"/>
+          <w:sz w:val="22"/>
+          <w:szCs w:val="22"/>
+        </w:rPr>
+      </w:pPr>
+      <w:r>
+        <w:rPr>
+          <w:rFonts w:cs="Times New Roman"/>
+          <w:sz w:val="22"/>
+          <w:szCs w:val="22"/>
+        </w:rPr>
+        <w:t>The system database shall provide the ability to store file and file location information for files stored on the application server.</w:t>
+      </w:r>
+    </w:p>
+    <w:p>
+      <w:pPr>
+        <w:rPr>
+          <w:rFonts w:cs="Times New Roman"/>
+          <w:sz w:val="22"/>
+          <w:szCs w:val="22"/>
+        </w:rPr>
+      </w:pPr>
+      <w:r>
+        <w:rPr>
+          <w:rFonts w:cs="Times New Roman"/>
+          <w:sz w:val="22"/>
+          <w:szCs w:val="22"/>
+        </w:rPr>
+        <w:t>The system database shall provide the ability to store student grades</w:t>
+      </w:r>
+      <w:r>
+        <w:rPr>
+          <w:rFonts w:cs="Times New Roman"/>
+          <w:sz w:val="22"/>
+          <w:szCs w:val="22"/>
+        </w:rPr>
+        <w:t>.</w:t>
+      </w:r>
+    </w:p>
+    <w:p>
+      <w:pPr>
+        <w:rPr>
+          <w:rFonts w:cs="Times New Roman"/>
+          <w:sz w:val="22"/>
+          <w:szCs w:val="22"/>
+        </w:rPr>
+      </w:pPr>
     </w:p>
     <w:p>
       <w:pPr>
@@ -2304,228 +2567,23 @@
           <w:szCs w:val="22"/>
         </w:rPr>
       </w:pPr>
-      <w:r>
+    </w:p>
+    <w:p>
+      <w:pPr>
         <w:rPr>
           <w:rFonts w:cs="Times New Roman"/>
           <w:b/>
           <w:sz w:val="22"/>
           <w:szCs w:val="22"/>
         </w:rPr>
-        <w:t>Database</w:t>
-      </w:r>
-    </w:p>
-    <w:p>
-      <w:pPr>
-        <w:rPr>
-          <w:rFonts w:cs="Times New Roman"/>
-          <w:sz w:val="22"/>
-          <w:szCs w:val="22"/>
-        </w:rPr>
-      </w:pPr>
-    </w:p>
-    <w:p>
-      <w:pPr>
-        <w:rPr>
-          <w:rFonts w:cs="Times New Roman"/>
-          <w:sz w:val="22"/>
-          <w:szCs w:val="22"/>
-        </w:rPr>
-      </w:pPr>
-      <w:r>
-        <w:rPr>
-          <w:rFonts w:cs="Times New Roman"/>
-          <w:sz w:val="22"/>
-          <w:szCs w:val="22"/>
-        </w:rPr>
-        <w:t>The system database shall provide the ability to store student demographics information</w:t>
-      </w:r>
-      <w:r>
-        <w:rPr>
-          <w:rFonts w:cs="Times New Roman"/>
-          <w:sz w:val="22"/>
-          <w:szCs w:val="22"/>
-        </w:rPr>
-        <w:t>.</w:t>
-      </w:r>
-    </w:p>
-    <w:p>
-      <w:pPr>
-        <w:rPr>
-          <w:rFonts w:cs="Times New Roman"/>
-          <w:sz w:val="22"/>
-          <w:szCs w:val="22"/>
-        </w:rPr>
-      </w:pPr>
-      <w:r>
-        <w:rPr>
-          <w:rFonts w:cs="Times New Roman"/>
-          <w:sz w:val="22"/>
-          <w:szCs w:val="22"/>
-        </w:rPr>
-        <w:t>The system database shall provide the ability to store secured user access credentials</w:t>
-      </w:r>
-      <w:r>
-        <w:rPr>
-          <w:rFonts w:cs="Times New Roman"/>
-          <w:sz w:val="22"/>
-          <w:szCs w:val="22"/>
-        </w:rPr>
-        <w:t>.</w:t>
-      </w:r>
-    </w:p>
-    <w:p>
-      <w:pPr>
-        <w:rPr>
-          <w:rFonts w:cs="Times New Roman"/>
-          <w:sz w:val="22"/>
-          <w:szCs w:val="22"/>
-        </w:rPr>
-      </w:pPr>
-      <w:r>
-        <w:rPr>
-          <w:rFonts w:cs="Times New Roman"/>
-          <w:sz w:val="22"/>
-          <w:szCs w:val="22"/>
-        </w:rPr>
-        <w:t>The system database shall provide the ability to store course-related information</w:t>
-      </w:r>
-      <w:r>
-        <w:rPr>
-          <w:rFonts w:cs="Times New Roman"/>
-          <w:sz w:val="22"/>
-          <w:szCs w:val="22"/>
-        </w:rPr>
-        <w:t>.</w:t>
-      </w:r>
-    </w:p>
-    <w:p>
-      <w:pPr>
-        <w:rPr>
-          <w:rFonts w:cs="Times New Roman"/>
-          <w:sz w:val="22"/>
-          <w:szCs w:val="22"/>
-        </w:rPr>
-      </w:pPr>
-      <w:r>
-        <w:rPr>
-          <w:rFonts w:cs="Times New Roman"/>
-          <w:sz w:val="22"/>
-          <w:szCs w:val="22"/>
-        </w:rPr>
-        <w:t>The system database shall provide the ability to store lesson-related information</w:t>
-      </w:r>
-      <w:r>
-        <w:rPr>
-          <w:rFonts w:cs="Times New Roman"/>
-          <w:sz w:val="22"/>
-          <w:szCs w:val="22"/>
-        </w:rPr>
-        <w:t>.</w:t>
-      </w:r>
-    </w:p>
-    <w:p>
-      <w:pPr>
-        <w:rPr>
-          <w:rFonts w:cs="Times New Roman"/>
-          <w:sz w:val="22"/>
-          <w:szCs w:val="22"/>
-        </w:rPr>
-      </w:pPr>
-      <w:r>
-        <w:rPr>
-          <w:rFonts w:cs="Times New Roman"/>
-          <w:sz w:val="22"/>
-          <w:szCs w:val="22"/>
-        </w:rPr>
-        <w:t>The system database shall provide the ability to store private messaging data</w:t>
-      </w:r>
-      <w:r>
-        <w:rPr>
-          <w:rFonts w:cs="Times New Roman"/>
-          <w:sz w:val="22"/>
-          <w:szCs w:val="22"/>
-        </w:rPr>
-        <w:t>.</w:t>
-      </w:r>
-    </w:p>
-    <w:p>
-      <w:pPr>
-        <w:rPr>
-          <w:rFonts w:cs="Times New Roman"/>
-          <w:sz w:val="22"/>
-          <w:szCs w:val="22"/>
-        </w:rPr>
-      </w:pPr>
-      <w:r>
-        <w:rPr>
-          <w:rFonts w:cs="Times New Roman"/>
-          <w:sz w:val="22"/>
-          <w:szCs w:val="22"/>
-        </w:rPr>
-        <w:t>The system database shall provide the ability to store file and file location information for files stored on the application server.</w:t>
-      </w:r>
-    </w:p>
-    <w:p>
-      <w:pPr>
-        <w:rPr>
-          <w:rFonts w:cs="Times New Roman"/>
-          <w:sz w:val="22"/>
-          <w:szCs w:val="22"/>
-        </w:rPr>
-      </w:pPr>
-      <w:r>
-        <w:rPr>
-          <w:rFonts w:cs="Times New Roman"/>
-          <w:sz w:val="22"/>
-          <w:szCs w:val="22"/>
-        </w:rPr>
-        <w:t>The system database shall provide the ability to store student grades</w:t>
-      </w:r>
-      <w:r>
-        <w:rPr>
-          <w:rFonts w:cs="Times New Roman"/>
-          <w:sz w:val="22"/>
-          <w:szCs w:val="22"/>
-        </w:rPr>
-        <w:t>.</w:t>
-      </w:r>
-    </w:p>
-    <w:p>
-      <w:pPr>
-        <w:rPr>
-          <w:rFonts w:cs="Times New Roman"/>
-          <w:sz w:val="22"/>
-          <w:szCs w:val="22"/>
-        </w:rPr>
-      </w:pPr>
-    </w:p>
-    <w:p>
-      <w:pPr>
+      </w:pPr>
+      <w:r>
         <w:rPr>
           <w:rFonts w:cs="Times New Roman"/>
           <w:b/>
           <w:sz w:val="22"/>
           <w:szCs w:val="22"/>
         </w:rPr>
-      </w:pPr>
-    </w:p>
-    <w:p>
-      <w:pPr>
-        <w:rPr>
-          <w:rFonts w:cs="Times New Roman"/>
-          <w:b/>
-          <w:sz w:val="22"/>
-          <w:szCs w:val="22"/>
-        </w:rPr>
-      </w:pPr>
-      <w:r>
-        <w:rPr>
-          <w:rFonts w:cs="Times New Roman"/>
-          <w:b/>
-          <w:sz w:val="22"/>
-          <w:szCs w:val="22"/>
-        </w:rPr>
-        <w:lastRenderedPageBreak/>
         <w:t xml:space="preserve">Backend </w:t>
       </w:r>
     </w:p>
@@ -3324,7 +3382,6 @@
           <w:sz w:val="22"/>
           <w:szCs w:val="22"/>
         </w:rPr>
-        <w:lastRenderedPageBreak/>
         <w:t>Use Cases</w:t>
       </w:r>
     </w:p>
@@ -3397,7 +3454,7 @@
       <w:tblPr>
         <w:tblStyle w:val="TableGrid"/>
         <w:tblW w:w="0" w:type="auto"/>
-        <w:tblLook w:val="04A0"/>
+        <w:tblLook w:val="04A0" w:firstRow="1" w:lastRow="0" w:firstColumn="1" w:lastColumn="0" w:noHBand="0" w:noVBand="1"/>
       </w:tblPr>
       <w:tblGrid>
         <w:gridCol w:w="1998"/>
@@ -3710,7 +3767,7 @@
       <w:tblPr>
         <w:tblStyle w:val="TableGrid"/>
         <w:tblW w:w="0" w:type="auto"/>
-        <w:tblLook w:val="04A0"/>
+        <w:tblLook w:val="04A0" w:firstRow="1" w:lastRow="0" w:firstColumn="1" w:lastColumn="0" w:noHBand="0" w:noVBand="1"/>
       </w:tblPr>
       <w:tblGrid>
         <w:gridCol w:w="1998"/>
@@ -4023,7 +4080,7 @@
       <w:tblPr>
         <w:tblStyle w:val="TableGrid"/>
         <w:tblW w:w="0" w:type="auto"/>
-        <w:tblLook w:val="04A0"/>
+        <w:tblLook w:val="04A0" w:firstRow="1" w:lastRow="0" w:firstColumn="1" w:lastColumn="0" w:noHBand="0" w:noVBand="1"/>
       </w:tblPr>
       <w:tblGrid>
         <w:gridCol w:w="1998"/>
@@ -4283,7 +4340,7 @@
       <w:tblPr>
         <w:tblStyle w:val="TableGrid"/>
         <w:tblW w:w="0" w:type="auto"/>
-        <w:tblLook w:val="04A0"/>
+        <w:tblLook w:val="04A0" w:firstRow="1" w:lastRow="0" w:firstColumn="1" w:lastColumn="0" w:noHBand="0" w:noVBand="1"/>
       </w:tblPr>
       <w:tblGrid>
         <w:gridCol w:w="1998"/>
@@ -4408,7 +4465,6 @@
               <w:rPr>
                 <w:b/>
               </w:rPr>
-              <w:lastRenderedPageBreak/>
               <w:t>Steps</w:t>
             </w:r>
           </w:p>
@@ -4445,6 +4501,7 @@
               </w:numPr>
             </w:pPr>
             <w:r>
+              <w:lastRenderedPageBreak/>
               <w:t>The system prompts for Course Number.</w:t>
             </w:r>
           </w:p>
@@ -4521,6 +4578,7 @@
               <w:rPr>
                 <w:b/>
               </w:rPr>
+              <w:lastRenderedPageBreak/>
               <w:t>Assumptions</w:t>
             </w:r>
           </w:p>
@@ -4561,7 +4619,7 @@
       <w:tblPr>
         <w:tblStyle w:val="TableGrid"/>
         <w:tblW w:w="0" w:type="auto"/>
-        <w:tblLook w:val="04A0"/>
+        <w:tblLook w:val="04A0" w:firstRow="1" w:lastRow="0" w:firstColumn="1" w:lastColumn="0" w:noHBand="0" w:noVBand="1"/>
       </w:tblPr>
       <w:tblGrid>
         <w:gridCol w:w="1998"/>
@@ -4790,7 +4848,7 @@
       <w:tblPr>
         <w:tblStyle w:val="TableGrid"/>
         <w:tblW w:w="0" w:type="auto"/>
-        <w:tblLook w:val="04A0"/>
+        <w:tblLook w:val="04A0" w:firstRow="1" w:lastRow="0" w:firstColumn="1" w:lastColumn="0" w:noHBand="0" w:noVBand="1"/>
       </w:tblPr>
       <w:tblGrid>
         <w:gridCol w:w="1998"/>
@@ -5090,7 +5148,7 @@
       <w:tblPr>
         <w:tblStyle w:val="TableGrid"/>
         <w:tblW w:w="0" w:type="auto"/>
-        <w:tblLook w:val="04A0"/>
+        <w:tblLook w:val="04A0" w:firstRow="1" w:lastRow="0" w:firstColumn="1" w:lastColumn="0" w:noHBand="0" w:noVBand="1"/>
       </w:tblPr>
       <w:tblGrid>
         <w:gridCol w:w="1998"/>
@@ -5323,11 +5381,16 @@
             <w:pPr>
               <w:pStyle w:val="NoSpacing"/>
             </w:pPr>
+            <w:proofErr w:type="gramStart"/>
             <w:r>
               <w:t xml:space="preserve">4A1  </w:t>
             </w:r>
             <w:r>
-              <w:t xml:space="preserve">User enters invalid password. </w:t>
+              <w:t>User</w:t>
+            </w:r>
+            <w:proofErr w:type="gramEnd"/>
+            <w:r>
+              <w:t xml:space="preserve"> enters invalid password. </w:t>
             </w:r>
             <w:r>
               <w:t xml:space="preserve">System is unable to authenticate user </w:t>
@@ -5393,11 +5456,16 @@
             <w:pPr>
               <w:pStyle w:val="NoSpacing"/>
             </w:pPr>
+            <w:proofErr w:type="gramStart"/>
             <w:r>
               <w:t xml:space="preserve">4A2  </w:t>
             </w:r>
             <w:r>
-              <w:t xml:space="preserve">User enters invalid password. System </w:t>
+              <w:t>User</w:t>
+            </w:r>
+            <w:proofErr w:type="gramEnd"/>
+            <w:r>
+              <w:t xml:space="preserve"> enters invalid password. System </w:t>
             </w:r>
             <w:r>
               <w:t>unable to aut</w:t>
@@ -5473,7 +5541,6 @@
               <w:rPr>
                 <w:b/>
               </w:rPr>
-              <w:lastRenderedPageBreak/>
               <w:t>Assumptions</w:t>
             </w:r>
           </w:p>
@@ -5521,6 +5588,7 @@
               <w:rPr>
                 <w:b/>
               </w:rPr>
+              <w:lastRenderedPageBreak/>
               <w:t>Post Condition</w:t>
             </w:r>
             <w:r>
@@ -5583,7 +5651,7 @@
       <w:tblPr>
         <w:tblStyle w:val="TableGrid"/>
         <w:tblW w:w="0" w:type="auto"/>
-        <w:tblLook w:val="04A0"/>
+        <w:tblLook w:val="04A0" w:firstRow="1" w:lastRow="0" w:firstColumn="1" w:lastColumn="0" w:noHBand="0" w:noVBand="1"/>
       </w:tblPr>
       <w:tblGrid>
         <w:gridCol w:w="1998"/>
@@ -6039,7 +6107,7 @@
       <w:tblPr>
         <w:tblStyle w:val="TableGrid"/>
         <w:tblW w:w="0" w:type="auto"/>
-        <w:tblLook w:val="04A0"/>
+        <w:tblLook w:val="04A0" w:firstRow="1" w:lastRow="0" w:firstColumn="1" w:lastColumn="0" w:noHBand="0" w:noVBand="1"/>
       </w:tblPr>
       <w:tblGrid>
         <w:gridCol w:w="1998"/>
@@ -6353,7 +6421,7 @@
       <w:tblPr>
         <w:tblStyle w:val="TableGrid"/>
         <w:tblW w:w="0" w:type="auto"/>
-        <w:tblLook w:val="04A0"/>
+        <w:tblLook w:val="04A0" w:firstRow="1" w:lastRow="0" w:firstColumn="1" w:lastColumn="0" w:noHBand="0" w:noVBand="1"/>
       </w:tblPr>
       <w:tblGrid>
         <w:gridCol w:w="1998"/>
@@ -6674,7 +6742,6 @@
               <w:rPr>
                 <w:b/>
               </w:rPr>
-              <w:lastRenderedPageBreak/>
               <w:t>Post Condition</w:t>
             </w:r>
           </w:p>
@@ -6722,7 +6789,7 @@
       <w:tblPr>
         <w:tblStyle w:val="TableGrid"/>
         <w:tblW w:w="0" w:type="auto"/>
-        <w:tblLook w:val="04A0"/>
+        <w:tblLook w:val="04A0" w:firstRow="1" w:lastRow="0" w:firstColumn="1" w:lastColumn="0" w:noHBand="0" w:noVBand="1"/>
       </w:tblPr>
       <w:tblGrid>
         <w:gridCol w:w="1998"/>
@@ -7029,7 +7096,7 @@
       <w:tblPr>
         <w:tblStyle w:val="TableGrid"/>
         <w:tblW w:w="0" w:type="auto"/>
-        <w:tblLook w:val="04A0"/>
+        <w:tblLook w:val="04A0" w:firstRow="1" w:lastRow="0" w:firstColumn="1" w:lastColumn="0" w:noHBand="0" w:noVBand="1"/>
       </w:tblPr>
       <w:tblGrid>
         <w:gridCol w:w="1998"/>
@@ -7403,7 +7470,7 @@
       <w:tblPr>
         <w:tblStyle w:val="TableGrid"/>
         <w:tblW w:w="0" w:type="auto"/>
-        <w:tblLook w:val="04A0"/>
+        <w:tblLook w:val="04A0" w:firstRow="1" w:lastRow="0" w:firstColumn="1" w:lastColumn="0" w:noHBand="0" w:noVBand="1"/>
       </w:tblPr>
       <w:tblGrid>
         <w:gridCol w:w="1998"/>
@@ -7750,7 +7817,7 @@
       <w:tblPr>
         <w:tblStyle w:val="TableGrid"/>
         <w:tblW w:w="0" w:type="auto"/>
-        <w:tblLook w:val="04A0"/>
+        <w:tblLook w:val="04A0" w:firstRow="1" w:lastRow="0" w:firstColumn="1" w:lastColumn="0" w:noHBand="0" w:noVBand="1"/>
       </w:tblPr>
       <w:tblGrid>
         <w:gridCol w:w="1998"/>
@@ -7955,15 +8022,15 @@
               <w:pStyle w:val="NoSpacing"/>
             </w:pPr>
             <w:r>
+              <w:t>Alternate Flow:</w:t>
+            </w:r>
+          </w:p>
+          <w:p>
+            <w:pPr>
+              <w:pStyle w:val="NoSpacing"/>
+            </w:pPr>
+            <w:r>
               <w:lastRenderedPageBreak/>
-              <w:t>Alternate Flow:</w:t>
-            </w:r>
-          </w:p>
-          <w:p>
-            <w:pPr>
-              <w:pStyle w:val="NoSpacing"/>
-            </w:pPr>
-            <w:r>
               <w:t>5A  Course is exited after completion</w:t>
             </w:r>
           </w:p>
@@ -7992,7 +8059,10 @@
               <w:pStyle w:val="NoSpacing"/>
             </w:pPr>
             <w:r>
-              <w:t>4A  Course was registered  by instructor and cannot be deleted by student</w:t>
+              <w:t xml:space="preserve">4A  </w:t>
+            </w:r>
+            <w:r>
+              <w:t>User selects No to not exit course</w:t>
             </w:r>
           </w:p>
           <w:p>
@@ -8004,7 +8074,7 @@
               </w:numPr>
             </w:pPr>
             <w:r>
-              <w:t>System displays error “Approval Required. See Instructor”</w:t>
+              <w:t>Course does not exit</w:t>
             </w:r>
           </w:p>
           <w:p>
@@ -8016,7 +8086,10 @@
               </w:numPr>
             </w:pPr>
             <w:r>
-              <w:t>Use case fails</w:t>
+              <w:t xml:space="preserve">Use case </w:t>
+            </w:r>
+            <w:r>
+              <w:t>ends</w:t>
             </w:r>
           </w:p>
         </w:tc>
@@ -8142,7 +8215,7 @@
       <w:tblPr>
         <w:tblStyle w:val="TableGrid"/>
         <w:tblW w:w="0" w:type="auto"/>
-        <w:tblLook w:val="04A0"/>
+        <w:tblLook w:val="04A0" w:firstRow="1" w:lastRow="0" w:firstColumn="1" w:lastColumn="0" w:noHBand="0" w:noVBand="1"/>
       </w:tblPr>
       <w:tblGrid>
         <w:gridCol w:w="1998"/>
@@ -8428,6 +8501,9 @@
             <w:r>
               <w:t>Student clicks on selected Bookmark link</w:t>
             </w:r>
+            <w:r>
+              <w:t xml:space="preserve"> from Course Home</w:t>
+            </w:r>
           </w:p>
           <w:p>
             <w:pPr>
@@ -8601,7 +8677,7 @@
       <w:tblPr>
         <w:tblStyle w:val="TableGrid"/>
         <w:tblW w:w="0" w:type="auto"/>
-        <w:tblLook w:val="04A0"/>
+        <w:tblLook w:val="04A0" w:firstRow="1" w:lastRow="0" w:firstColumn="1" w:lastColumn="0" w:noHBand="0" w:noVBand="1"/>
       </w:tblPr>
       <w:tblGrid>
         <w:gridCol w:w="1998"/>
@@ -8891,7 +8967,6 @@
               </w:numPr>
             </w:pPr>
             <w:r>
-              <w:lastRenderedPageBreak/>
               <w:t>System displays course home page</w:t>
             </w:r>
           </w:p>
@@ -8904,6 +8979,7 @@
               </w:numPr>
             </w:pPr>
             <w:r>
+              <w:lastRenderedPageBreak/>
               <w:t>System updates course status to complete</w:t>
             </w:r>
           </w:p>
@@ -9141,7 +9217,7 @@
       <w:tblPr>
         <w:tblStyle w:val="TableGrid"/>
         <w:tblW w:w="0" w:type="auto"/>
-        <w:tblLook w:val="04A0"/>
+        <w:tblLook w:val="04A0" w:firstRow="1" w:lastRow="0" w:firstColumn="1" w:lastColumn="0" w:noHBand="0" w:noVBand="1"/>
       </w:tblPr>
       <w:tblGrid>
         <w:gridCol w:w="1998"/>
@@ -9486,7 +9562,7 @@
       <w:tblPr>
         <w:tblStyle w:val="TableGrid"/>
         <w:tblW w:w="0" w:type="auto"/>
-        <w:tblLook w:val="04A0"/>
+        <w:tblLook w:val="04A0" w:firstRow="1" w:lastRow="0" w:firstColumn="1" w:lastColumn="0" w:noHBand="0" w:noVBand="1"/>
       </w:tblPr>
       <w:tblGrid>
         <w:gridCol w:w="1998"/>
@@ -9668,7 +9744,7 @@
               <w:t xml:space="preserve">catalog and displays </w:t>
             </w:r>
             <w:r>
-              <w:t>link to course link</w:t>
+              <w:t xml:space="preserve">link to course </w:t>
             </w:r>
           </w:p>
           <w:p>
@@ -9883,7 +9959,7 @@
       <w:tblPr>
         <w:tblStyle w:val="TableGrid"/>
         <w:tblW w:w="0" w:type="auto"/>
-        <w:tblLook w:val="04A0"/>
+        <w:tblLook w:val="04A0" w:firstRow="1" w:lastRow="0" w:firstColumn="1" w:lastColumn="0" w:noHBand="0" w:noVBand="1"/>
       </w:tblPr>
       <w:tblGrid>
         <w:gridCol w:w="1998"/>
@@ -10043,7 +10119,6 @@
               </w:numPr>
             </w:pPr>
             <w:r>
-              <w:lastRenderedPageBreak/>
               <w:t>The information is pulled out of the request and validated for correctness.</w:t>
             </w:r>
           </w:p>
@@ -10056,6 +10131,7 @@
               </w:numPr>
             </w:pPr>
             <w:r>
+              <w:lastRenderedPageBreak/>
               <w:t>The information is saved in the database.</w:t>
             </w:r>
           </w:p>
@@ -10202,7 +10278,7 @@
       <w:tblPr>
         <w:tblStyle w:val="TableGrid"/>
         <w:tblW w:w="0" w:type="auto"/>
-        <w:tblLook w:val="04A0"/>
+        <w:tblLook w:val="04A0" w:firstRow="1" w:lastRow="0" w:firstColumn="1" w:lastColumn="0" w:noHBand="0" w:noVBand="1"/>
       </w:tblPr>
       <w:tblGrid>
         <w:gridCol w:w="1998"/>
@@ -10501,7 +10577,7 @@
       <w:tblPr>
         <w:tblStyle w:val="TableGrid"/>
         <w:tblW w:w="0" w:type="auto"/>
-        <w:tblLook w:val="04A0"/>
+        <w:tblLook w:val="04A0" w:firstRow="1" w:lastRow="0" w:firstColumn="1" w:lastColumn="0" w:noHBand="0" w:noVBand="1"/>
       </w:tblPr>
       <w:tblGrid>
         <w:gridCol w:w="1998"/>
@@ -10672,8 +10748,13 @@
                 <w:numId w:val="8"/>
               </w:numPr>
             </w:pPr>
-            <w:r>
-              <w:t>An success response is returned.</w:t>
+            <w:proofErr w:type="gramStart"/>
+            <w:r>
+              <w:t>An</w:t>
+            </w:r>
+            <w:proofErr w:type="gramEnd"/>
+            <w:r>
+              <w:t xml:space="preserve"> success response is returned.</w:t>
             </w:r>
           </w:p>
           <w:p>
@@ -10820,7 +10901,7 @@
       <w:tblPr>
         <w:tblStyle w:val="TableGrid"/>
         <w:tblW w:w="0" w:type="auto"/>
-        <w:tblLook w:val="04A0"/>
+        <w:tblLook w:val="04A0" w:firstRow="1" w:lastRow="0" w:firstColumn="1" w:lastColumn="0" w:noHBand="0" w:noVBand="1"/>
       </w:tblPr>
       <w:tblGrid>
         <w:gridCol w:w="1998"/>
@@ -11027,7 +11108,6 @@
               <w:pStyle w:val="NoSpacing"/>
             </w:pPr>
             <w:r>
-              <w:lastRenderedPageBreak/>
               <w:t>Exception Flow:</w:t>
             </w:r>
           </w:p>
@@ -11040,6 +11120,7 @@
               </w:numPr>
             </w:pPr>
             <w:r>
+              <w:lastRenderedPageBreak/>
               <w:t>Return an error response.</w:t>
             </w:r>
           </w:p>
@@ -11108,7 +11189,7 @@
       <w:tblPr>
         <w:tblStyle w:val="TableGrid"/>
         <w:tblW w:w="0" w:type="auto"/>
-        <w:tblLook w:val="04A0"/>
+        <w:tblLook w:val="04A0" w:firstRow="1" w:lastRow="0" w:firstColumn="1" w:lastColumn="0" w:noHBand="0" w:noVBand="1"/>
       </w:tblPr>
       <w:tblGrid>
         <w:gridCol w:w="1998"/>
@@ -11442,7 +11523,7 @@
       <w:tblPr>
         <w:tblStyle w:val="TableGrid"/>
         <w:tblW w:w="0" w:type="auto"/>
-        <w:tblLook w:val="04A0"/>
+        <w:tblLook w:val="04A0" w:firstRow="1" w:lastRow="0" w:firstColumn="1" w:lastColumn="0" w:noHBand="0" w:noVBand="1"/>
       </w:tblPr>
       <w:tblGrid>
         <w:gridCol w:w="1998"/>
@@ -11773,7 +11854,7 @@
       <w:tblPr>
         <w:tblStyle w:val="TableGrid"/>
         <w:tblW w:w="0" w:type="auto"/>
-        <w:tblLook w:val="04A0"/>
+        <w:tblLook w:val="04A0" w:firstRow="1" w:lastRow="0" w:firstColumn="1" w:lastColumn="0" w:noHBand="0" w:noVBand="1"/>
       </w:tblPr>
       <w:tblGrid>
         <w:gridCol w:w="1998"/>
@@ -11968,8 +12049,13 @@
                 <w:numId w:val="12"/>
               </w:numPr>
             </w:pPr>
-            <w:r>
-              <w:t>An success response is returned.</w:t>
+            <w:proofErr w:type="gramStart"/>
+            <w:r>
+              <w:t>An</w:t>
+            </w:r>
+            <w:proofErr w:type="gramEnd"/>
+            <w:r>
+              <w:t xml:space="preserve"> success response is returned.</w:t>
             </w:r>
           </w:p>
           <w:p>
@@ -11997,15 +12083,15 @@
               </w:numPr>
             </w:pPr>
             <w:r>
+              <w:t>Return a response that contains invalid criteria.</w:t>
+            </w:r>
+          </w:p>
+          <w:p>
+            <w:pPr>
+              <w:pStyle w:val="NoSpacing"/>
+            </w:pPr>
+            <w:r>
               <w:lastRenderedPageBreak/>
-              <w:t>Return a response that contains invalid criteria.</w:t>
-            </w:r>
-          </w:p>
-          <w:p>
-            <w:pPr>
-              <w:pStyle w:val="NoSpacing"/>
-            </w:pPr>
-            <w:r>
               <w:t>3A. The user does not have access to delete a course.</w:t>
             </w:r>
           </w:p>
@@ -12106,7 +12192,7 @@
       <w:tblPr>
         <w:tblStyle w:val="TableGrid"/>
         <w:tblW w:w="0" w:type="auto"/>
-        <w:tblLook w:val="04A0"/>
+        <w:tblLook w:val="04A0" w:firstRow="1" w:lastRow="0" w:firstColumn="1" w:lastColumn="0" w:noHBand="0" w:noVBand="1"/>
       </w:tblPr>
       <w:tblGrid>
         <w:gridCol w:w="1998"/>
@@ -12533,10 +12619,10 @@
                     </pic:cNvPicPr>
                   </pic:nvPicPr>
                   <pic:blipFill>
-                    <a:blip r:embed="rId5" cstate="print">
+                    <a:blip r:embed="rId6" cstate="print">
                       <a:extLst>
                         <a:ext uri="{28A0092B-C50C-407E-A947-70E740481C1C}">
-                          <a14:useLocalDpi xmlns="" xmlns:wpc="http://schemas.microsoft.com/office/word/2010/wordprocessingCanvas" xmlns:mc="http://schemas.openxmlformats.org/markup-compatibility/2006" xmlns:o="urn:schemas-microsoft-com:office:office" xmlns:v="urn:schemas-microsoft-com:vml" xmlns:wp14="http://schemas.microsoft.com/office/word/2010/wordprocessingDrawing" xmlns:w10="urn:schemas-microsoft-com:office:word" xmlns:w="http://schemas.openxmlformats.org/wordprocessingml/2006/main" xmlns:w14="http://schemas.microsoft.com/office/word/2010/wordml" xmlns:wpg="http://schemas.microsoft.com/office/word/2010/wordprocessingGroup" xmlns:wpi="http://schemas.microsoft.com/office/word/2010/wordprocessingInk" xmlns:wps="http://schemas.microsoft.com/office/word/2010/wordprocessingShape" xmlns:a14="http://schemas.microsoft.com/office/drawing/2010/main" val="0"/>
+                          <a14:useLocalDpi xmlns:a14="http://schemas.microsoft.com/office/drawing/2010/main" val="0"/>
                         </a:ext>
                       </a:extLst>
                     </a:blip>
@@ -12603,7 +12689,7 @@
 </file>
 
 <file path=word/numbering.xml><?xml version="1.0" encoding="utf-8"?>
-<w:numbering xmlns:ve="http://schemas.openxmlformats.org/markup-compatibility/2006" xmlns:o="urn:schemas-microsoft-com:office:office" xmlns:r="http://schemas.openxmlformats.org/officeDocument/2006/relationships" xmlns:m="http://schemas.openxmlformats.org/officeDocument/2006/math" xmlns:v="urn:schemas-microsoft-com:vml" xmlns:wp="http://schemas.openxmlformats.org/drawingml/2006/wordprocessingDrawing" xmlns:w10="urn:schemas-microsoft-com:office:word" xmlns:w="http://schemas.openxmlformats.org/wordprocessingml/2006/main" xmlns:wne="http://schemas.microsoft.com/office/word/2006/wordml">
+<w:numbering xmlns:wpc="http://schemas.microsoft.com/office/word/2010/wordprocessingCanvas" xmlns:mc="http://schemas.openxmlformats.org/markup-compatibility/2006" xmlns:o="urn:schemas-microsoft-com:office:office" xmlns:r="http://schemas.openxmlformats.org/officeDocument/2006/relationships" xmlns:m="http://schemas.openxmlformats.org/officeDocument/2006/math" xmlns:v="urn:schemas-microsoft-com:vml" xmlns:wp14="http://schemas.microsoft.com/office/word/2010/wordprocessingDrawing" xmlns:wp="http://schemas.openxmlformats.org/drawingml/2006/wordprocessingDrawing" xmlns:w10="urn:schemas-microsoft-com:office:word" xmlns:w="http://schemas.openxmlformats.org/wordprocessingml/2006/main" xmlns:w14="http://schemas.microsoft.com/office/word/2010/wordml" xmlns:wpg="http://schemas.microsoft.com/office/word/2010/wordprocessingGroup" xmlns:wpi="http://schemas.microsoft.com/office/word/2010/wordprocessingInk" xmlns:wne="http://schemas.microsoft.com/office/word/2006/wordml" xmlns:wps="http://schemas.microsoft.com/office/word/2010/wordprocessingShape" mc:Ignorable="w14 wp14">
   <w:abstractNum w:abstractNumId="0">
     <w:nsid w:val="01A11F25"/>
     <w:multiLevelType w:val="hybridMultilevel"/>
@@ -18803,7 +18889,7 @@
 </file>
 
 <file path=word/styles.xml><?xml version="1.0" encoding="utf-8"?>
-<w:styles xmlns:r="http://schemas.openxmlformats.org/officeDocument/2006/relationships" xmlns:w="http://schemas.openxmlformats.org/wordprocessingml/2006/main">
+<w:styles xmlns:mc="http://schemas.openxmlformats.org/markup-compatibility/2006" xmlns:r="http://schemas.openxmlformats.org/officeDocument/2006/relationships" xmlns:w="http://schemas.openxmlformats.org/wordprocessingml/2006/main" xmlns:w14="http://schemas.microsoft.com/office/word/2010/wordml" mc:Ignorable="w14">
   <w:docDefaults>
     <w:rPrDefault>
       <w:rPr>
@@ -19014,7 +19100,6 @@
     <w:uiPriority w:val="99"/>
     <w:semiHidden/>
     <w:unhideWhenUsed/>
-    <w:qFormat/>
     <w:tblPr>
       <w:tblInd w:w="0" w:type="dxa"/>
       <w:tblCellMar>

</xml_diff>

<commit_message>
SRS update of course admin and instructor interfaces
</commit_message>
<xml_diff>
--- a/docs/Team3_SRS.docx
+++ b/docs/Team3_SRS.docx
@@ -803,8 +803,6 @@
           <w:lang w:eastAsia="zh-CN" w:bidi="hi-IN"/>
         </w:rPr>
       </w:pPr>
-      <w:bookmarkStart w:id="0" w:name="_GoBack"/>
-      <w:bookmarkEnd w:id="0"/>
       <w:r>
         <w:rPr>
           <w:rFonts w:ascii="Times New Roman" w:eastAsia="SimSun" w:hAnsi="Times New Roman" w:cs="Times New Roman"/>
@@ -3889,6 +3887,18 @@
               </w:numPr>
             </w:pPr>
             <w:r>
+              <w:t>The system prompts and accepts input for Course ID.</w:t>
+            </w:r>
+          </w:p>
+          <w:p>
+            <w:pPr>
+              <w:pStyle w:val="NoSpacing"/>
+              <w:numPr>
+                <w:ilvl w:val="0"/>
+                <w:numId w:val="1"/>
+              </w:numPr>
+            </w:pPr>
+            <w:r>
               <w:t>The system prompts and accepts input for Course Number.</w:t>
             </w:r>
           </w:p>
@@ -4281,7 +4291,13 @@
               </w:numPr>
             </w:pPr>
             <w:r>
-              <w:t>The user selects the appropriate Course Number.</w:t>
+              <w:t xml:space="preserve">The user selects the appropriate Course </w:t>
+            </w:r>
+            <w:r>
+              <w:t>ID</w:t>
+            </w:r>
+            <w:r>
+              <w:t>.</w:t>
             </w:r>
           </w:p>
           <w:p>
@@ -4362,6 +4378,7 @@
               </w:numPr>
             </w:pPr>
             <w:r>
+              <w:lastRenderedPageBreak/>
               <w:t>System prints error message.</w:t>
             </w:r>
           </w:p>
@@ -4374,41 +4391,14 @@
               </w:numPr>
             </w:pPr>
             <w:r>
-              <w:lastRenderedPageBreak/>
               <w:t>User restarts use case.</w:t>
             </w:r>
           </w:p>
           <w:p>
             <w:pPr>
               <w:pStyle w:val="NoSpacing"/>
-            </w:pPr>
-            <w:r>
-              <w:t>4a. If the new status is “Current” and there already exists a current course with the same Course Number:</w:t>
-            </w:r>
-          </w:p>
-          <w:p>
-            <w:pPr>
-              <w:pStyle w:val="NoSpacing"/>
-              <w:numPr>
-                <w:ilvl w:val="0"/>
-                <w:numId w:val="69"/>
-              </w:numPr>
-            </w:pPr>
-            <w:r>
-              <w:t>System prints error message that there cannot be more than one current course with identical Course Number.</w:t>
-            </w:r>
-          </w:p>
-          <w:p>
-            <w:pPr>
-              <w:pStyle w:val="NoSpacing"/>
-              <w:numPr>
-                <w:ilvl w:val="0"/>
-                <w:numId w:val="69"/>
-              </w:numPr>
-            </w:pPr>
-            <w:r>
-              <w:t>User must change Course Number or cancel.</w:t>
-            </w:r>
+              <w:ind w:left="720"/>
+            </w:pPr>
           </w:p>
         </w:tc>
       </w:tr>
@@ -4671,7 +4661,25 @@
               </w:numPr>
             </w:pPr>
             <w:r>
-              <w:t>The user selects the appropriate Course Number.</w:t>
+              <w:t xml:space="preserve">The user selects the appropriate Course </w:t>
+            </w:r>
+            <w:r>
+              <w:t>ID</w:t>
+            </w:r>
+            <w:r>
+              <w:t>.</w:t>
+            </w:r>
+          </w:p>
+          <w:p>
+            <w:pPr>
+              <w:pStyle w:val="NoSpacing"/>
+              <w:numPr>
+                <w:ilvl w:val="0"/>
+                <w:numId w:val="2"/>
+              </w:numPr>
+            </w:pPr>
+            <w:r>
+              <w:t>The system prompts and (optional) accepts update for Course ID.</w:t>
             </w:r>
           </w:p>
           <w:p>
@@ -5132,7 +5140,6 @@
             </w:r>
             <w:proofErr w:type="gramStart"/>
             <w:r>
-              <w:lastRenderedPageBreak/>
               <w:t>Archived,</w:t>
             </w:r>
             <w:proofErr w:type="gramEnd"/>
@@ -5149,7 +5156,13 @@
               </w:numPr>
             </w:pPr>
             <w:r>
-              <w:t>The user selects the appropriate Course Number.</w:t>
+              <w:t xml:space="preserve">The user selects the appropriate Course </w:t>
+            </w:r>
+            <w:r>
+              <w:t>ID</w:t>
+            </w:r>
+            <w:r>
+              <w:t>.</w:t>
             </w:r>
           </w:p>
           <w:p>
@@ -5161,6 +5174,7 @@
               </w:numPr>
             </w:pPr>
             <w:r>
+              <w:lastRenderedPageBreak/>
               <w:t>The system prompts for deletion confirmation.</w:t>
             </w:r>
           </w:p>
@@ -5607,8 +5621,57 @@
                 <w:kern w:val="0"/>
                 <w:lang w:eastAsia="en-US" w:bidi="ar-SA"/>
               </w:rPr>
-              <w:t>The user selects the appropriate Course Number.</w:t>
-            </w:r>
+              <w:t xml:space="preserve">The user selects the appropriate Course </w:t>
+            </w:r>
+            <w:r>
+              <w:rPr>
+                <w:rFonts w:asciiTheme="minorHAnsi" w:eastAsiaTheme="minorHAnsi" w:hAnsiTheme="minorHAnsi" w:cstheme="minorBidi"/>
+                <w:kern w:val="0"/>
+                <w:lang w:eastAsia="en-US" w:bidi="ar-SA"/>
+              </w:rPr>
+              <w:t>ID</w:t>
+            </w:r>
+            <w:r>
+              <w:rPr>
+                <w:rFonts w:asciiTheme="minorHAnsi" w:eastAsiaTheme="minorHAnsi" w:hAnsiTheme="minorHAnsi" w:cstheme="minorBidi"/>
+                <w:kern w:val="0"/>
+                <w:lang w:eastAsia="en-US" w:bidi="ar-SA"/>
+              </w:rPr>
+              <w:t>.</w:t>
+            </w:r>
+          </w:p>
+          <w:p>
+            <w:pPr>
+              <w:widowControl/>
+              <w:numPr>
+                <w:ilvl w:val="0"/>
+                <w:numId w:val="74"/>
+              </w:numPr>
+              <w:suppressAutoHyphens w:val="0"/>
+              <w:rPr>
+                <w:rFonts w:asciiTheme="minorHAnsi" w:eastAsiaTheme="minorHAnsi" w:hAnsiTheme="minorHAnsi" w:cstheme="minorBidi"/>
+                <w:kern w:val="0"/>
+                <w:lang w:eastAsia="en-US" w:bidi="ar-SA"/>
+              </w:rPr>
+            </w:pPr>
+            <w:r>
+              <w:rPr>
+                <w:rFonts w:asciiTheme="minorHAnsi" w:eastAsiaTheme="minorHAnsi" w:hAnsiTheme="minorHAnsi" w:cstheme="minorBidi"/>
+                <w:kern w:val="0"/>
+                <w:lang w:eastAsia="en-US" w:bidi="ar-SA"/>
+              </w:rPr>
+              <w:t>The system prompts and (optional) accepts update for Course</w:t>
+            </w:r>
+            <w:r>
+              <w:rPr>
+                <w:rFonts w:asciiTheme="minorHAnsi" w:eastAsiaTheme="minorHAnsi" w:hAnsiTheme="minorHAnsi" w:cstheme="minorBidi"/>
+                <w:kern w:val="0"/>
+                <w:lang w:eastAsia="en-US" w:bidi="ar-SA"/>
+              </w:rPr>
+              <w:t xml:space="preserve"> ID.</w:t>
+            </w:r>
+            <w:bookmarkStart w:id="0" w:name="_GoBack"/>
+            <w:bookmarkEnd w:id="0"/>
           </w:p>
           <w:p>
             <w:pPr>
@@ -6093,6 +6156,7 @@
               <w:rPr>
                 <w:b/>
               </w:rPr>
+              <w:lastRenderedPageBreak/>
               <w:t>Use Case</w:t>
             </w:r>
           </w:p>
@@ -7331,7 +7395,6 @@
               <w:rPr>
                 <w:b/>
               </w:rPr>
-              <w:lastRenderedPageBreak/>
               <w:t>Assumptions</w:t>
             </w:r>
           </w:p>
@@ -8443,7 +8506,6 @@
               <w:rPr>
                 <w:b/>
               </w:rPr>
-              <w:lastRenderedPageBreak/>
               <w:t>Description</w:t>
             </w:r>
           </w:p>
@@ -8492,6 +8554,7 @@
               <w:rPr>
                 <w:b/>
               </w:rPr>
+              <w:lastRenderedPageBreak/>
               <w:t>Steps</w:t>
             </w:r>
           </w:p>
@@ -9759,6 +9822,7 @@
               <w:rPr>
                 <w:b/>
               </w:rPr>
+              <w:lastRenderedPageBreak/>
               <w:t>Use Case</w:t>
             </w:r>
           </w:p>
@@ -10784,15 +10848,15 @@
               </w:numPr>
             </w:pPr>
             <w:r>
+              <w:t>Return to step 3</w:t>
+            </w:r>
+          </w:p>
+          <w:p>
+            <w:pPr>
+              <w:pStyle w:val="NoSpacing"/>
+            </w:pPr>
+            <w:r>
               <w:lastRenderedPageBreak/>
-              <w:t>Return to step 3</w:t>
-            </w:r>
-          </w:p>
-          <w:p>
-            <w:pPr>
-              <w:pStyle w:val="NoSpacing"/>
-            </w:pPr>
-            <w:r>
               <w:t>7A   No other lessons exist after the current lesson</w:t>
             </w:r>
           </w:p>
@@ -11778,7 +11842,6 @@
               <w:rPr>
                 <w:b/>
               </w:rPr>
-              <w:lastRenderedPageBreak/>
               <w:t>Post Condition</w:t>
             </w:r>
           </w:p>
@@ -12959,7 +13022,6 @@
               <w:rPr>
                 <w:b/>
               </w:rPr>
-              <w:lastRenderedPageBreak/>
               <w:t>Steps</w:t>
             </w:r>
           </w:p>
@@ -12995,6 +13057,7 @@
               </w:numPr>
             </w:pPr>
             <w:r>
+              <w:lastRenderedPageBreak/>
               <w:t>The user information is validated against information in the database.</w:t>
             </w:r>
           </w:p>
@@ -13120,6 +13183,7 @@
               <w:rPr>
                 <w:b/>
               </w:rPr>
+              <w:lastRenderedPageBreak/>
               <w:t>Assumptions</w:t>
             </w:r>
           </w:p>
@@ -13969,15 +14033,15 @@
               </w:numPr>
             </w:pPr>
             <w:r>
+              <w:t>A success response is returned.</w:t>
+            </w:r>
+          </w:p>
+          <w:p>
+            <w:pPr>
+              <w:pStyle w:val="NoSpacing"/>
+            </w:pPr>
+            <w:r>
               <w:lastRenderedPageBreak/>
-              <w:t>A success response is returned.</w:t>
-            </w:r>
-          </w:p>
-          <w:p>
-            <w:pPr>
-              <w:pStyle w:val="NoSpacing"/>
-            </w:pPr>
-            <w:r>
               <w:t>Alternate Flow:</w:t>
             </w:r>
           </w:p>

</xml_diff>